<commit_message>
Añadida introduccion y objetivos a la documentacion
</commit_message>
<xml_diff>
--- a/doc/Documentacion.docx
+++ b/doc/Documentacion.docx
@@ -906,7 +906,7 @@
               </mc:Choice>
               <mc:Fallback>
                 <w:pict>
-                  <v:group w14:anchorId="1790F621" id="Grupo 2" o:spid="_x0000_s1026" style="position:absolute;margin-left:381.45pt;margin-top:0;width:432.65pt;height:448.55pt;z-index:-251656192;mso-width-percent:706;mso-height-percent:566;mso-position-horizontal:right;mso-position-horizontal-relative:margin;mso-position-vertical:center;mso-position-vertical-relative:margin;mso-width-percent:706;mso-height-percent:566" coordsize="43291,44910" o:gfxdata="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">
+                  <v:group w14:anchorId="31999AB1" id="Grupo 2" o:spid="_x0000_s1026" style="position:absolute;margin-left:381.45pt;margin-top:0;width:432.65pt;height:448.55pt;z-index:-251656192;mso-width-percent:706;mso-height-percent:566;mso-position-horizontal:right;mso-position-horizontal-relative:margin;mso-position-vertical:center;mso-position-vertical-relative:margin;mso-width-percent:706;mso-height-percent:566" coordsize="43291,44910" o:gfxdata="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">
                     <o:lock v:ext="edit" aspectratio="t"/>
                     <v:shape id="Forma libre 64" o:spid="_x0000_s1027" style="position:absolute;left:15017;width:28274;height:28352;visibility:visible;mso-wrap-style:square;v-text-anchor:top" coordsize="1781,1786" o:gfxdata="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" path="m4,1786l,1782,1776,r5,5l4,1786xe" filled="f" stroked="f">
                       <v:path arrowok="t" o:connecttype="custom" o:connectlocs="6350,2835275;0,2828925;2819400,0;2827338,7938;6350,2835275" o:connectangles="0,0,0,0,0"/>
@@ -988,7 +988,7 @@
           <w:r>
             <w:fldChar w:fldCharType="separate"/>
           </w:r>
-          <w:hyperlink w:anchor="_Toc72780186" w:history="1">
+          <w:hyperlink w:anchor="_Toc72780245" w:history="1">
             <w:r>
               <w:rPr>
                 <w:rStyle w:val="Hipervnculo"/>
@@ -1031,7 +1031,7 @@
                 <w:noProof/>
                 <w:webHidden/>
               </w:rPr>
-              <w:instrText xml:space="preserve"> PAGEREF _Toc72780186 \h </w:instrText>
+              <w:instrText xml:space="preserve"> PAGEREF _Toc72780245 \h </w:instrText>
             </w:r>
             <w:r>
               <w:rPr>
@@ -1076,7 +1076,7 @@
               <w:lang w:eastAsia="es-ES"/>
             </w:rPr>
           </w:pPr>
-          <w:hyperlink w:anchor="_Toc72780187" w:history="1">
+          <w:hyperlink w:anchor="_Toc72780246" w:history="1">
             <w:r>
               <w:rPr>
                 <w:rStyle w:val="Hipervnculo"/>
@@ -1119,7 +1119,7 @@
                 <w:noProof/>
                 <w:webHidden/>
               </w:rPr>
-              <w:instrText xml:space="preserve"> PAGEREF _Toc72780187 \h </w:instrText>
+              <w:instrText xml:space="preserve"> PAGEREF _Toc72780246 \h </w:instrText>
             </w:r>
             <w:r>
               <w:rPr>
@@ -1164,7 +1164,7 @@
               <w:lang w:eastAsia="es-ES"/>
             </w:rPr>
           </w:pPr>
-          <w:hyperlink w:anchor="_Toc72780188" w:history="1">
+          <w:hyperlink w:anchor="_Toc72780247" w:history="1">
             <w:r>
               <w:rPr>
                 <w:rStyle w:val="Hipervnculo"/>
@@ -1207,7 +1207,7 @@
                 <w:noProof/>
                 <w:webHidden/>
               </w:rPr>
-              <w:instrText xml:space="preserve"> PAGEREF _Toc72780188 \h </w:instrText>
+              <w:instrText xml:space="preserve"> PAGEREF _Toc72780247 \h </w:instrText>
             </w:r>
             <w:r>
               <w:rPr>
@@ -1228,6 +1228,270 @@
                 <w:webHidden/>
               </w:rPr>
               <w:t>2</w:t>
+            </w:r>
+            <w:r>
+              <w:rPr>
+                <w:noProof/>
+                <w:webHidden/>
+              </w:rPr>
+              <w:fldChar w:fldCharType="end"/>
+            </w:r>
+          </w:hyperlink>
+        </w:p>
+        <w:p>
+          <w:pPr>
+            <w:pStyle w:val="TDC1"/>
+            <w:tabs>
+              <w:tab w:val="left" w:pos="440"/>
+              <w:tab w:val="right" w:leader="dot" w:pos="8494"/>
+            </w:tabs>
+            <w:rPr>
+              <w:rFonts w:eastAsiaTheme="minorEastAsia"/>
+              <w:noProof/>
+              <w:color w:val="auto"/>
+              <w:lang w:eastAsia="es-ES"/>
+            </w:rPr>
+          </w:pPr>
+          <w:hyperlink w:anchor="_Toc72780248" w:history="1">
+            <w:r>
+              <w:rPr>
+                <w:rStyle w:val="Hipervnculo"/>
+                <w:noProof/>
+              </w:rPr>
+              <w:t>2.</w:t>
+            </w:r>
+            <w:r>
+              <w:rPr>
+                <w:rFonts w:eastAsiaTheme="minorEastAsia"/>
+                <w:noProof/>
+                <w:color w:val="auto"/>
+                <w:lang w:eastAsia="es-ES"/>
+              </w:rPr>
+              <w:tab/>
+            </w:r>
+            <w:r>
+              <w:rPr>
+                <w:rStyle w:val="Hipervnculo"/>
+                <w:noProof/>
+              </w:rPr>
+              <w:t>Interfaces y alcance</w:t>
+            </w:r>
+            <w:r>
+              <w:rPr>
+                <w:noProof/>
+                <w:webHidden/>
+              </w:rPr>
+              <w:tab/>
+            </w:r>
+            <w:r>
+              <w:rPr>
+                <w:noProof/>
+                <w:webHidden/>
+              </w:rPr>
+              <w:fldChar w:fldCharType="begin"/>
+            </w:r>
+            <w:r>
+              <w:rPr>
+                <w:noProof/>
+                <w:webHidden/>
+              </w:rPr>
+              <w:instrText xml:space="preserve"> PAGEREF _Toc72780248 \h </w:instrText>
+            </w:r>
+            <w:r>
+              <w:rPr>
+                <w:noProof/>
+                <w:webHidden/>
+              </w:rPr>
+            </w:r>
+            <w:r>
+              <w:rPr>
+                <w:noProof/>
+                <w:webHidden/>
+              </w:rPr>
+              <w:fldChar w:fldCharType="separate"/>
+            </w:r>
+            <w:r>
+              <w:rPr>
+                <w:noProof/>
+                <w:webHidden/>
+              </w:rPr>
+              <w:t>3</w:t>
+            </w:r>
+            <w:r>
+              <w:rPr>
+                <w:noProof/>
+                <w:webHidden/>
+              </w:rPr>
+              <w:fldChar w:fldCharType="end"/>
+            </w:r>
+          </w:hyperlink>
+        </w:p>
+        <w:p>
+          <w:pPr>
+            <w:pStyle w:val="TDC2"/>
+            <w:tabs>
+              <w:tab w:val="left" w:pos="880"/>
+              <w:tab w:val="right" w:leader="dot" w:pos="8494"/>
+            </w:tabs>
+            <w:rPr>
+              <w:rFonts w:eastAsiaTheme="minorEastAsia"/>
+              <w:noProof/>
+              <w:color w:val="auto"/>
+              <w:lang w:eastAsia="es-ES"/>
+            </w:rPr>
+          </w:pPr>
+          <w:hyperlink w:anchor="_Toc72780249" w:history="1">
+            <w:r>
+              <w:rPr>
+                <w:rStyle w:val="Hipervnculo"/>
+                <w:noProof/>
+              </w:rPr>
+              <w:t>2.1</w:t>
+            </w:r>
+            <w:r>
+              <w:rPr>
+                <w:rFonts w:eastAsiaTheme="minorEastAsia"/>
+                <w:noProof/>
+                <w:color w:val="auto"/>
+                <w:lang w:eastAsia="es-ES"/>
+              </w:rPr>
+              <w:tab/>
+            </w:r>
+            <w:r>
+              <w:rPr>
+                <w:rStyle w:val="Hipervnculo"/>
+                <w:noProof/>
+              </w:rPr>
+              <w:t>Contexto</w:t>
+            </w:r>
+            <w:r>
+              <w:rPr>
+                <w:noProof/>
+                <w:webHidden/>
+              </w:rPr>
+              <w:tab/>
+            </w:r>
+            <w:r>
+              <w:rPr>
+                <w:noProof/>
+                <w:webHidden/>
+              </w:rPr>
+              <w:fldChar w:fldCharType="begin"/>
+            </w:r>
+            <w:r>
+              <w:rPr>
+                <w:noProof/>
+                <w:webHidden/>
+              </w:rPr>
+              <w:instrText xml:space="preserve"> PAGEREF _Toc72780249 \h </w:instrText>
+            </w:r>
+            <w:r>
+              <w:rPr>
+                <w:noProof/>
+                <w:webHidden/>
+              </w:rPr>
+            </w:r>
+            <w:r>
+              <w:rPr>
+                <w:noProof/>
+                <w:webHidden/>
+              </w:rPr>
+              <w:fldChar w:fldCharType="separate"/>
+            </w:r>
+            <w:r>
+              <w:rPr>
+                <w:noProof/>
+                <w:webHidden/>
+              </w:rPr>
+              <w:t>3</w:t>
+            </w:r>
+            <w:r>
+              <w:rPr>
+                <w:noProof/>
+                <w:webHidden/>
+              </w:rPr>
+              <w:fldChar w:fldCharType="end"/>
+            </w:r>
+          </w:hyperlink>
+        </w:p>
+        <w:p>
+          <w:pPr>
+            <w:pStyle w:val="TDC3"/>
+            <w:tabs>
+              <w:tab w:val="left" w:pos="1320"/>
+              <w:tab w:val="right" w:leader="dot" w:pos="8494"/>
+            </w:tabs>
+            <w:rPr>
+              <w:rFonts w:eastAsiaTheme="minorEastAsia"/>
+              <w:noProof/>
+              <w:color w:val="auto"/>
+              <w:lang w:eastAsia="es-ES"/>
+            </w:rPr>
+          </w:pPr>
+          <w:hyperlink w:anchor="_Toc72780250" w:history="1">
+            <w:r>
+              <w:rPr>
+                <w:rStyle w:val="Hipervnculo"/>
+                <w:noProof/>
+              </w:rPr>
+              <w:t>2.1.1</w:t>
+            </w:r>
+            <w:r>
+              <w:rPr>
+                <w:rFonts w:eastAsiaTheme="minorEastAsia"/>
+                <w:noProof/>
+                <w:color w:val="auto"/>
+                <w:lang w:eastAsia="es-ES"/>
+              </w:rPr>
+              <w:tab/>
+            </w:r>
+            <w:r>
+              <w:rPr>
+                <w:rStyle w:val="Hipervnculo"/>
+                <w:noProof/>
+              </w:rPr>
+              <w:t>Introducción y objetivos</w:t>
+            </w:r>
+            <w:r>
+              <w:rPr>
+                <w:noProof/>
+                <w:webHidden/>
+              </w:rPr>
+              <w:tab/>
+            </w:r>
+            <w:r>
+              <w:rPr>
+                <w:noProof/>
+                <w:webHidden/>
+              </w:rPr>
+              <w:fldChar w:fldCharType="begin"/>
+            </w:r>
+            <w:r>
+              <w:rPr>
+                <w:noProof/>
+                <w:webHidden/>
+              </w:rPr>
+              <w:instrText xml:space="preserve"> PAGEREF _Toc72780250 \h </w:instrText>
+            </w:r>
+            <w:r>
+              <w:rPr>
+                <w:noProof/>
+                <w:webHidden/>
+              </w:rPr>
+            </w:r>
+            <w:r>
+              <w:rPr>
+                <w:noProof/>
+                <w:webHidden/>
+              </w:rPr>
+              <w:fldChar w:fldCharType="separate"/>
+            </w:r>
+            <w:r>
+              <w:rPr>
+                <w:noProof/>
+                <w:webHidden/>
+              </w:rPr>
+              <w:t>3</w:t>
             </w:r>
             <w:r>
               <w:rPr>
@@ -1276,7 +1540,7 @@
           <w:numId w:val="7"/>
         </w:numPr>
       </w:pPr>
-      <w:bookmarkStart w:id="0" w:name="_Toc72780186"/>
+      <w:bookmarkStart w:id="0" w:name="_Toc72780245"/>
       <w:r>
         <w:lastRenderedPageBreak/>
         <w:t xml:space="preserve">Uso e </w:t>
@@ -1297,7 +1561,7 @@
           <w:color w:val="auto"/>
         </w:rPr>
       </w:pPr>
-      <w:bookmarkStart w:id="1" w:name="_Toc72780187"/>
+      <w:bookmarkStart w:id="1" w:name="_Toc72780246"/>
       <w:r>
         <w:t>Despliegue del entorno</w:t>
       </w:r>
@@ -1749,7 +2013,7 @@
           <w:numId w:val="16"/>
         </w:numPr>
       </w:pPr>
-      <w:bookmarkStart w:id="2" w:name="_Toc72780188"/>
+      <w:bookmarkStart w:id="2" w:name="_Toc72780247"/>
       <w:r>
         <w:t>Ejecución y configuración</w:t>
       </w:r>
@@ -2246,6 +2510,54 @@
           <w:rFonts w:cstheme="minorHAnsi"/>
         </w:rPr>
         <w:br w:type="page"/>
+      </w:r>
+    </w:p>
+    <w:p>
+      <w:pPr>
+        <w:pStyle w:val="Ttulo1"/>
+        <w:numPr>
+          <w:ilvl w:val="0"/>
+          <w:numId w:val="16"/>
+        </w:numPr>
+      </w:pPr>
+      <w:bookmarkStart w:id="3" w:name="_Toc72780248"/>
+      <w:r>
+        <w:lastRenderedPageBreak/>
+        <w:t>Interfaces y alcance</w:t>
+      </w:r>
+      <w:bookmarkEnd w:id="3"/>
+    </w:p>
+    <w:p>
+      <w:pPr>
+        <w:pStyle w:val="Ttulo2"/>
+        <w:numPr>
+          <w:ilvl w:val="1"/>
+          <w:numId w:val="16"/>
+        </w:numPr>
+      </w:pPr>
+      <w:bookmarkStart w:id="4" w:name="_Toc72780249"/>
+      <w:r>
+        <w:t>Contexto</w:t>
+      </w:r>
+      <w:bookmarkEnd w:id="4"/>
+    </w:p>
+    <w:p>
+      <w:pPr>
+        <w:pStyle w:val="Ttulo3"/>
+        <w:numPr>
+          <w:ilvl w:val="2"/>
+          <w:numId w:val="16"/>
+        </w:numPr>
+      </w:pPr>
+      <w:bookmarkStart w:id="5" w:name="_Toc72780250"/>
+      <w:r>
+        <w:t>Introducción y objetivos</w:t>
+      </w:r>
+      <w:bookmarkEnd w:id="5"/>
+    </w:p>
+    <w:p>
+      <w:r>
+        <w:t>El trabajo consiste en una versión en digital del juego de mesa Hanamikoji, en el que el jugador se enfrenta a una inteligencia artificial entrenada usando una red neuronal que aprende a jugar usando aprendizaje profundo. Para ello se ha implementado la lógica del juego en Python y se le suministrará a la librería de Python TensorFlow, en la que se programará la red neuronal. De manera que llegue a tener un nivel suficiente como para llegar a ser un reto para el jugador.</w:t>
       </w:r>
     </w:p>
     <w:p/>

</xml_diff>

<commit_message>
Añadida explicacion del tablero y reglas originales a la documentacion
</commit_message>
<xml_diff>
--- a/doc/Documentacion.docx
+++ b/doc/Documentacion.docx
@@ -988,7 +988,7 @@
           <w:r>
             <w:fldChar w:fldCharType="separate"/>
           </w:r>
-          <w:hyperlink w:anchor="_Toc72780245" w:history="1">
+          <w:hyperlink w:anchor="_Toc72781244" w:history="1">
             <w:r>
               <w:rPr>
                 <w:rStyle w:val="Hipervnculo"/>
@@ -1031,7 +1031,7 @@
                 <w:noProof/>
                 <w:webHidden/>
               </w:rPr>
-              <w:instrText xml:space="preserve"> PAGEREF _Toc72780245 \h </w:instrText>
+              <w:instrText xml:space="preserve"> PAGEREF _Toc72781244 \h </w:instrText>
             </w:r>
             <w:r>
               <w:rPr>
@@ -1076,7 +1076,7 @@
               <w:lang w:eastAsia="es-ES"/>
             </w:rPr>
           </w:pPr>
-          <w:hyperlink w:anchor="_Toc72780246" w:history="1">
+          <w:hyperlink w:anchor="_Toc72781245" w:history="1">
             <w:r>
               <w:rPr>
                 <w:rStyle w:val="Hipervnculo"/>
@@ -1119,7 +1119,7 @@
                 <w:noProof/>
                 <w:webHidden/>
               </w:rPr>
-              <w:instrText xml:space="preserve"> PAGEREF _Toc72780246 \h </w:instrText>
+              <w:instrText xml:space="preserve"> PAGEREF _Toc72781245 \h </w:instrText>
             </w:r>
             <w:r>
               <w:rPr>
@@ -1164,7 +1164,7 @@
               <w:lang w:eastAsia="es-ES"/>
             </w:rPr>
           </w:pPr>
-          <w:hyperlink w:anchor="_Toc72780247" w:history="1">
+          <w:hyperlink w:anchor="_Toc72781246" w:history="1">
             <w:r>
               <w:rPr>
                 <w:rStyle w:val="Hipervnculo"/>
@@ -1207,7 +1207,7 @@
                 <w:noProof/>
                 <w:webHidden/>
               </w:rPr>
-              <w:instrText xml:space="preserve"> PAGEREF _Toc72780247 \h </w:instrText>
+              <w:instrText xml:space="preserve"> PAGEREF _Toc72781246 \h </w:instrText>
             </w:r>
             <w:r>
               <w:rPr>
@@ -1252,7 +1252,7 @@
               <w:lang w:eastAsia="es-ES"/>
             </w:rPr>
           </w:pPr>
-          <w:hyperlink w:anchor="_Toc72780248" w:history="1">
+          <w:hyperlink w:anchor="_Toc72781247" w:history="1">
             <w:r>
               <w:rPr>
                 <w:rStyle w:val="Hipervnculo"/>
@@ -1295,7 +1295,7 @@
                 <w:noProof/>
                 <w:webHidden/>
               </w:rPr>
-              <w:instrText xml:space="preserve"> PAGEREF _Toc72780248 \h </w:instrText>
+              <w:instrText xml:space="preserve"> PAGEREF _Toc72781247 \h </w:instrText>
             </w:r>
             <w:r>
               <w:rPr>
@@ -1340,7 +1340,7 @@
               <w:lang w:eastAsia="es-ES"/>
             </w:rPr>
           </w:pPr>
-          <w:hyperlink w:anchor="_Toc72780249" w:history="1">
+          <w:hyperlink w:anchor="_Toc72781248" w:history="1">
             <w:r>
               <w:rPr>
                 <w:rStyle w:val="Hipervnculo"/>
@@ -1383,7 +1383,7 @@
                 <w:noProof/>
                 <w:webHidden/>
               </w:rPr>
-              <w:instrText xml:space="preserve"> PAGEREF _Toc72780249 \h </w:instrText>
+              <w:instrText xml:space="preserve"> PAGEREF _Toc72781248 \h </w:instrText>
             </w:r>
             <w:r>
               <w:rPr>
@@ -1428,7 +1428,7 @@
               <w:lang w:eastAsia="es-ES"/>
             </w:rPr>
           </w:pPr>
-          <w:hyperlink w:anchor="_Toc72780250" w:history="1">
+          <w:hyperlink w:anchor="_Toc72781249" w:history="1">
             <w:r>
               <w:rPr>
                 <w:rStyle w:val="Hipervnculo"/>
@@ -1471,7 +1471,7 @@
                 <w:noProof/>
                 <w:webHidden/>
               </w:rPr>
-              <w:instrText xml:space="preserve"> PAGEREF _Toc72780250 \h </w:instrText>
+              <w:instrText xml:space="preserve"> PAGEREF _Toc72781249 \h </w:instrText>
             </w:r>
             <w:r>
               <w:rPr>
@@ -1492,6 +1492,358 @@
                 <w:webHidden/>
               </w:rPr>
               <w:t>3</w:t>
+            </w:r>
+            <w:r>
+              <w:rPr>
+                <w:noProof/>
+                <w:webHidden/>
+              </w:rPr>
+              <w:fldChar w:fldCharType="end"/>
+            </w:r>
+          </w:hyperlink>
+        </w:p>
+        <w:p>
+          <w:pPr>
+            <w:pStyle w:val="TDC3"/>
+            <w:tabs>
+              <w:tab w:val="left" w:pos="1320"/>
+              <w:tab w:val="right" w:leader="dot" w:pos="8494"/>
+            </w:tabs>
+            <w:rPr>
+              <w:rFonts w:eastAsiaTheme="minorEastAsia"/>
+              <w:noProof/>
+              <w:color w:val="auto"/>
+              <w:lang w:eastAsia="es-ES"/>
+            </w:rPr>
+          </w:pPr>
+          <w:hyperlink w:anchor="_Toc72781250" w:history="1">
+            <w:r>
+              <w:rPr>
+                <w:rStyle w:val="Hipervnculo"/>
+                <w:noProof/>
+              </w:rPr>
+              <w:t>2.1.2</w:t>
+            </w:r>
+            <w:r>
+              <w:rPr>
+                <w:rFonts w:eastAsiaTheme="minorEastAsia"/>
+                <w:noProof/>
+                <w:color w:val="auto"/>
+                <w:lang w:eastAsia="es-ES"/>
+              </w:rPr>
+              <w:tab/>
+            </w:r>
+            <w:r>
+              <w:rPr>
+                <w:rStyle w:val="Hipervnculo"/>
+                <w:noProof/>
+              </w:rPr>
+              <w:t>Reglas del juego</w:t>
+            </w:r>
+            <w:r>
+              <w:rPr>
+                <w:noProof/>
+                <w:webHidden/>
+              </w:rPr>
+              <w:tab/>
+            </w:r>
+            <w:r>
+              <w:rPr>
+                <w:noProof/>
+                <w:webHidden/>
+              </w:rPr>
+              <w:fldChar w:fldCharType="begin"/>
+            </w:r>
+            <w:r>
+              <w:rPr>
+                <w:noProof/>
+                <w:webHidden/>
+              </w:rPr>
+              <w:instrText xml:space="preserve"> PAGEREF _Toc72781250 \h </w:instrText>
+            </w:r>
+            <w:r>
+              <w:rPr>
+                <w:noProof/>
+                <w:webHidden/>
+              </w:rPr>
+            </w:r>
+            <w:r>
+              <w:rPr>
+                <w:noProof/>
+                <w:webHidden/>
+              </w:rPr>
+              <w:fldChar w:fldCharType="separate"/>
+            </w:r>
+            <w:r>
+              <w:rPr>
+                <w:noProof/>
+                <w:webHidden/>
+              </w:rPr>
+              <w:t>3</w:t>
+            </w:r>
+            <w:r>
+              <w:rPr>
+                <w:noProof/>
+                <w:webHidden/>
+              </w:rPr>
+              <w:fldChar w:fldCharType="end"/>
+            </w:r>
+          </w:hyperlink>
+        </w:p>
+        <w:p>
+          <w:pPr>
+            <w:pStyle w:val="TDC1"/>
+            <w:tabs>
+              <w:tab w:val="left" w:pos="440"/>
+              <w:tab w:val="right" w:leader="dot" w:pos="8494"/>
+            </w:tabs>
+            <w:rPr>
+              <w:rFonts w:eastAsiaTheme="minorEastAsia"/>
+              <w:noProof/>
+              <w:color w:val="auto"/>
+              <w:lang w:eastAsia="es-ES"/>
+            </w:rPr>
+          </w:pPr>
+          <w:hyperlink w:anchor="_Toc72781251" w:history="1">
+            <w:r>
+              <w:rPr>
+                <w:rStyle w:val="Hipervnculo"/>
+                <w:noProof/>
+              </w:rPr>
+              <w:t>3.</w:t>
+            </w:r>
+            <w:r>
+              <w:rPr>
+                <w:rFonts w:eastAsiaTheme="minorEastAsia"/>
+                <w:noProof/>
+                <w:color w:val="auto"/>
+                <w:lang w:eastAsia="es-ES"/>
+              </w:rPr>
+              <w:tab/>
+            </w:r>
+            <w:r>
+              <w:rPr>
+                <w:rStyle w:val="Hipervnculo"/>
+                <w:noProof/>
+              </w:rPr>
+              <w:t>Desarrollo</w:t>
+            </w:r>
+            <w:r>
+              <w:rPr>
+                <w:noProof/>
+                <w:webHidden/>
+              </w:rPr>
+              <w:tab/>
+            </w:r>
+            <w:r>
+              <w:rPr>
+                <w:noProof/>
+                <w:webHidden/>
+              </w:rPr>
+              <w:fldChar w:fldCharType="begin"/>
+            </w:r>
+            <w:r>
+              <w:rPr>
+                <w:noProof/>
+                <w:webHidden/>
+              </w:rPr>
+              <w:instrText xml:space="preserve"> PAGEREF _Toc72781251 \h </w:instrText>
+            </w:r>
+            <w:r>
+              <w:rPr>
+                <w:noProof/>
+                <w:webHidden/>
+              </w:rPr>
+            </w:r>
+            <w:r>
+              <w:rPr>
+                <w:noProof/>
+                <w:webHidden/>
+              </w:rPr>
+              <w:fldChar w:fldCharType="separate"/>
+            </w:r>
+            <w:r>
+              <w:rPr>
+                <w:noProof/>
+                <w:webHidden/>
+              </w:rPr>
+              <w:t>6</w:t>
+            </w:r>
+            <w:r>
+              <w:rPr>
+                <w:noProof/>
+                <w:webHidden/>
+              </w:rPr>
+              <w:fldChar w:fldCharType="end"/>
+            </w:r>
+          </w:hyperlink>
+        </w:p>
+        <w:p>
+          <w:pPr>
+            <w:pStyle w:val="TDC2"/>
+            <w:tabs>
+              <w:tab w:val="left" w:pos="880"/>
+              <w:tab w:val="right" w:leader="dot" w:pos="8494"/>
+            </w:tabs>
+            <w:rPr>
+              <w:rFonts w:eastAsiaTheme="minorEastAsia"/>
+              <w:noProof/>
+              <w:color w:val="auto"/>
+              <w:lang w:eastAsia="es-ES"/>
+            </w:rPr>
+          </w:pPr>
+          <w:hyperlink w:anchor="_Toc72781252" w:history="1">
+            <w:r>
+              <w:rPr>
+                <w:rStyle w:val="Hipervnculo"/>
+                <w:noProof/>
+              </w:rPr>
+              <w:t>3.1</w:t>
+            </w:r>
+            <w:r>
+              <w:rPr>
+                <w:rFonts w:eastAsiaTheme="minorEastAsia"/>
+                <w:noProof/>
+                <w:color w:val="auto"/>
+                <w:lang w:eastAsia="es-ES"/>
+              </w:rPr>
+              <w:tab/>
+            </w:r>
+            <w:r>
+              <w:rPr>
+                <w:rStyle w:val="Hipervnculo"/>
+                <w:noProof/>
+              </w:rPr>
+              <w:t>Estrategia de solución</w:t>
+            </w:r>
+            <w:r>
+              <w:rPr>
+                <w:noProof/>
+                <w:webHidden/>
+              </w:rPr>
+              <w:tab/>
+            </w:r>
+            <w:r>
+              <w:rPr>
+                <w:noProof/>
+                <w:webHidden/>
+              </w:rPr>
+              <w:fldChar w:fldCharType="begin"/>
+            </w:r>
+            <w:r>
+              <w:rPr>
+                <w:noProof/>
+                <w:webHidden/>
+              </w:rPr>
+              <w:instrText xml:space="preserve"> PAGEREF _Toc72781252 \h </w:instrText>
+            </w:r>
+            <w:r>
+              <w:rPr>
+                <w:noProof/>
+                <w:webHidden/>
+              </w:rPr>
+            </w:r>
+            <w:r>
+              <w:rPr>
+                <w:noProof/>
+                <w:webHidden/>
+              </w:rPr>
+              <w:fldChar w:fldCharType="separate"/>
+            </w:r>
+            <w:r>
+              <w:rPr>
+                <w:noProof/>
+                <w:webHidden/>
+              </w:rPr>
+              <w:t>6</w:t>
+            </w:r>
+            <w:r>
+              <w:rPr>
+                <w:noProof/>
+                <w:webHidden/>
+              </w:rPr>
+              <w:fldChar w:fldCharType="end"/>
+            </w:r>
+          </w:hyperlink>
+        </w:p>
+        <w:p>
+          <w:pPr>
+            <w:pStyle w:val="TDC3"/>
+            <w:tabs>
+              <w:tab w:val="left" w:pos="1320"/>
+              <w:tab w:val="right" w:leader="dot" w:pos="8494"/>
+            </w:tabs>
+            <w:rPr>
+              <w:rFonts w:eastAsiaTheme="minorEastAsia"/>
+              <w:noProof/>
+              <w:color w:val="auto"/>
+              <w:lang w:eastAsia="es-ES"/>
+            </w:rPr>
+          </w:pPr>
+          <w:hyperlink w:anchor="_Toc72781253" w:history="1">
+            <w:r>
+              <w:rPr>
+                <w:rStyle w:val="Hipervnculo"/>
+                <w:noProof/>
+              </w:rPr>
+              <w:t>3.1.1</w:t>
+            </w:r>
+            <w:r>
+              <w:rPr>
+                <w:rFonts w:eastAsiaTheme="minorEastAsia"/>
+                <w:noProof/>
+                <w:color w:val="auto"/>
+                <w:lang w:eastAsia="es-ES"/>
+              </w:rPr>
+              <w:tab/>
+            </w:r>
+            <w:r>
+              <w:rPr>
+                <w:rStyle w:val="Hipervnculo"/>
+                <w:noProof/>
+              </w:rPr>
+              <w:t>Disposición del tablero y transformación de este a datos útiles</w:t>
+            </w:r>
+            <w:r>
+              <w:rPr>
+                <w:noProof/>
+                <w:webHidden/>
+              </w:rPr>
+              <w:tab/>
+            </w:r>
+            <w:r>
+              <w:rPr>
+                <w:noProof/>
+                <w:webHidden/>
+              </w:rPr>
+              <w:fldChar w:fldCharType="begin"/>
+            </w:r>
+            <w:r>
+              <w:rPr>
+                <w:noProof/>
+                <w:webHidden/>
+              </w:rPr>
+              <w:instrText xml:space="preserve"> PAGEREF _Toc72781253 \h </w:instrText>
+            </w:r>
+            <w:r>
+              <w:rPr>
+                <w:noProof/>
+                <w:webHidden/>
+              </w:rPr>
+            </w:r>
+            <w:r>
+              <w:rPr>
+                <w:noProof/>
+                <w:webHidden/>
+              </w:rPr>
+              <w:fldChar w:fldCharType="separate"/>
+            </w:r>
+            <w:r>
+              <w:rPr>
+                <w:noProof/>
+                <w:webHidden/>
+              </w:rPr>
+              <w:t>6</w:t>
             </w:r>
             <w:r>
               <w:rPr>
@@ -1540,13 +1892,10 @@
           <w:numId w:val="7"/>
         </w:numPr>
       </w:pPr>
-      <w:bookmarkStart w:id="0" w:name="_Toc72780245"/>
+      <w:bookmarkStart w:id="0" w:name="_Toc72781244"/>
       <w:r>
         <w:lastRenderedPageBreak/>
-        <w:t xml:space="preserve">Uso e </w:t>
-      </w:r>
-      <w:r>
-        <w:t>instalación</w:t>
+        <w:t>Uso e instalación</w:t>
       </w:r>
       <w:bookmarkEnd w:id="0"/>
     </w:p>
@@ -1561,7 +1910,7 @@
           <w:color w:val="auto"/>
         </w:rPr>
       </w:pPr>
-      <w:bookmarkStart w:id="1" w:name="_Toc72780246"/>
+      <w:bookmarkStart w:id="1" w:name="_Toc72781245"/>
       <w:r>
         <w:t>Despliegue del entorno</w:t>
       </w:r>
@@ -1705,13 +2054,7 @@
     </w:p>
     <w:p>
       <w:r>
-        <w:t xml:space="preserve">Para activar el entorno creado </w:t>
-      </w:r>
-      <w:r>
-        <w:t>ejecutar</w:t>
-      </w:r>
-      <w:r>
-        <w:t xml:space="preserve"> el comando:</w:t>
+        <w:t>Para activar el entorno creado ejecutar el comando:</w:t>
       </w:r>
     </w:p>
     <w:p>
@@ -1829,13 +2172,7 @@
       </w:r>
       <w:proofErr w:type="spellEnd"/>
       <w:r>
-        <w:t xml:space="preserve"> seleccionar el entorno creado. A </w:t>
-      </w:r>
-      <w:r>
-        <w:t>continuación,</w:t>
-      </w:r>
-      <w:r>
-        <w:t xml:space="preserve"> abrir la </w:t>
+        <w:t xml:space="preserve"> seleccionar el entorno creado. A continuación, abrir la </w:t>
       </w:r>
       <w:r>
         <w:t>sección</w:t>
@@ -1976,13 +2313,7 @@
     </w:p>
     <w:p>
       <w:r>
-        <w:t xml:space="preserve">Una vez instaladas las </w:t>
-      </w:r>
-      <w:r>
-        <w:t>librerías</w:t>
-      </w:r>
-      <w:r>
-        <w:t xml:space="preserve">, abrir </w:t>
+        <w:t xml:space="preserve">Una vez instaladas las librerías, abrir </w:t>
       </w:r>
       <w:r>
         <w:rPr>
@@ -2013,7 +2344,7 @@
           <w:numId w:val="16"/>
         </w:numPr>
       </w:pPr>
-      <w:bookmarkStart w:id="2" w:name="_Toc72780247"/>
+      <w:bookmarkStart w:id="2" w:name="_Toc72781246"/>
       <w:r>
         <w:t>Ejecución y configuración</w:t>
       </w:r>
@@ -2151,19 +2482,7 @@
         <w:rPr>
           <w:rFonts w:cstheme="minorHAnsi"/>
         </w:rPr>
-        <w:t xml:space="preserve"> que </w:t>
-      </w:r>
-      <w:r>
-        <w:rPr>
-          <w:rFonts w:cstheme="minorHAnsi"/>
-        </w:rPr>
-        <w:t>está</w:t>
-      </w:r>
-      <w:r>
-        <w:rPr>
-          <w:rFonts w:cstheme="minorHAnsi"/>
-        </w:rPr>
-        <w:t xml:space="preserve"> en </w:t>
+        <w:t xml:space="preserve"> que está en </w:t>
       </w:r>
       <w:r>
         <w:rPr>
@@ -2275,19 +2594,7 @@
         <w:rPr>
           <w:rFonts w:cstheme="minorHAnsi"/>
         </w:rPr>
-        <w:t xml:space="preserve"> que </w:t>
-      </w:r>
-      <w:r>
-        <w:rPr>
-          <w:rFonts w:cstheme="minorHAnsi"/>
-        </w:rPr>
-        <w:t>está</w:t>
-      </w:r>
-      <w:r>
-        <w:rPr>
-          <w:rFonts w:cstheme="minorHAnsi"/>
-        </w:rPr>
-        <w:t xml:space="preserve"> en </w:t>
+        <w:t xml:space="preserve"> que está en </w:t>
       </w:r>
       <w:r>
         <w:rPr>
@@ -2428,31 +2735,7 @@
         <w:rPr>
           <w:rFonts w:cstheme="minorHAnsi"/>
         </w:rPr>
-        <w:t xml:space="preserve">NUM_SIMULACIONES: En caso de haber elegido el modo de generar datos, este </w:t>
-      </w:r>
-      <w:r>
-        <w:rPr>
-          <w:rFonts w:cstheme="minorHAnsi"/>
-        </w:rPr>
-        <w:t>número</w:t>
-      </w:r>
-      <w:r>
-        <w:rPr>
-          <w:rFonts w:cstheme="minorHAnsi"/>
-        </w:rPr>
-        <w:t xml:space="preserve"> indica el </w:t>
-      </w:r>
-      <w:r>
-        <w:rPr>
-          <w:rFonts w:cstheme="minorHAnsi"/>
-        </w:rPr>
-        <w:t>número</w:t>
-      </w:r>
-      <w:r>
-        <w:rPr>
-          <w:rFonts w:cstheme="minorHAnsi"/>
-        </w:rPr>
-        <w:t xml:space="preserve"> de partidas que se van a simular</w:t>
+        <w:t>NUM_SIMULACIONES: En caso de haber elegido el modo de generar datos, este número indica el número de partidas que se van a simular</w:t>
       </w:r>
     </w:p>
     <w:p>
@@ -2520,7 +2803,7 @@
           <w:numId w:val="16"/>
         </w:numPr>
       </w:pPr>
-      <w:bookmarkStart w:id="3" w:name="_Toc72780248"/>
+      <w:bookmarkStart w:id="3" w:name="_Toc72781247"/>
       <w:r>
         <w:lastRenderedPageBreak/>
         <w:t>Interfaces y alcance</w:t>
@@ -2535,7 +2818,7 @@
           <w:numId w:val="16"/>
         </w:numPr>
       </w:pPr>
-      <w:bookmarkStart w:id="4" w:name="_Toc72780249"/>
+      <w:bookmarkStart w:id="4" w:name="_Toc72781248"/>
       <w:r>
         <w:t>Contexto</w:t>
       </w:r>
@@ -2549,7 +2832,7 @@
           <w:numId w:val="16"/>
         </w:numPr>
       </w:pPr>
-      <w:bookmarkStart w:id="5" w:name="_Toc72780250"/>
+      <w:bookmarkStart w:id="5" w:name="_Toc72781249"/>
       <w:r>
         <w:t>Introducción y objetivos</w:t>
       </w:r>
@@ -2558,12 +2841,804 @@
     <w:p>
       <w:r>
         <w:t>El trabajo consiste en una versión en digital del juego de mesa Hanamikoji, en el que el jugador se enfrenta a una inteligencia artificial entrenada usando una red neuronal que aprende a jugar usando aprendizaje profundo. Para ello se ha implementado la lógica del juego en Python y se le suministrará a la librería de Python TensorFlow, en la que se programará la red neuronal. De manera que llegue a tener un nivel suficiente como para llegar a ser un reto para el jugador.</w:t>
+      </w:r>
+      <w:bookmarkStart w:id="6" w:name="_Toc72254287"/>
+    </w:p>
+    <w:p>
+      <w:pPr>
+        <w:pStyle w:val="Ttulo3"/>
+        <w:numPr>
+          <w:ilvl w:val="2"/>
+          <w:numId w:val="16"/>
+        </w:numPr>
+      </w:pPr>
+      <w:bookmarkStart w:id="7" w:name="_Toc72781250"/>
+      <w:r>
+        <w:t>Reglas del juego</w:t>
+      </w:r>
+      <w:bookmarkEnd w:id="6"/>
+      <w:bookmarkEnd w:id="7"/>
+    </w:p>
+    <w:p>
+      <w:pPr>
+        <w:pStyle w:val="Ttulo4"/>
+        <w:numPr>
+          <w:ilvl w:val="3"/>
+          <w:numId w:val="16"/>
+        </w:numPr>
+      </w:pPr>
+      <w:bookmarkStart w:id="8" w:name="_Toc72254288"/>
+      <w:r>
+        <w:t>Preparación</w:t>
+      </w:r>
+      <w:bookmarkEnd w:id="8"/>
+    </w:p>
+    <w:p>
+      <w:r>
+        <w:t>Coloca 7 Cartas de Geisha en una fila, en el siguiente orden de izquierda a derecha, entre los jugadores.</w:t>
+      </w:r>
+    </w:p>
+    <w:p>
+      <w:r>
+        <w:t>Coloca 1 Marcador de Victoria en el centro de cada Carta de Geisha.</w:t>
+      </w:r>
+    </w:p>
+    <w:p>
+      <w:r>
+        <w:t>Apila las Cartas de Objeto boca abajo en un mazo y colócalo a un lado.</w:t>
+      </w:r>
+    </w:p>
+    <w:p>
+      <w:r>
+        <w:t>Cada jugador coge 4 Marcadores de Acción del mismo color con el lado coloreado hacia arriba y los coloca frente a él.</w:t>
+      </w:r>
+    </w:p>
+    <w:p>
+      <w:r>
+        <w:t>El jugador más joven es el jugador inicial.</w:t>
+      </w:r>
+    </w:p>
+    <w:p>
+      <w:pPr>
+        <w:pStyle w:val="Ttulo4"/>
+        <w:numPr>
+          <w:ilvl w:val="3"/>
+          <w:numId w:val="16"/>
+        </w:numPr>
+      </w:pPr>
+      <w:bookmarkStart w:id="9" w:name="_Toc72254289"/>
+      <w:r>
+        <w:t>Secuencia de Juego</w:t>
+      </w:r>
+      <w:bookmarkEnd w:id="9"/>
+    </w:p>
+    <w:p>
+      <w:r>
+        <w:t>El juego se desarrolla durante una o varias rondas. Cada ronda consiste en 3 fases en el siguiente orden:</w:t>
+      </w:r>
+    </w:p>
+    <w:p>
+      <w:r>
+        <w:t>Fase 1: Reparto</w:t>
+      </w:r>
+    </w:p>
+    <w:p>
+      <w:r>
+        <w:t>Fase 2: Acción</w:t>
+      </w:r>
+    </w:p>
+    <w:p>
+      <w:r>
+        <w:t>Fase 3: Puntuar y Actualizar</w:t>
+      </w:r>
+    </w:p>
+    <w:p>
+      <w:r>
+        <w:t>Si cualquier jugador consigue el objetivo de victoria en la fase de Puntuar, el juego finaliza inmediatamente. Si ningún jugador consigue el objetivo de victoria, el juego prosigue a la siguiente ronda. El juego continuará hasta que alguno de los jugadores gane.</w:t>
+      </w:r>
+    </w:p>
+    <w:p>
+      <w:pPr>
+        <w:pStyle w:val="Ttulo5"/>
+        <w:numPr>
+          <w:ilvl w:val="4"/>
+          <w:numId w:val="16"/>
+        </w:numPr>
+      </w:pPr>
+      <w:bookmarkStart w:id="10" w:name="_Toc72254290"/>
+      <w:r>
+        <w:t>Fase 1: Reparto</w:t>
+      </w:r>
+      <w:bookmarkEnd w:id="10"/>
+    </w:p>
+    <w:p>
+      <w:r>
+        <w:t>El jugador inicial baraja las 21 Cartas de Objeto y las apila boca abajo, y al azar retira 1 carta del mazo y la devuelve a la caja del juego sin mirarla. Esta carta no se usará en esta ronda. Ningún jugador tiene permitido revisarla.</w:t>
+      </w:r>
+    </w:p>
+    <w:p>
+      <w:r>
+        <w:t>Reparte a cada jugador 6 Cartas de Objeto para conformar su mano, que se mantendrá oculta.</w:t>
+      </w:r>
+    </w:p>
+    <w:p>
+      <w:r>
+        <w:t xml:space="preserve">Apila el resto de </w:t>
+      </w:r>
+      <w:proofErr w:type="gramStart"/>
+      <w:r>
+        <w:t>Cartas</w:t>
+      </w:r>
+      <w:proofErr w:type="gramEnd"/>
+      <w:r>
+        <w:t xml:space="preserve"> de Objeto boca abajo como “Mazo de Objetos” y colócalo a un lado de la fila de Cartas de Geisha.</w:t>
+      </w:r>
+    </w:p>
+    <w:p/>
+    <w:p>
+      <w:pPr>
+        <w:pStyle w:val="Ttulo5"/>
+        <w:numPr>
+          <w:ilvl w:val="4"/>
+          <w:numId w:val="16"/>
+        </w:numPr>
+      </w:pPr>
+      <w:bookmarkStart w:id="11" w:name="_Toc72254291"/>
+      <w:r>
+        <w:t>Fase 2: Acción</w:t>
+      </w:r>
+      <w:bookmarkEnd w:id="11"/>
+    </w:p>
+    <w:p>
+      <w:r>
+        <w:t>Empezando por el jugador inicial, los jugadores se alternan en turnos (Jugador A -&gt; Jugador B -&gt; Jugador A -&gt; Jugador B -&gt; Etcétera) hasta que ambos jugadores hayan realizado 4 turnos.</w:t>
+      </w:r>
+    </w:p>
+    <w:p>
+      <w:r>
+        <w:lastRenderedPageBreak/>
+        <w:t>En tu turno, debes coger una carta del Mazo de Objetos y realizar una acción.</w:t>
+      </w:r>
+    </w:p>
+    <w:p>
+      <w:r>
+        <w:t>Cuando realizas una acción, escoges 1 de tus Marcadores de Acción del lado colorado y realizas la correspondiente acción. Tras resolverla, coloca boca abajo el marcador. No puedes usar marcadores boca abajo (los marcadores de acción de cada jugador se podrán usar una sola vez por ronda.</w:t>
+      </w:r>
+    </w:p>
+    <w:p>
+      <w:r>
+        <w:t>Hay 4 acciones en Hanamikoji:</w:t>
+      </w:r>
+    </w:p>
+    <w:p>
+      <w:pPr>
+        <w:pStyle w:val="Ttulo4"/>
+      </w:pPr>
+      <w:r>
+        <w:t xml:space="preserve">1 </w:t>
+      </w:r>
+      <w:proofErr w:type="gramStart"/>
+      <w:r>
+        <w:t>Secreto</w:t>
+      </w:r>
+      <w:proofErr w:type="gramEnd"/>
+    </w:p>
+    <w:p>
+      <w:r>
+        <w:t>Escoge una carta de tu mano y colócala boca abajo debajo del Marcador de Acción usado (Secreto). Esta carta se revelará en la Fase de Puntuar y se puntuará.</w:t>
+      </w:r>
+    </w:p>
+    <w:p>
+      <w:r>
+        <w:t>Puedes revisar esta carta en cualquier momento.</w:t>
+      </w:r>
+    </w:p>
+    <w:p>
+      <w:pPr>
+        <w:pStyle w:val="Ttulo4"/>
+      </w:pPr>
+      <w:r>
+        <w:t xml:space="preserve">2 </w:t>
+      </w:r>
+      <w:proofErr w:type="gramStart"/>
+      <w:r>
+        <w:t>Renuncia</w:t>
+      </w:r>
+      <w:proofErr w:type="gramEnd"/>
+    </w:p>
+    <w:p>
+      <w:r>
+        <w:t>Escoge 2 cartas de tu mano y colócalas boca abajo frente a ti, debajo del Marcador de Acción usado (Renuncia). Estas cartas no puntuarán en esta ronda.</w:t>
+      </w:r>
+    </w:p>
+    <w:p>
+      <w:r>
+        <w:t>Puedes revisar estas cartas en cualquier momento.</w:t>
+      </w:r>
+    </w:p>
+    <w:p>
+      <w:pPr>
+        <w:pStyle w:val="Ttulo4"/>
+      </w:pPr>
+      <w:r>
+        <w:t xml:space="preserve">3 </w:t>
+      </w:r>
+      <w:proofErr w:type="gramStart"/>
+      <w:r>
+        <w:t>Regalo</w:t>
+      </w:r>
+      <w:proofErr w:type="gramEnd"/>
+    </w:p>
+    <w:p>
+      <w:r>
+        <w:t>Escoge 3 cartas de tu mano y colócalas boca arriba frente a ti.</w:t>
+      </w:r>
+    </w:p>
+    <w:p>
+      <w:r>
+        <w:t>Tu oponente escoge 1 de esas cartas y la coloca en su lado junto a la correspondiente Geisha. Tú colocas las otras 2 cartas en tu lado junto a la(s) correspondiente(s) Geisha(s). Estas cartas puntuarán.</w:t>
+      </w:r>
+    </w:p>
+    <w:p>
+      <w:pPr>
+        <w:pStyle w:val="Ttulo4"/>
+      </w:pPr>
+      <w:r>
+        <w:t xml:space="preserve">4 </w:t>
+      </w:r>
+      <w:proofErr w:type="gramStart"/>
+      <w:r>
+        <w:t>Competición</w:t>
+      </w:r>
+      <w:proofErr w:type="gramEnd"/>
+    </w:p>
+    <w:p>
+      <w:r>
+        <w:t>Escoge 4 cartas de tu mano y colócalas boca arriba frente a ti. Divídelas en dos grupos, cada uno con 2 cartas.</w:t>
+      </w:r>
+    </w:p>
+    <w:p>
+      <w:r>
+        <w:t>Tu oponente escoge 1 grupo y coloca las 2 cartas en su lado junto a la(s) correspondiente(s) Geisha(s). Tú colocas las otras 2 cartas en tu lado junto a la(s) correspondiente(s) Geisha(s). Estas cartas puntuarán.</w:t>
+      </w:r>
+    </w:p>
+    <w:p>
+      <w:pPr>
+        <w:pStyle w:val="Ttulo5"/>
+        <w:numPr>
+          <w:ilvl w:val="4"/>
+          <w:numId w:val="16"/>
+        </w:numPr>
+      </w:pPr>
+      <w:bookmarkStart w:id="12" w:name="_Toc72254292"/>
+      <w:r>
+        <w:t>Fase 3: Puntuar y Actualizar</w:t>
+      </w:r>
+      <w:bookmarkEnd w:id="12"/>
+    </w:p>
+    <w:p>
+      <w:r>
+        <w:t>Después de que ambos jugadores hayan realizado 4 acciones, el juego prosigue a la Fase 3.</w:t>
+      </w:r>
+    </w:p>
+    <w:p>
+      <w:r>
+        <w:t>Los jugadores revelan la carta debajo del Marcador de Acción (Secreto) y la colocan en su lado junto a la correspondiente Geisha. Compara el número de Cartas de Objeto en ambos lados de cada Geisha.</w:t>
+      </w:r>
+    </w:p>
+    <w:p>
+      <w:r>
+        <w:tab/>
+        <w:t>- Un lado tiene más cartas que el otro: El lado con más Cartas de Objeto gana el Favor de la Geisha. Mueve el Marcador de Victoria al lado vencedor.</w:t>
+      </w:r>
+    </w:p>
+    <w:p>
+      <w:r>
+        <w:tab/>
+        <w:t>- Ambos lados empatan o no hay cartas: No se mueve el Marcador de Victoria.</w:t>
+      </w:r>
+    </w:p>
+    <w:p>
+      <w:r>
+        <w:t>Tras puntuar, los jugadores calculan el número de Geishas cuyo Favor han ganado y suman sus Puntos de Carisma. Si algún jugador alcanza el objetivo de victoria, el juego finaliza inmediatamente. (Ver Finalización del Juego).</w:t>
+      </w:r>
+    </w:p>
+    <w:p>
+      <w:r>
+        <w:t>Si ningún jugador consigue el objetivo de victoria, se procede a Actualizar:</w:t>
+      </w:r>
+    </w:p>
+    <w:p>
+      <w:r>
+        <w:tab/>
+        <w:t>- Recoge TODAS las Cartas de Objeto de la mesa y de la caja, apílalas boca abajo en un mazo y colócalo a un lado.</w:t>
+      </w:r>
+    </w:p>
+    <w:p>
+      <w:r>
+        <w:lastRenderedPageBreak/>
+        <w:tab/>
+        <w:t>- Los Marcadores de Victoria permanecerán en su lugar. Nota: No los devuelvas al centro de cada Carta de Geisha.</w:t>
+      </w:r>
+    </w:p>
+    <w:p>
+      <w:r>
+        <w:tab/>
+        <w:t>- Los jugadores colocan boca arriba sus Marcadores de Acción.</w:t>
+      </w:r>
+    </w:p>
+    <w:p>
+      <w:r>
+        <w:tab/>
+        <w:t>- El segundo jugador se convierte en el jugador inicial.</w:t>
+      </w:r>
+    </w:p>
+    <w:p>
+      <w:r>
+        <w:tab/>
+        <w:t>- La siguiente ronda está lista para empezar.</w:t>
+      </w:r>
+    </w:p>
+    <w:p/>
+    <w:p>
+      <w:pPr>
+        <w:pStyle w:val="Ttulo4"/>
+        <w:numPr>
+          <w:ilvl w:val="3"/>
+          <w:numId w:val="16"/>
+        </w:numPr>
+      </w:pPr>
+      <w:bookmarkStart w:id="13" w:name="_Toc72254293"/>
+      <w:r>
+        <w:t>Finalización del Juego</w:t>
+      </w:r>
+      <w:bookmarkEnd w:id="13"/>
+    </w:p>
+    <w:p>
+      <w:r>
+        <w:t>Si algún jugador gana el Favor de 4 Geishas u 11 (o más) Puntos de Carisma, el juego finaliza.</w:t>
+      </w:r>
+    </w:p>
+    <w:p>
+      <w:r>
+        <w:t>Si un único jugador alcanza el objetivo de victoria, es el vencedor.</w:t>
+      </w:r>
+    </w:p>
+    <w:p>
+      <w:r>
+        <w:t>Si un jugador gana el Favor de 4 Geishas y el otro gana 11 (o más) Puntos de Carisma, éste último vence.</w:t>
+      </w:r>
+    </w:p>
+    <w:p>
+      <w:pPr>
+        <w:rPr>
+          <w:rFonts w:asciiTheme="majorHAnsi" w:eastAsiaTheme="majorEastAsia" w:hAnsiTheme="majorHAnsi" w:cstheme="majorBidi"/>
+          <w:color w:val="2F5496" w:themeColor="accent1" w:themeShade="BF"/>
+          <w:sz w:val="32"/>
+          <w:szCs w:val="32"/>
+        </w:rPr>
+      </w:pPr>
+      <w:r>
+        <w:br w:type="page"/>
+      </w:r>
+    </w:p>
+    <w:p>
+      <w:pPr>
+        <w:pStyle w:val="Ttulo1"/>
+        <w:numPr>
+          <w:ilvl w:val="0"/>
+          <w:numId w:val="16"/>
+        </w:numPr>
+      </w:pPr>
+      <w:bookmarkStart w:id="14" w:name="_Toc72781251"/>
+      <w:r>
+        <w:lastRenderedPageBreak/>
+        <w:t>Desarrollo</w:t>
+      </w:r>
+      <w:bookmarkEnd w:id="14"/>
+    </w:p>
+    <w:p>
+      <w:pPr>
+        <w:pStyle w:val="Ttulo2"/>
+        <w:numPr>
+          <w:ilvl w:val="1"/>
+          <w:numId w:val="16"/>
+        </w:numPr>
+      </w:pPr>
+      <w:bookmarkStart w:id="15" w:name="_Toc72781252"/>
+      <w:r>
+        <w:t>Estrategia de solución</w:t>
+      </w:r>
+      <w:bookmarkEnd w:id="15"/>
+    </w:p>
+    <w:p>
+      <w:pPr>
+        <w:pStyle w:val="Ttulo3"/>
+        <w:numPr>
+          <w:ilvl w:val="2"/>
+          <w:numId w:val="16"/>
+        </w:numPr>
+      </w:pPr>
+      <w:bookmarkStart w:id="16" w:name="_Toc72254294"/>
+      <w:bookmarkStart w:id="17" w:name="_Toc72781253"/>
+      <w:r>
+        <w:t>Disposición del tablero y transformación de este a datos útiles</w:t>
+      </w:r>
+      <w:bookmarkEnd w:id="16"/>
+      <w:bookmarkEnd w:id="17"/>
+    </w:p>
+    <w:p>
+      <w:pPr>
+        <w:pStyle w:val="Ttulo4"/>
+        <w:numPr>
+          <w:ilvl w:val="3"/>
+          <w:numId w:val="16"/>
+        </w:numPr>
+      </w:pPr>
+      <w:bookmarkStart w:id="18" w:name="_Toc72254295"/>
+      <w:r>
+        <w:t>Elementos del tablero</w:t>
+      </w:r>
+      <w:bookmarkEnd w:id="18"/>
+    </w:p>
+    <w:p>
+      <w:r>
+        <w:t>Como se describe en las reglas del juego, hay 7 cartas centrales que en este caso llamaremos guerreras con diferentes valores.</w:t>
+      </w:r>
+    </w:p>
+    <w:p>
+      <w:r>
+        <w:rPr>
+          <w:noProof/>
+        </w:rPr>
+        <w:drawing>
+          <wp:inline distT="0" distB="0" distL="0" distR="0" wp14:anchorId="275BCEA1" wp14:editId="0812C5FE">
+            <wp:extent cx="5400040" cy="1054100"/>
+            <wp:effectExtent l="0" t="0" r="0" b="0"/>
+            <wp:docPr id="3" name="Imagen 3"/>
+            <wp:cNvGraphicFramePr>
+              <a:graphicFrameLocks xmlns:a="http://schemas.openxmlformats.org/drawingml/2006/main" noChangeAspect="1"/>
+            </wp:cNvGraphicFramePr>
+            <a:graphic xmlns:a="http://schemas.openxmlformats.org/drawingml/2006/main">
+              <a:graphicData uri="http://schemas.openxmlformats.org/drawingml/2006/picture">
+                <pic:pic xmlns:pic="http://schemas.openxmlformats.org/drawingml/2006/picture">
+                  <pic:nvPicPr>
+                    <pic:cNvPr id="1" name=""/>
+                    <pic:cNvPicPr/>
+                  </pic:nvPicPr>
+                  <pic:blipFill>
+                    <a:blip r:embed="rId12"/>
+                    <a:stretch>
+                      <a:fillRect/>
+                    </a:stretch>
+                  </pic:blipFill>
+                  <pic:spPr>
+                    <a:xfrm>
+                      <a:off x="0" y="0"/>
+                      <a:ext cx="5400040" cy="1054100"/>
+                    </a:xfrm>
+                    <a:prstGeom prst="rect">
+                      <a:avLst/>
+                    </a:prstGeom>
+                  </pic:spPr>
+                </pic:pic>
+              </a:graphicData>
+            </a:graphic>
+          </wp:inline>
+        </w:drawing>
+      </w:r>
+    </w:p>
+    <w:p>
+      <w:r>
+        <w:t>Estos valores vienen dados por el número de cartas de favor que hay para cada guerrera en el mazo de cartas.</w:t>
+      </w:r>
+    </w:p>
+    <w:p>
+      <w:pPr>
+        <w:pStyle w:val="Ttulo5"/>
+        <w:numPr>
+          <w:ilvl w:val="4"/>
+          <w:numId w:val="16"/>
+        </w:numPr>
+      </w:pPr>
+      <w:bookmarkStart w:id="19" w:name="_Toc72254296"/>
+      <w:r>
+        <w:t>Favor de las guerreras</w:t>
+      </w:r>
+      <w:bookmarkEnd w:id="19"/>
+    </w:p>
+    <w:p>
+      <w:r>
+        <w:t>Las guerreras tienen un marcador de favor, que empieza estando imparcial y al final de cada turno cambiará dependiendo del favor que haya conseguido cada jugador. Por tanto, tendremos que guardar un array de 7 campos, uno para cada guerrera, con valores de 0 si ningún jugador tiene su favor, 1 si el jugador 1 tiene su favor y 2 si lo tiene el jugador 2.</w:t>
+      </w:r>
+    </w:p>
+    <w:p>
+      <w:pPr>
+        <w:pStyle w:val="Ttulo5"/>
+        <w:numPr>
+          <w:ilvl w:val="4"/>
+          <w:numId w:val="16"/>
+        </w:numPr>
+      </w:pPr>
+      <w:bookmarkStart w:id="20" w:name="_Toc72254297"/>
+      <w:r>
+        <w:t>Cartas en la mano</w:t>
+      </w:r>
+      <w:bookmarkEnd w:id="20"/>
+    </w:p>
+    <w:p>
+      <w:r>
+        <w:t>Cada jugador tendrá cartas en su mano, llegando a tener como máximo 7 cartas. Por lo que habrá que guardar los datos de las cartas de cada jugador, para ello se utilizará un array para cada jugador de 7 campos con valor 0 si es un hueco y valores del 1 al 7 de manera que el 1 corresponde a una carta de favor de la guerrera 1 y así sucesivamente hasta el 7.</w:t>
+      </w:r>
+    </w:p>
+    <w:p>
+      <w:pPr>
+        <w:pStyle w:val="Ttulo5"/>
+        <w:numPr>
+          <w:ilvl w:val="4"/>
+          <w:numId w:val="16"/>
+        </w:numPr>
+      </w:pPr>
+      <w:bookmarkStart w:id="21" w:name="_Toc72254298"/>
+      <w:r>
+        <w:t>Acciones realizadas</w:t>
+      </w:r>
+      <w:bookmarkEnd w:id="21"/>
+    </w:p>
+    <w:p>
+      <w:r>
+        <w:t xml:space="preserve">Cada jugador tendrá la opción de realizar las 4 acciones por turno, por lo que hay que guardar los datos de acciones se han realizado y cales no para cada jugador. Además, en caso de la acción 1 hay que guardar la carta que se </w:t>
+      </w:r>
+      <w:proofErr w:type="spellStart"/>
+      <w:r>
+        <w:t>utilizo</w:t>
+      </w:r>
+      <w:proofErr w:type="spellEnd"/>
+      <w:r>
+        <w:t xml:space="preserve"> para el secreto, y en el de la acción 2 hay que guardar las 2 cartas que se descartaron para la renuncia. Así pues, se guardarán todos estos datos en un único array para cada jugador con 5 posiciones con la siguiente configuración:</w:t>
+      </w:r>
+    </w:p>
+    <w:p>
+      <w:pPr>
+        <w:pStyle w:val="Prrafodelista"/>
+        <w:numPr>
+          <w:ilvl w:val="0"/>
+          <w:numId w:val="19"/>
+        </w:numPr>
+      </w:pPr>
+      <w:r>
+        <w:t>Posición 0: guarda el valor de la carta de secreto (0 en caso de no haber sido usado)</w:t>
+      </w:r>
+    </w:p>
+    <w:p>
+      <w:pPr>
+        <w:pStyle w:val="Prrafodelista"/>
+        <w:numPr>
+          <w:ilvl w:val="0"/>
+          <w:numId w:val="19"/>
+        </w:numPr>
+      </w:pPr>
+      <w:r>
+        <w:t>Posición 1 y 2 valores de las cartas de renuncia (0 en caso de no haber sido usado)</w:t>
+      </w:r>
+    </w:p>
+    <w:p>
+      <w:pPr>
+        <w:pStyle w:val="Prrafodelista"/>
+        <w:numPr>
+          <w:ilvl w:val="0"/>
+          <w:numId w:val="19"/>
+        </w:numPr>
+      </w:pPr>
+      <w:r>
+        <w:t>Posición 3 guarda si se ha usado el regalo (0 si no se ha usado, 1 si se ha usado)</w:t>
+      </w:r>
+    </w:p>
+    <w:p>
+      <w:pPr>
+        <w:pStyle w:val="Prrafodelista"/>
+        <w:numPr>
+          <w:ilvl w:val="0"/>
+          <w:numId w:val="19"/>
+        </w:numPr>
+      </w:pPr>
+      <w:r>
+        <w:t>Posición 4 guarda si se ha usado la competición (0 si no se ha usado, 1 si se ha usado)</w:t>
+      </w:r>
+    </w:p>
+    <w:p>
+      <w:pPr>
+        <w:pStyle w:val="Ttulo5"/>
+        <w:numPr>
+          <w:ilvl w:val="4"/>
+          <w:numId w:val="16"/>
+        </w:numPr>
+      </w:pPr>
+      <w:bookmarkStart w:id="22" w:name="_Toc72254299"/>
+      <w:r>
+        <w:t>Armas usadas</w:t>
+      </w:r>
+      <w:bookmarkEnd w:id="22"/>
+    </w:p>
+    <w:p>
+      <w:r>
+        <w:t xml:space="preserve">Las armas (que son las cartas que se roban del mazo de armas y se usan para subir el favor de las guerreras) que cada jugador ha utilizado. Estas se guardarán en un array para cada jugador, en el que cada campo corresponde a una de las guerreras y el valor de este campo es el </w:t>
+      </w:r>
+      <w:proofErr w:type="spellStart"/>
+      <w:r>
+        <w:t>numero</w:t>
+      </w:r>
+      <w:proofErr w:type="spellEnd"/>
+      <w:r>
+        <w:t xml:space="preserve"> de armas que ha usado en esa guerrera.</w:t>
+      </w:r>
+    </w:p>
+    <w:p>
+      <w:pPr>
+        <w:pStyle w:val="Ttulo5"/>
+        <w:numPr>
+          <w:ilvl w:val="4"/>
+          <w:numId w:val="16"/>
+        </w:numPr>
+      </w:pPr>
+      <w:bookmarkStart w:id="23" w:name="_Toc72254300"/>
+      <w:r>
+        <w:t>Acción de decisión</w:t>
+      </w:r>
+      <w:bookmarkEnd w:id="23"/>
+    </w:p>
+    <w:p>
+      <w:r>
+        <w:t xml:space="preserve">En caso de que en que un jugador haya jugado la acción 3 o la acción 4, el otro jugador deberá decidir entre las opciones que se le ofrecen. Para esto guardaremos las cartas que se ofrecen </w:t>
+      </w:r>
+      <w:r>
+        <w:lastRenderedPageBreak/>
+        <w:t>junto al tipo de acción en un array auxiliar, donde la primera posición será el valor de la acción y las siguientes las cartas a elegir. En el caso de que sea la acción 4 estarán en orden, la posición 1 y 2 corresponderán a un grupo y la posición 3 y 4 al otro grupo.</w:t>
+      </w:r>
+    </w:p>
+    <w:p>
+      <w:pPr>
+        <w:pStyle w:val="Ttulo4"/>
+        <w:numPr>
+          <w:ilvl w:val="3"/>
+          <w:numId w:val="16"/>
+        </w:numPr>
+      </w:pPr>
+      <w:bookmarkStart w:id="24" w:name="_Toc72254301"/>
+      <w:r>
+        <w:t>Matriz de información</w:t>
+      </w:r>
+      <w:bookmarkEnd w:id="24"/>
+    </w:p>
+    <w:p>
+      <w:proofErr w:type="gramStart"/>
+      <w:r>
+        <w:t>Resumiendo</w:t>
+      </w:r>
+      <w:proofErr w:type="gramEnd"/>
+      <w:r>
+        <w:t xml:space="preserve"> el punto anterior, tenemos 2 array para las manos de los jugadores, 2 array para las armas usadas, 2 array para las acciones realizadas, 1 array para el valor del favor actual y 1 array para la acción de decisión. Aunque cada array tiene un tamaño distinto, para poder conformar una matriz con toda la información tomaremos el valor máximo de todas ellas, que es 7. De esta manera tenemos una matriz de 7x8 con toda la información de un estado concreto del tablero de juego.</w:t>
+      </w:r>
+    </w:p>
+    <w:p>
+      <w:pPr>
+        <w:pStyle w:val="Ttulo5"/>
+        <w:numPr>
+          <w:ilvl w:val="4"/>
+          <w:numId w:val="16"/>
+        </w:numPr>
+      </w:pPr>
+      <w:bookmarkStart w:id="25" w:name="_Toc72254302"/>
+      <w:r>
+        <w:t>Transformación de la matriz</w:t>
+      </w:r>
+      <w:bookmarkEnd w:id="25"/>
+    </w:p>
+    <w:p>
+      <w:r>
+        <w:t xml:space="preserve">A la hora de enviar esta información a un jugador esta </w:t>
+      </w:r>
+    </w:p>
+    <w:p>
+      <w:pPr>
+        <w:pStyle w:val="Ttulo5"/>
+        <w:numPr>
+          <w:ilvl w:val="4"/>
+          <w:numId w:val="16"/>
+        </w:numPr>
+      </w:pPr>
+      <w:bookmarkStart w:id="26" w:name="_Toc72254303"/>
+      <w:r>
+        <w:t>Un ejemplo de matriz</w:t>
+      </w:r>
+      <w:bookmarkEnd w:id="26"/>
+    </w:p>
+    <w:p>
+      <w:r>
+        <w:t>0000023 -&gt; Cartas en la mano del jugador 1 (2 y 3)</w:t>
+      </w:r>
+    </w:p>
+    <w:p>
+      <w:r>
+        <w:t>0000000 -&gt; Mano vacía del jugador 2</w:t>
+      </w:r>
+    </w:p>
+    <w:p>
+      <w:r>
+        <w:t xml:space="preserve">4001100 -&gt; Acciones realizadas por el jugador 1 (ha realizado las acciones 3, 4 y 1 </w:t>
+      </w:r>
+      <w:r>
+        <w:rPr>
+          <w:sz w:val="14"/>
+          <w:szCs w:val="14"/>
+        </w:rPr>
+        <w:t>(usando la carta 4)</w:t>
+      </w:r>
+      <w:r>
+        <w:t>)</w:t>
+      </w:r>
+    </w:p>
+    <w:p>
+      <w:r>
+        <w:t>1111100 -&gt; Acciones realizadas por el jugador 2 (ha realizado todas sus acciones)</w:t>
+      </w:r>
+    </w:p>
+    <w:p>
+      <w:r>
+        <w:t>0001213 -&gt; Armas utilizadas por el jugador 1 (1 en la guerrera 4, 2 en la guerrera 5, ...)</w:t>
+      </w:r>
+    </w:p>
+    <w:p>
+      <w:r>
+        <w:t>0110122 -&gt; Armas utilizadas por el jugador 2 (1 en la guerrera 2, 1 en la guerrera 3, ...)</w:t>
+      </w:r>
+    </w:p>
+    <w:p>
+      <w:r>
+        <w:t>0201210 -&gt; Favor de las guerreras (el jugador 1 gana en las 4 y 6 y el jugador 2 en las 2 y 5)</w:t>
+      </w:r>
+    </w:p>
+    <w:p>
+      <w:r>
+        <w:t>0000000 -&gt; Acción de decisión, al estar vacía hay que realizar una acción normal</w:t>
+      </w:r>
+    </w:p>
+    <w:p>
+      <w:pPr>
+        <w:pStyle w:val="Ttulo4"/>
+        <w:numPr>
+          <w:ilvl w:val="3"/>
+          <w:numId w:val="16"/>
+        </w:numPr>
+      </w:pPr>
+      <w:bookmarkStart w:id="27" w:name="_Toc72254304"/>
+      <w:r>
+        <w:t>Acción decidida por el jugador</w:t>
+      </w:r>
+      <w:bookmarkEnd w:id="27"/>
+    </w:p>
+    <w:p>
+      <w:r>
+        <w:t>Ya sea un usuario mediante la interfaz gráfica, o la red neuronal, recibirá la matriz descrita anteriormente con la información de la situación actual del tablero, con esta información el jugador realizará una acción dentro de las 4 posibles o una acción de decisión dentro de las 2 posibles. Además, todas las acciones van acompañadas de un numero de cartas entre 1 y 4 dependiendo de la acción. Por lo tanto, la acción completa se enviará como un array de 5 campos, donde el primer campo es la acción por realizar (0, 1, 2 o 3 para las acciones normales, 4 para la acción de decisión de la acción de regalo y 5 para la acción de decisión de la acción 4) y el resto de los campos las cartas seleccionadas (0 en caso de que la acción no requiera todos los campos).</w:t>
+      </w:r>
+    </w:p>
+    <w:p>
+      <w:r>
+        <w:t>Un ejemplo de acción</w:t>
+      </w:r>
+    </w:p>
+    <w:p>
+      <w:r>
+        <w:t>13200</w:t>
+      </w:r>
+      <w:r>
+        <w:t xml:space="preserve"> -&gt; El jugador realiza la acción de renuncia con las cartas 3 y 2</w:t>
       </w:r>
     </w:p>
     <w:p/>
     <w:sectPr>
-      <w:headerReference w:type="default" r:id="rId12"/>
-      <w:footerReference w:type="default" r:id="rId13"/>
+      <w:headerReference w:type="default" r:id="rId13"/>
+      <w:footerReference w:type="default" r:id="rId14"/>
       <w:pgSz w:w="11906" w:h="16838"/>
       <w:pgMar w:top="1417" w:right="1701" w:bottom="1417" w:left="1701" w:header="708" w:footer="708" w:gutter="0"/>
       <w:pgNumType w:start="0"/>
@@ -3602,6 +4677,135 @@
     </w:lvl>
   </w:abstractNum>
   <w:abstractNum w:abstractNumId="7" w15:restartNumberingAfterBreak="0">
+    <w:nsid w:val="256A1F0E"/>
+    <w:multiLevelType w:val="multilevel"/>
+    <w:tmpl w:val="34366D1E"/>
+    <w:lvl w:ilvl="0">
+      <w:start w:val="1"/>
+      <w:numFmt w:val="decimal"/>
+      <w:lvlText w:val="%1."/>
+      <w:lvlJc w:val="left"/>
+      <w:pPr>
+        <w:ind w:left="720" w:hanging="360"/>
+      </w:pPr>
+      <w:rPr>
+        <w:rFonts w:hint="default"/>
+      </w:rPr>
+    </w:lvl>
+    <w:lvl w:ilvl="1">
+      <w:start w:val="1"/>
+      <w:numFmt w:val="decimal"/>
+      <w:isLgl/>
+      <w:lvlText w:val="%1.%2"/>
+      <w:lvlJc w:val="left"/>
+      <w:pPr>
+        <w:ind w:left="744" w:hanging="384"/>
+      </w:pPr>
+      <w:rPr>
+        <w:rFonts w:hint="default"/>
+        <w:color w:val="2F5496" w:themeColor="accent1" w:themeShade="BF"/>
+      </w:rPr>
+    </w:lvl>
+    <w:lvl w:ilvl="2">
+      <w:start w:val="1"/>
+      <w:numFmt w:val="decimal"/>
+      <w:isLgl/>
+      <w:lvlText w:val="%1.%2.%3"/>
+      <w:lvlJc w:val="left"/>
+      <w:pPr>
+        <w:ind w:left="1080" w:hanging="720"/>
+      </w:pPr>
+      <w:rPr>
+        <w:rFonts w:hint="default"/>
+        <w:color w:val="2F5496" w:themeColor="accent1" w:themeShade="BF"/>
+      </w:rPr>
+    </w:lvl>
+    <w:lvl w:ilvl="3">
+      <w:start w:val="1"/>
+      <w:numFmt w:val="decimal"/>
+      <w:isLgl/>
+      <w:lvlText w:val="%1.%2.%3.%4"/>
+      <w:lvlJc w:val="left"/>
+      <w:pPr>
+        <w:ind w:left="1080" w:hanging="720"/>
+      </w:pPr>
+      <w:rPr>
+        <w:rFonts w:hint="default"/>
+        <w:color w:val="2F5496" w:themeColor="accent1" w:themeShade="BF"/>
+      </w:rPr>
+    </w:lvl>
+    <w:lvl w:ilvl="4">
+      <w:start w:val="1"/>
+      <w:numFmt w:val="decimal"/>
+      <w:isLgl/>
+      <w:lvlText w:val="%1.%2.%3.%4.%5"/>
+      <w:lvlJc w:val="left"/>
+      <w:pPr>
+        <w:ind w:left="1440" w:hanging="1080"/>
+      </w:pPr>
+      <w:rPr>
+        <w:rFonts w:hint="default"/>
+        <w:color w:val="2F5496" w:themeColor="accent1" w:themeShade="BF"/>
+      </w:rPr>
+    </w:lvl>
+    <w:lvl w:ilvl="5">
+      <w:start w:val="1"/>
+      <w:numFmt w:val="decimal"/>
+      <w:isLgl/>
+      <w:lvlText w:val="%1.%2.%3.%4.%5.%6"/>
+      <w:lvlJc w:val="left"/>
+      <w:pPr>
+        <w:ind w:left="1800" w:hanging="1440"/>
+      </w:pPr>
+      <w:rPr>
+        <w:rFonts w:hint="default"/>
+        <w:color w:val="2F5496" w:themeColor="accent1" w:themeShade="BF"/>
+      </w:rPr>
+    </w:lvl>
+    <w:lvl w:ilvl="6">
+      <w:start w:val="1"/>
+      <w:numFmt w:val="decimal"/>
+      <w:isLgl/>
+      <w:lvlText w:val="%1.%2.%3.%4.%5.%6.%7"/>
+      <w:lvlJc w:val="left"/>
+      <w:pPr>
+        <w:ind w:left="1800" w:hanging="1440"/>
+      </w:pPr>
+      <w:rPr>
+        <w:rFonts w:hint="default"/>
+        <w:color w:val="2F5496" w:themeColor="accent1" w:themeShade="BF"/>
+      </w:rPr>
+    </w:lvl>
+    <w:lvl w:ilvl="7">
+      <w:start w:val="1"/>
+      <w:numFmt w:val="decimal"/>
+      <w:isLgl/>
+      <w:lvlText w:val="%1.%2.%3.%4.%5.%6.%7.%8"/>
+      <w:lvlJc w:val="left"/>
+      <w:pPr>
+        <w:ind w:left="2160" w:hanging="1800"/>
+      </w:pPr>
+      <w:rPr>
+        <w:rFonts w:hint="default"/>
+        <w:color w:val="2F5496" w:themeColor="accent1" w:themeShade="BF"/>
+      </w:rPr>
+    </w:lvl>
+    <w:lvl w:ilvl="8">
+      <w:start w:val="1"/>
+      <w:numFmt w:val="decimal"/>
+      <w:isLgl/>
+      <w:lvlText w:val="%1.%2.%3.%4.%5.%6.%7.%8.%9"/>
+      <w:lvlJc w:val="left"/>
+      <w:pPr>
+        <w:ind w:left="2160" w:hanging="1800"/>
+      </w:pPr>
+      <w:rPr>
+        <w:rFonts w:hint="default"/>
+        <w:color w:val="2F5496" w:themeColor="accent1" w:themeShade="BF"/>
+      </w:rPr>
+    </w:lvl>
+  </w:abstractNum>
+  <w:abstractNum w:abstractNumId="8" w15:restartNumberingAfterBreak="0">
     <w:nsid w:val="2A2A47D5"/>
     <w:multiLevelType w:val="multilevel"/>
     <w:tmpl w:val="BF5A8540"/>
@@ -3727,7 +4931,7 @@
       </w:rPr>
     </w:lvl>
   </w:abstractNum>
-  <w:abstractNum w:abstractNumId="8" w15:restartNumberingAfterBreak="0">
+  <w:abstractNum w:abstractNumId="9" w15:restartNumberingAfterBreak="0">
     <w:nsid w:val="3AEB09CB"/>
     <w:multiLevelType w:val="multilevel"/>
     <w:tmpl w:val="34366D1E"/>
@@ -3856,7 +5060,136 @@
       </w:rPr>
     </w:lvl>
   </w:abstractNum>
-  <w:abstractNum w:abstractNumId="9" w15:restartNumberingAfterBreak="0">
+  <w:abstractNum w:abstractNumId="10" w15:restartNumberingAfterBreak="0">
+    <w:nsid w:val="3D1753C3"/>
+    <w:multiLevelType w:val="multilevel"/>
+    <w:tmpl w:val="34366D1E"/>
+    <w:lvl w:ilvl="0">
+      <w:start w:val="1"/>
+      <w:numFmt w:val="decimal"/>
+      <w:lvlText w:val="%1."/>
+      <w:lvlJc w:val="left"/>
+      <w:pPr>
+        <w:ind w:left="720" w:hanging="360"/>
+      </w:pPr>
+      <w:rPr>
+        <w:rFonts w:hint="default"/>
+      </w:rPr>
+    </w:lvl>
+    <w:lvl w:ilvl="1">
+      <w:start w:val="1"/>
+      <w:numFmt w:val="decimal"/>
+      <w:isLgl/>
+      <w:lvlText w:val="%1.%2"/>
+      <w:lvlJc w:val="left"/>
+      <w:pPr>
+        <w:ind w:left="744" w:hanging="384"/>
+      </w:pPr>
+      <w:rPr>
+        <w:rFonts w:hint="default"/>
+        <w:color w:val="2F5496" w:themeColor="accent1" w:themeShade="BF"/>
+      </w:rPr>
+    </w:lvl>
+    <w:lvl w:ilvl="2">
+      <w:start w:val="1"/>
+      <w:numFmt w:val="decimal"/>
+      <w:isLgl/>
+      <w:lvlText w:val="%1.%2.%3"/>
+      <w:lvlJc w:val="left"/>
+      <w:pPr>
+        <w:ind w:left="1080" w:hanging="720"/>
+      </w:pPr>
+      <w:rPr>
+        <w:rFonts w:hint="default"/>
+        <w:color w:val="2F5496" w:themeColor="accent1" w:themeShade="BF"/>
+      </w:rPr>
+    </w:lvl>
+    <w:lvl w:ilvl="3">
+      <w:start w:val="1"/>
+      <w:numFmt w:val="decimal"/>
+      <w:isLgl/>
+      <w:lvlText w:val="%1.%2.%3.%4"/>
+      <w:lvlJc w:val="left"/>
+      <w:pPr>
+        <w:ind w:left="1080" w:hanging="720"/>
+      </w:pPr>
+      <w:rPr>
+        <w:rFonts w:hint="default"/>
+        <w:color w:val="2F5496" w:themeColor="accent1" w:themeShade="BF"/>
+      </w:rPr>
+    </w:lvl>
+    <w:lvl w:ilvl="4">
+      <w:start w:val="1"/>
+      <w:numFmt w:val="decimal"/>
+      <w:isLgl/>
+      <w:lvlText w:val="%1.%2.%3.%4.%5"/>
+      <w:lvlJc w:val="left"/>
+      <w:pPr>
+        <w:ind w:left="1440" w:hanging="1080"/>
+      </w:pPr>
+      <w:rPr>
+        <w:rFonts w:hint="default"/>
+        <w:color w:val="2F5496" w:themeColor="accent1" w:themeShade="BF"/>
+      </w:rPr>
+    </w:lvl>
+    <w:lvl w:ilvl="5">
+      <w:start w:val="1"/>
+      <w:numFmt w:val="decimal"/>
+      <w:isLgl/>
+      <w:lvlText w:val="%1.%2.%3.%4.%5.%6"/>
+      <w:lvlJc w:val="left"/>
+      <w:pPr>
+        <w:ind w:left="1800" w:hanging="1440"/>
+      </w:pPr>
+      <w:rPr>
+        <w:rFonts w:hint="default"/>
+        <w:color w:val="2F5496" w:themeColor="accent1" w:themeShade="BF"/>
+      </w:rPr>
+    </w:lvl>
+    <w:lvl w:ilvl="6">
+      <w:start w:val="1"/>
+      <w:numFmt w:val="decimal"/>
+      <w:isLgl/>
+      <w:lvlText w:val="%1.%2.%3.%4.%5.%6.%7"/>
+      <w:lvlJc w:val="left"/>
+      <w:pPr>
+        <w:ind w:left="1800" w:hanging="1440"/>
+      </w:pPr>
+      <w:rPr>
+        <w:rFonts w:hint="default"/>
+        <w:color w:val="2F5496" w:themeColor="accent1" w:themeShade="BF"/>
+      </w:rPr>
+    </w:lvl>
+    <w:lvl w:ilvl="7">
+      <w:start w:val="1"/>
+      <w:numFmt w:val="decimal"/>
+      <w:isLgl/>
+      <w:lvlText w:val="%1.%2.%3.%4.%5.%6.%7.%8"/>
+      <w:lvlJc w:val="left"/>
+      <w:pPr>
+        <w:ind w:left="2160" w:hanging="1800"/>
+      </w:pPr>
+      <w:rPr>
+        <w:rFonts w:hint="default"/>
+        <w:color w:val="2F5496" w:themeColor="accent1" w:themeShade="BF"/>
+      </w:rPr>
+    </w:lvl>
+    <w:lvl w:ilvl="8">
+      <w:start w:val="1"/>
+      <w:numFmt w:val="decimal"/>
+      <w:isLgl/>
+      <w:lvlText w:val="%1.%2.%3.%4.%5.%6.%7.%8.%9"/>
+      <w:lvlJc w:val="left"/>
+      <w:pPr>
+        <w:ind w:left="2160" w:hanging="1800"/>
+      </w:pPr>
+      <w:rPr>
+        <w:rFonts w:hint="default"/>
+        <w:color w:val="2F5496" w:themeColor="accent1" w:themeShade="BF"/>
+      </w:rPr>
+    </w:lvl>
+  </w:abstractNum>
+  <w:abstractNum w:abstractNumId="11" w15:restartNumberingAfterBreak="0">
     <w:nsid w:val="3F057550"/>
     <w:multiLevelType w:val="multilevel"/>
     <w:tmpl w:val="BACA480A"/>
@@ -3978,7 +5311,7 @@
       </w:rPr>
     </w:lvl>
   </w:abstractNum>
-  <w:abstractNum w:abstractNumId="10" w15:restartNumberingAfterBreak="0">
+  <w:abstractNum w:abstractNumId="12" w15:restartNumberingAfterBreak="0">
     <w:nsid w:val="4CF103E9"/>
     <w:multiLevelType w:val="multilevel"/>
     <w:tmpl w:val="4FEEBFC8"/>
@@ -4100,7 +5433,7 @@
       </w:rPr>
     </w:lvl>
   </w:abstractNum>
-  <w:abstractNum w:abstractNumId="11" w15:restartNumberingAfterBreak="0">
+  <w:abstractNum w:abstractNumId="13" w15:restartNumberingAfterBreak="0">
     <w:nsid w:val="4D3111E5"/>
     <w:multiLevelType w:val="multilevel"/>
     <w:tmpl w:val="A440D084"/>
@@ -4218,7 +5551,7 @@
       </w:rPr>
     </w:lvl>
   </w:abstractNum>
-  <w:abstractNum w:abstractNumId="12" w15:restartNumberingAfterBreak="0">
+  <w:abstractNum w:abstractNumId="14" w15:restartNumberingAfterBreak="0">
     <w:nsid w:val="50B03D9A"/>
     <w:multiLevelType w:val="hybridMultilevel"/>
     <w:tmpl w:val="13A2A0C4"/>
@@ -4331,7 +5664,7 @@
       </w:rPr>
     </w:lvl>
   </w:abstractNum>
-  <w:abstractNum w:abstractNumId="13" w15:restartNumberingAfterBreak="0">
+  <w:abstractNum w:abstractNumId="15" w15:restartNumberingAfterBreak="0">
     <w:nsid w:val="59DB6C59"/>
     <w:multiLevelType w:val="hybridMultilevel"/>
     <w:tmpl w:val="C0226BDE"/>
@@ -4444,7 +5777,93 @@
       </w:rPr>
     </w:lvl>
   </w:abstractNum>
-  <w:abstractNum w:abstractNumId="14" w15:restartNumberingAfterBreak="0">
+  <w:abstractNum w:abstractNumId="16" w15:restartNumberingAfterBreak="0">
+    <w:nsid w:val="5D6254F1"/>
+    <w:multiLevelType w:val="hybridMultilevel"/>
+    <w:tmpl w:val="DB2E2FEA"/>
+    <w:lvl w:ilvl="0" w:tplc="0C0A000F">
+      <w:start w:val="1"/>
+      <w:numFmt w:val="decimal"/>
+      <w:lvlText w:val="%1."/>
+      <w:lvlJc w:val="left"/>
+      <w:pPr>
+        <w:ind w:left="720" w:hanging="360"/>
+      </w:pPr>
+    </w:lvl>
+    <w:lvl w:ilvl="1" w:tplc="0C0A0019" w:tentative="1">
+      <w:start w:val="1"/>
+      <w:numFmt w:val="lowerLetter"/>
+      <w:lvlText w:val="%2."/>
+      <w:lvlJc w:val="left"/>
+      <w:pPr>
+        <w:ind w:left="1440" w:hanging="360"/>
+      </w:pPr>
+    </w:lvl>
+    <w:lvl w:ilvl="2" w:tplc="0C0A001B" w:tentative="1">
+      <w:start w:val="1"/>
+      <w:numFmt w:val="lowerRoman"/>
+      <w:lvlText w:val="%3."/>
+      <w:lvlJc w:val="right"/>
+      <w:pPr>
+        <w:ind w:left="2160" w:hanging="180"/>
+      </w:pPr>
+    </w:lvl>
+    <w:lvl w:ilvl="3" w:tplc="0C0A000F" w:tentative="1">
+      <w:start w:val="1"/>
+      <w:numFmt w:val="decimal"/>
+      <w:lvlText w:val="%4."/>
+      <w:lvlJc w:val="left"/>
+      <w:pPr>
+        <w:ind w:left="2880" w:hanging="360"/>
+      </w:pPr>
+    </w:lvl>
+    <w:lvl w:ilvl="4" w:tplc="0C0A0019" w:tentative="1">
+      <w:start w:val="1"/>
+      <w:numFmt w:val="lowerLetter"/>
+      <w:lvlText w:val="%5."/>
+      <w:lvlJc w:val="left"/>
+      <w:pPr>
+        <w:ind w:left="3600" w:hanging="360"/>
+      </w:pPr>
+    </w:lvl>
+    <w:lvl w:ilvl="5" w:tplc="0C0A001B" w:tentative="1">
+      <w:start w:val="1"/>
+      <w:numFmt w:val="lowerRoman"/>
+      <w:lvlText w:val="%6."/>
+      <w:lvlJc w:val="right"/>
+      <w:pPr>
+        <w:ind w:left="4320" w:hanging="180"/>
+      </w:pPr>
+    </w:lvl>
+    <w:lvl w:ilvl="6" w:tplc="0C0A000F" w:tentative="1">
+      <w:start w:val="1"/>
+      <w:numFmt w:val="decimal"/>
+      <w:lvlText w:val="%7."/>
+      <w:lvlJc w:val="left"/>
+      <w:pPr>
+        <w:ind w:left="5040" w:hanging="360"/>
+      </w:pPr>
+    </w:lvl>
+    <w:lvl w:ilvl="7" w:tplc="0C0A0019" w:tentative="1">
+      <w:start w:val="1"/>
+      <w:numFmt w:val="lowerLetter"/>
+      <w:lvlText w:val="%8."/>
+      <w:lvlJc w:val="left"/>
+      <w:pPr>
+        <w:ind w:left="5760" w:hanging="360"/>
+      </w:pPr>
+    </w:lvl>
+    <w:lvl w:ilvl="8" w:tplc="0C0A001B" w:tentative="1">
+      <w:start w:val="1"/>
+      <w:numFmt w:val="lowerRoman"/>
+      <w:lvlText w:val="%9."/>
+      <w:lvlJc w:val="right"/>
+      <w:pPr>
+        <w:ind w:left="6480" w:hanging="180"/>
+      </w:pPr>
+    </w:lvl>
+  </w:abstractNum>
+  <w:abstractNum w:abstractNumId="17" w15:restartNumberingAfterBreak="0">
     <w:nsid w:val="618D37AA"/>
     <w:multiLevelType w:val="hybridMultilevel"/>
     <w:tmpl w:val="00E0EB94"/>
@@ -4533,7 +5952,136 @@
       </w:pPr>
     </w:lvl>
   </w:abstractNum>
-  <w:abstractNum w:abstractNumId="15" w15:restartNumberingAfterBreak="0">
+  <w:abstractNum w:abstractNumId="18" w15:restartNumberingAfterBreak="0">
+    <w:nsid w:val="67C1243B"/>
+    <w:multiLevelType w:val="multilevel"/>
+    <w:tmpl w:val="34366D1E"/>
+    <w:lvl w:ilvl="0">
+      <w:start w:val="1"/>
+      <w:numFmt w:val="decimal"/>
+      <w:lvlText w:val="%1."/>
+      <w:lvlJc w:val="left"/>
+      <w:pPr>
+        <w:ind w:left="720" w:hanging="360"/>
+      </w:pPr>
+      <w:rPr>
+        <w:rFonts w:hint="default"/>
+      </w:rPr>
+    </w:lvl>
+    <w:lvl w:ilvl="1">
+      <w:start w:val="1"/>
+      <w:numFmt w:val="decimal"/>
+      <w:isLgl/>
+      <w:lvlText w:val="%1.%2"/>
+      <w:lvlJc w:val="left"/>
+      <w:pPr>
+        <w:ind w:left="744" w:hanging="384"/>
+      </w:pPr>
+      <w:rPr>
+        <w:rFonts w:hint="default"/>
+        <w:color w:val="2F5496" w:themeColor="accent1" w:themeShade="BF"/>
+      </w:rPr>
+    </w:lvl>
+    <w:lvl w:ilvl="2">
+      <w:start w:val="1"/>
+      <w:numFmt w:val="decimal"/>
+      <w:isLgl/>
+      <w:lvlText w:val="%1.%2.%3"/>
+      <w:lvlJc w:val="left"/>
+      <w:pPr>
+        <w:ind w:left="1080" w:hanging="720"/>
+      </w:pPr>
+      <w:rPr>
+        <w:rFonts w:hint="default"/>
+        <w:color w:val="2F5496" w:themeColor="accent1" w:themeShade="BF"/>
+      </w:rPr>
+    </w:lvl>
+    <w:lvl w:ilvl="3">
+      <w:start w:val="1"/>
+      <w:numFmt w:val="decimal"/>
+      <w:isLgl/>
+      <w:lvlText w:val="%1.%2.%3.%4"/>
+      <w:lvlJc w:val="left"/>
+      <w:pPr>
+        <w:ind w:left="1080" w:hanging="720"/>
+      </w:pPr>
+      <w:rPr>
+        <w:rFonts w:hint="default"/>
+        <w:color w:val="2F5496" w:themeColor="accent1" w:themeShade="BF"/>
+      </w:rPr>
+    </w:lvl>
+    <w:lvl w:ilvl="4">
+      <w:start w:val="1"/>
+      <w:numFmt w:val="decimal"/>
+      <w:isLgl/>
+      <w:lvlText w:val="%1.%2.%3.%4.%5"/>
+      <w:lvlJc w:val="left"/>
+      <w:pPr>
+        <w:ind w:left="1440" w:hanging="1080"/>
+      </w:pPr>
+      <w:rPr>
+        <w:rFonts w:hint="default"/>
+        <w:color w:val="2F5496" w:themeColor="accent1" w:themeShade="BF"/>
+      </w:rPr>
+    </w:lvl>
+    <w:lvl w:ilvl="5">
+      <w:start w:val="1"/>
+      <w:numFmt w:val="decimal"/>
+      <w:isLgl/>
+      <w:lvlText w:val="%1.%2.%3.%4.%5.%6"/>
+      <w:lvlJc w:val="left"/>
+      <w:pPr>
+        <w:ind w:left="1800" w:hanging="1440"/>
+      </w:pPr>
+      <w:rPr>
+        <w:rFonts w:hint="default"/>
+        <w:color w:val="2F5496" w:themeColor="accent1" w:themeShade="BF"/>
+      </w:rPr>
+    </w:lvl>
+    <w:lvl w:ilvl="6">
+      <w:start w:val="1"/>
+      <w:numFmt w:val="decimal"/>
+      <w:isLgl/>
+      <w:lvlText w:val="%1.%2.%3.%4.%5.%6.%7"/>
+      <w:lvlJc w:val="left"/>
+      <w:pPr>
+        <w:ind w:left="1800" w:hanging="1440"/>
+      </w:pPr>
+      <w:rPr>
+        <w:rFonts w:hint="default"/>
+        <w:color w:val="2F5496" w:themeColor="accent1" w:themeShade="BF"/>
+      </w:rPr>
+    </w:lvl>
+    <w:lvl w:ilvl="7">
+      <w:start w:val="1"/>
+      <w:numFmt w:val="decimal"/>
+      <w:isLgl/>
+      <w:lvlText w:val="%1.%2.%3.%4.%5.%6.%7.%8"/>
+      <w:lvlJc w:val="left"/>
+      <w:pPr>
+        <w:ind w:left="2160" w:hanging="1800"/>
+      </w:pPr>
+      <w:rPr>
+        <w:rFonts w:hint="default"/>
+        <w:color w:val="2F5496" w:themeColor="accent1" w:themeShade="BF"/>
+      </w:rPr>
+    </w:lvl>
+    <w:lvl w:ilvl="8">
+      <w:start w:val="1"/>
+      <w:numFmt w:val="decimal"/>
+      <w:isLgl/>
+      <w:lvlText w:val="%1.%2.%3.%4.%5.%6.%7.%8.%9"/>
+      <w:lvlJc w:val="left"/>
+      <w:pPr>
+        <w:ind w:left="2160" w:hanging="1800"/>
+      </w:pPr>
+      <w:rPr>
+        <w:rFonts w:hint="default"/>
+        <w:color w:val="2F5496" w:themeColor="accent1" w:themeShade="BF"/>
+      </w:rPr>
+    </w:lvl>
+  </w:abstractNum>
+  <w:abstractNum w:abstractNumId="19" w15:restartNumberingAfterBreak="0">
     <w:nsid w:val="6940072C"/>
     <w:multiLevelType w:val="multilevel"/>
     <w:tmpl w:val="A2CA9268"/>
@@ -4655,7 +6203,93 @@
       </w:rPr>
     </w:lvl>
   </w:abstractNum>
-  <w:abstractNum w:abstractNumId="16" w15:restartNumberingAfterBreak="0">
+  <w:abstractNum w:abstractNumId="20" w15:restartNumberingAfterBreak="0">
+    <w:nsid w:val="6D1F7E4D"/>
+    <w:multiLevelType w:val="hybridMultilevel"/>
+    <w:tmpl w:val="3F58694C"/>
+    <w:lvl w:ilvl="0" w:tplc="0C0A000F">
+      <w:start w:val="1"/>
+      <w:numFmt w:val="decimal"/>
+      <w:lvlText w:val="%1."/>
+      <w:lvlJc w:val="left"/>
+      <w:pPr>
+        <w:ind w:left="720" w:hanging="360"/>
+      </w:pPr>
+    </w:lvl>
+    <w:lvl w:ilvl="1" w:tplc="0C0A0019" w:tentative="1">
+      <w:start w:val="1"/>
+      <w:numFmt w:val="lowerLetter"/>
+      <w:lvlText w:val="%2."/>
+      <w:lvlJc w:val="left"/>
+      <w:pPr>
+        <w:ind w:left="1440" w:hanging="360"/>
+      </w:pPr>
+    </w:lvl>
+    <w:lvl w:ilvl="2" w:tplc="0C0A001B" w:tentative="1">
+      <w:start w:val="1"/>
+      <w:numFmt w:val="lowerRoman"/>
+      <w:lvlText w:val="%3."/>
+      <w:lvlJc w:val="right"/>
+      <w:pPr>
+        <w:ind w:left="2160" w:hanging="180"/>
+      </w:pPr>
+    </w:lvl>
+    <w:lvl w:ilvl="3" w:tplc="0C0A000F" w:tentative="1">
+      <w:start w:val="1"/>
+      <w:numFmt w:val="decimal"/>
+      <w:lvlText w:val="%4."/>
+      <w:lvlJc w:val="left"/>
+      <w:pPr>
+        <w:ind w:left="2880" w:hanging="360"/>
+      </w:pPr>
+    </w:lvl>
+    <w:lvl w:ilvl="4" w:tplc="0C0A0019" w:tentative="1">
+      <w:start w:val="1"/>
+      <w:numFmt w:val="lowerLetter"/>
+      <w:lvlText w:val="%5."/>
+      <w:lvlJc w:val="left"/>
+      <w:pPr>
+        <w:ind w:left="3600" w:hanging="360"/>
+      </w:pPr>
+    </w:lvl>
+    <w:lvl w:ilvl="5" w:tplc="0C0A001B" w:tentative="1">
+      <w:start w:val="1"/>
+      <w:numFmt w:val="lowerRoman"/>
+      <w:lvlText w:val="%6."/>
+      <w:lvlJc w:val="right"/>
+      <w:pPr>
+        <w:ind w:left="4320" w:hanging="180"/>
+      </w:pPr>
+    </w:lvl>
+    <w:lvl w:ilvl="6" w:tplc="0C0A000F" w:tentative="1">
+      <w:start w:val="1"/>
+      <w:numFmt w:val="decimal"/>
+      <w:lvlText w:val="%7."/>
+      <w:lvlJc w:val="left"/>
+      <w:pPr>
+        <w:ind w:left="5040" w:hanging="360"/>
+      </w:pPr>
+    </w:lvl>
+    <w:lvl w:ilvl="7" w:tplc="0C0A0019" w:tentative="1">
+      <w:start w:val="1"/>
+      <w:numFmt w:val="lowerLetter"/>
+      <w:lvlText w:val="%8."/>
+      <w:lvlJc w:val="left"/>
+      <w:pPr>
+        <w:ind w:left="5760" w:hanging="360"/>
+      </w:pPr>
+    </w:lvl>
+    <w:lvl w:ilvl="8" w:tplc="0C0A001B" w:tentative="1">
+      <w:start w:val="1"/>
+      <w:numFmt w:val="lowerRoman"/>
+      <w:lvlText w:val="%9."/>
+      <w:lvlJc w:val="right"/>
+      <w:pPr>
+        <w:ind w:left="6480" w:hanging="180"/>
+      </w:pPr>
+    </w:lvl>
+  </w:abstractNum>
+  <w:abstractNum w:abstractNumId="21" w15:restartNumberingAfterBreak="0">
     <w:nsid w:val="6E0325BE"/>
     <w:multiLevelType w:val="multilevel"/>
     <w:tmpl w:val="5E741AAE"/>
@@ -4804,7 +6438,120 @@
       </w:rPr>
     </w:lvl>
   </w:abstractNum>
-  <w:abstractNum w:abstractNumId="17" w15:restartNumberingAfterBreak="0">
+  <w:abstractNum w:abstractNumId="22" w15:restartNumberingAfterBreak="0">
+    <w:nsid w:val="70496ED3"/>
+    <w:multiLevelType w:val="hybridMultilevel"/>
+    <w:tmpl w:val="C73A9188"/>
+    <w:lvl w:ilvl="0" w:tplc="0C0A0001">
+      <w:start w:val="1"/>
+      <w:numFmt w:val="bullet"/>
+      <w:lvlText w:val=""/>
+      <w:lvlJc w:val="left"/>
+      <w:pPr>
+        <w:ind w:left="720" w:hanging="360"/>
+      </w:pPr>
+      <w:rPr>
+        <w:rFonts w:ascii="Symbol" w:hAnsi="Symbol" w:hint="default"/>
+      </w:rPr>
+    </w:lvl>
+    <w:lvl w:ilvl="1" w:tplc="0C0A0003" w:tentative="1">
+      <w:start w:val="1"/>
+      <w:numFmt w:val="bullet"/>
+      <w:lvlText w:val="o"/>
+      <w:lvlJc w:val="left"/>
+      <w:pPr>
+        <w:ind w:left="1440" w:hanging="360"/>
+      </w:pPr>
+      <w:rPr>
+        <w:rFonts w:ascii="Courier New" w:hAnsi="Courier New" w:cs="Courier New" w:hint="default"/>
+      </w:rPr>
+    </w:lvl>
+    <w:lvl w:ilvl="2" w:tplc="0C0A0005" w:tentative="1">
+      <w:start w:val="1"/>
+      <w:numFmt w:val="bullet"/>
+      <w:lvlText w:val=""/>
+      <w:lvlJc w:val="left"/>
+      <w:pPr>
+        <w:ind w:left="2160" w:hanging="360"/>
+      </w:pPr>
+      <w:rPr>
+        <w:rFonts w:ascii="Wingdings" w:hAnsi="Wingdings" w:hint="default"/>
+      </w:rPr>
+    </w:lvl>
+    <w:lvl w:ilvl="3" w:tplc="0C0A0001" w:tentative="1">
+      <w:start w:val="1"/>
+      <w:numFmt w:val="bullet"/>
+      <w:lvlText w:val=""/>
+      <w:lvlJc w:val="left"/>
+      <w:pPr>
+        <w:ind w:left="2880" w:hanging="360"/>
+      </w:pPr>
+      <w:rPr>
+        <w:rFonts w:ascii="Symbol" w:hAnsi="Symbol" w:hint="default"/>
+      </w:rPr>
+    </w:lvl>
+    <w:lvl w:ilvl="4" w:tplc="0C0A0003" w:tentative="1">
+      <w:start w:val="1"/>
+      <w:numFmt w:val="bullet"/>
+      <w:lvlText w:val="o"/>
+      <w:lvlJc w:val="left"/>
+      <w:pPr>
+        <w:ind w:left="3600" w:hanging="360"/>
+      </w:pPr>
+      <w:rPr>
+        <w:rFonts w:ascii="Courier New" w:hAnsi="Courier New" w:cs="Courier New" w:hint="default"/>
+      </w:rPr>
+    </w:lvl>
+    <w:lvl w:ilvl="5" w:tplc="0C0A0005" w:tentative="1">
+      <w:start w:val="1"/>
+      <w:numFmt w:val="bullet"/>
+      <w:lvlText w:val=""/>
+      <w:lvlJc w:val="left"/>
+      <w:pPr>
+        <w:ind w:left="4320" w:hanging="360"/>
+      </w:pPr>
+      <w:rPr>
+        <w:rFonts w:ascii="Wingdings" w:hAnsi="Wingdings" w:hint="default"/>
+      </w:rPr>
+    </w:lvl>
+    <w:lvl w:ilvl="6" w:tplc="0C0A0001" w:tentative="1">
+      <w:start w:val="1"/>
+      <w:numFmt w:val="bullet"/>
+      <w:lvlText w:val=""/>
+      <w:lvlJc w:val="left"/>
+      <w:pPr>
+        <w:ind w:left="5040" w:hanging="360"/>
+      </w:pPr>
+      <w:rPr>
+        <w:rFonts w:ascii="Symbol" w:hAnsi="Symbol" w:hint="default"/>
+      </w:rPr>
+    </w:lvl>
+    <w:lvl w:ilvl="7" w:tplc="0C0A0003" w:tentative="1">
+      <w:start w:val="1"/>
+      <w:numFmt w:val="bullet"/>
+      <w:lvlText w:val="o"/>
+      <w:lvlJc w:val="left"/>
+      <w:pPr>
+        <w:ind w:left="5760" w:hanging="360"/>
+      </w:pPr>
+      <w:rPr>
+        <w:rFonts w:ascii="Courier New" w:hAnsi="Courier New" w:cs="Courier New" w:hint="default"/>
+      </w:rPr>
+    </w:lvl>
+    <w:lvl w:ilvl="8" w:tplc="0C0A0005" w:tentative="1">
+      <w:start w:val="1"/>
+      <w:numFmt w:val="bullet"/>
+      <w:lvlText w:val=""/>
+      <w:lvlJc w:val="left"/>
+      <w:pPr>
+        <w:ind w:left="6480" w:hanging="360"/>
+      </w:pPr>
+      <w:rPr>
+        <w:rFonts w:ascii="Wingdings" w:hAnsi="Wingdings" w:hint="default"/>
+      </w:rPr>
+    </w:lvl>
+  </w:abstractNum>
+  <w:abstractNum w:abstractNumId="23" w15:restartNumberingAfterBreak="0">
     <w:nsid w:val="74967890"/>
     <w:multiLevelType w:val="hybridMultilevel"/>
     <w:tmpl w:val="EA8CAB06"/>
@@ -4890,8 +6637,94 @@
       </w:pPr>
     </w:lvl>
   </w:abstractNum>
+  <w:abstractNum w:abstractNumId="24" w15:restartNumberingAfterBreak="0">
+    <w:nsid w:val="7B6E6BB3"/>
+    <w:multiLevelType w:val="hybridMultilevel"/>
+    <w:tmpl w:val="21F63920"/>
+    <w:lvl w:ilvl="0" w:tplc="0C0A000F">
+      <w:start w:val="1"/>
+      <w:numFmt w:val="decimal"/>
+      <w:lvlText w:val="%1."/>
+      <w:lvlJc w:val="left"/>
+      <w:pPr>
+        <w:ind w:left="720" w:hanging="360"/>
+      </w:pPr>
+    </w:lvl>
+    <w:lvl w:ilvl="1" w:tplc="0C0A0019" w:tentative="1">
+      <w:start w:val="1"/>
+      <w:numFmt w:val="lowerLetter"/>
+      <w:lvlText w:val="%2."/>
+      <w:lvlJc w:val="left"/>
+      <w:pPr>
+        <w:ind w:left="1440" w:hanging="360"/>
+      </w:pPr>
+    </w:lvl>
+    <w:lvl w:ilvl="2" w:tplc="0C0A001B" w:tentative="1">
+      <w:start w:val="1"/>
+      <w:numFmt w:val="lowerRoman"/>
+      <w:lvlText w:val="%3."/>
+      <w:lvlJc w:val="right"/>
+      <w:pPr>
+        <w:ind w:left="2160" w:hanging="180"/>
+      </w:pPr>
+    </w:lvl>
+    <w:lvl w:ilvl="3" w:tplc="0C0A000F" w:tentative="1">
+      <w:start w:val="1"/>
+      <w:numFmt w:val="decimal"/>
+      <w:lvlText w:val="%4."/>
+      <w:lvlJc w:val="left"/>
+      <w:pPr>
+        <w:ind w:left="2880" w:hanging="360"/>
+      </w:pPr>
+    </w:lvl>
+    <w:lvl w:ilvl="4" w:tplc="0C0A0019" w:tentative="1">
+      <w:start w:val="1"/>
+      <w:numFmt w:val="lowerLetter"/>
+      <w:lvlText w:val="%5."/>
+      <w:lvlJc w:val="left"/>
+      <w:pPr>
+        <w:ind w:left="3600" w:hanging="360"/>
+      </w:pPr>
+    </w:lvl>
+    <w:lvl w:ilvl="5" w:tplc="0C0A001B" w:tentative="1">
+      <w:start w:val="1"/>
+      <w:numFmt w:val="lowerRoman"/>
+      <w:lvlText w:val="%6."/>
+      <w:lvlJc w:val="right"/>
+      <w:pPr>
+        <w:ind w:left="4320" w:hanging="180"/>
+      </w:pPr>
+    </w:lvl>
+    <w:lvl w:ilvl="6" w:tplc="0C0A000F" w:tentative="1">
+      <w:start w:val="1"/>
+      <w:numFmt w:val="decimal"/>
+      <w:lvlText w:val="%7."/>
+      <w:lvlJc w:val="left"/>
+      <w:pPr>
+        <w:ind w:left="5040" w:hanging="360"/>
+      </w:pPr>
+    </w:lvl>
+    <w:lvl w:ilvl="7" w:tplc="0C0A0019" w:tentative="1">
+      <w:start w:val="1"/>
+      <w:numFmt w:val="lowerLetter"/>
+      <w:lvlText w:val="%8."/>
+      <w:lvlJc w:val="left"/>
+      <w:pPr>
+        <w:ind w:left="5760" w:hanging="360"/>
+      </w:pPr>
+    </w:lvl>
+    <w:lvl w:ilvl="8" w:tplc="0C0A001B" w:tentative="1">
+      <w:start w:val="1"/>
+      <w:numFmt w:val="lowerRoman"/>
+      <w:lvlText w:val="%9."/>
+      <w:lvlJc w:val="right"/>
+      <w:pPr>
+        <w:ind w:left="6480" w:hanging="180"/>
+      </w:pPr>
+    </w:lvl>
+  </w:abstractNum>
   <w:num w:numId="1">
-    <w:abstractNumId w:val="11"/>
+    <w:abstractNumId w:val="13"/>
   </w:num>
   <w:num w:numId="2">
     <w:abstractNumId w:val="3"/>
@@ -4906,25 +6739,25 @@
     <w:abstractNumId w:val="4"/>
   </w:num>
   <w:num w:numId="6">
-    <w:abstractNumId w:val="17"/>
+    <w:abstractNumId w:val="23"/>
   </w:num>
   <w:num w:numId="7">
-    <w:abstractNumId w:val="7"/>
+    <w:abstractNumId w:val="8"/>
   </w:num>
   <w:num w:numId="8">
-    <w:abstractNumId w:val="13"/>
+    <w:abstractNumId w:val="15"/>
   </w:num>
   <w:num w:numId="9">
     <w:abstractNumId w:val="2"/>
   </w:num>
   <w:num w:numId="10">
-    <w:abstractNumId w:val="16"/>
+    <w:abstractNumId w:val="21"/>
   </w:num>
   <w:num w:numId="11">
-    <w:abstractNumId w:val="10"/>
+    <w:abstractNumId w:val="12"/>
   </w:num>
   <w:num w:numId="12">
-    <w:abstractNumId w:val="15"/>
+    <w:abstractNumId w:val="19"/>
   </w:num>
   <w:num w:numId="13">
     <w:abstractNumId w:val="5"/>
@@ -4933,16 +6766,37 @@
     <w:abstractNumId w:val="0"/>
   </w:num>
   <w:num w:numId="15">
+    <w:abstractNumId w:val="11"/>
+  </w:num>
+  <w:num w:numId="16">
     <w:abstractNumId w:val="9"/>
   </w:num>
-  <w:num w:numId="16">
-    <w:abstractNumId w:val="8"/>
-  </w:num>
   <w:num w:numId="17">
-    <w:abstractNumId w:val="12"/>
+    <w:abstractNumId w:val="14"/>
   </w:num>
   <w:num w:numId="18">
-    <w:abstractNumId w:val="14"/>
+    <w:abstractNumId w:val="17"/>
+  </w:num>
+  <w:num w:numId="19">
+    <w:abstractNumId w:val="22"/>
+  </w:num>
+  <w:num w:numId="20">
+    <w:abstractNumId w:val="24"/>
+  </w:num>
+  <w:num w:numId="21">
+    <w:abstractNumId w:val="16"/>
+  </w:num>
+  <w:num w:numId="22">
+    <w:abstractNumId w:val="20"/>
+  </w:num>
+  <w:num w:numId="23">
+    <w:abstractNumId w:val="18"/>
+  </w:num>
+  <w:num w:numId="24">
+    <w:abstractNumId w:val="7"/>
+  </w:num>
+  <w:num w:numId="25">
+    <w:abstractNumId w:val="10"/>
   </w:num>
 </w:numbering>
 </file>
@@ -5415,6 +7269,48 @@
       <w:szCs w:val="24"/>
     </w:rPr>
   </w:style>
+  <w:style w:type="paragraph" w:styleId="Ttulo4">
+    <w:name w:val="heading 4"/>
+    <w:basedOn w:val="Normal"/>
+    <w:next w:val="Normal"/>
+    <w:link w:val="Ttulo4Car"/>
+    <w:uiPriority w:val="9"/>
+    <w:unhideWhenUsed/>
+    <w:qFormat/>
+    <w:rsid w:val="00B40E91"/>
+    <w:pPr>
+      <w:keepNext/>
+      <w:keepLines/>
+      <w:spacing w:before="40" w:after="0"/>
+      <w:outlineLvl w:val="3"/>
+    </w:pPr>
+    <w:rPr>
+      <w:rFonts w:asciiTheme="majorHAnsi" w:eastAsiaTheme="majorEastAsia" w:hAnsiTheme="majorHAnsi" w:cstheme="majorBidi"/>
+      <w:i/>
+      <w:iCs/>
+      <w:color w:val="2F5496" w:themeColor="accent1" w:themeShade="BF"/>
+    </w:rPr>
+  </w:style>
+  <w:style w:type="paragraph" w:styleId="Ttulo5">
+    <w:name w:val="heading 5"/>
+    <w:basedOn w:val="Normal"/>
+    <w:next w:val="Normal"/>
+    <w:link w:val="Ttulo5Car"/>
+    <w:uiPriority w:val="9"/>
+    <w:unhideWhenUsed/>
+    <w:qFormat/>
+    <w:rsid w:val="00B40E91"/>
+    <w:pPr>
+      <w:keepNext/>
+      <w:keepLines/>
+      <w:spacing w:before="40" w:after="0"/>
+      <w:outlineLvl w:val="4"/>
+    </w:pPr>
+    <w:rPr>
+      <w:rFonts w:asciiTheme="majorHAnsi" w:eastAsiaTheme="majorEastAsia" w:hAnsiTheme="majorHAnsi" w:cstheme="majorBidi"/>
+      <w:color w:val="2F5496" w:themeColor="accent1" w:themeShade="BF"/>
+    </w:rPr>
+  </w:style>
   <w:style w:type="character" w:default="1" w:styleId="Fuentedeprrafopredeter">
     <w:name w:val="Default Paragraph Font"/>
     <w:uiPriority w:val="1"/>
@@ -5745,6 +7641,30 @@
       <w:bCs/>
     </w:rPr>
   </w:style>
+  <w:style w:type="character" w:customStyle="1" w:styleId="Ttulo4Car">
+    <w:name w:val="Título 4 Car"/>
+    <w:basedOn w:val="Fuentedeprrafopredeter"/>
+    <w:link w:val="Ttulo4"/>
+    <w:uiPriority w:val="9"/>
+    <w:rsid w:val="00B40E91"/>
+    <w:rPr>
+      <w:rFonts w:asciiTheme="majorHAnsi" w:eastAsiaTheme="majorEastAsia" w:hAnsiTheme="majorHAnsi" w:cstheme="majorBidi"/>
+      <w:i/>
+      <w:iCs/>
+      <w:color w:val="2F5496" w:themeColor="accent1" w:themeShade="BF"/>
+    </w:rPr>
+  </w:style>
+  <w:style w:type="character" w:customStyle="1" w:styleId="Ttulo5Car">
+    <w:name w:val="Título 5 Car"/>
+    <w:basedOn w:val="Fuentedeprrafopredeter"/>
+    <w:link w:val="Ttulo5"/>
+    <w:uiPriority w:val="9"/>
+    <w:rsid w:val="00B40E91"/>
+    <w:rPr>
+      <w:rFonts w:asciiTheme="majorHAnsi" w:eastAsiaTheme="majorEastAsia" w:hAnsiTheme="majorHAnsi" w:cstheme="majorBidi"/>
+      <w:color w:val="2F5496" w:themeColor="accent1" w:themeShade="BF"/>
+    </w:rPr>
+  </w:style>
 </w:styles>
 </file>
 

</xml_diff>

<commit_message>
Reorganizados bloques de documentacion
</commit_message>
<xml_diff>
--- a/doc/Documentacion.docx
+++ b/doc/Documentacion.docx
@@ -988,7 +988,7 @@
           <w:r>
             <w:fldChar w:fldCharType="separate"/>
           </w:r>
-          <w:hyperlink w:anchor="_Toc72781244" w:history="1">
+          <w:hyperlink w:anchor="_Toc72839676" w:history="1">
             <w:r>
               <w:rPr>
                 <w:rStyle w:val="Hipervnculo"/>
@@ -1010,7 +1010,7 @@
                 <w:rStyle w:val="Hipervnculo"/>
                 <w:noProof/>
               </w:rPr>
-              <w:t>Uso e instalación</w:t>
+              <w:t>Introducción y Objetivos</w:t>
             </w:r>
             <w:r>
               <w:rPr>
@@ -1031,7 +1031,95 @@
                 <w:noProof/>
                 <w:webHidden/>
               </w:rPr>
-              <w:instrText xml:space="preserve"> PAGEREF _Toc72781244 \h </w:instrText>
+              <w:instrText xml:space="preserve"> PAGEREF _Toc72839676 \h </w:instrText>
+            </w:r>
+            <w:r>
+              <w:rPr>
+                <w:noProof/>
+                <w:webHidden/>
+              </w:rPr>
+            </w:r>
+            <w:r>
+              <w:rPr>
+                <w:noProof/>
+                <w:webHidden/>
+              </w:rPr>
+              <w:fldChar w:fldCharType="separate"/>
+            </w:r>
+            <w:r>
+              <w:rPr>
+                <w:noProof/>
+                <w:webHidden/>
+              </w:rPr>
+              <w:t>2</w:t>
+            </w:r>
+            <w:r>
+              <w:rPr>
+                <w:noProof/>
+                <w:webHidden/>
+              </w:rPr>
+              <w:fldChar w:fldCharType="end"/>
+            </w:r>
+          </w:hyperlink>
+        </w:p>
+        <w:p>
+          <w:pPr>
+            <w:pStyle w:val="TDC1"/>
+            <w:tabs>
+              <w:tab w:val="left" w:pos="440"/>
+              <w:tab w:val="right" w:leader="dot" w:pos="8494"/>
+            </w:tabs>
+            <w:rPr>
+              <w:rFonts w:eastAsiaTheme="minorEastAsia"/>
+              <w:noProof/>
+              <w:color w:val="auto"/>
+              <w:lang w:eastAsia="es-ES"/>
+            </w:rPr>
+          </w:pPr>
+          <w:hyperlink w:anchor="_Toc72839677" w:history="1">
+            <w:r>
+              <w:rPr>
+                <w:rStyle w:val="Hipervnculo"/>
+                <w:noProof/>
+              </w:rPr>
+              <w:t>2.</w:t>
+            </w:r>
+            <w:r>
+              <w:rPr>
+                <w:rFonts w:eastAsiaTheme="minorEastAsia"/>
+                <w:noProof/>
+                <w:color w:val="auto"/>
+                <w:lang w:eastAsia="es-ES"/>
+              </w:rPr>
+              <w:tab/>
+            </w:r>
+            <w:r>
+              <w:rPr>
+                <w:rStyle w:val="Hipervnculo"/>
+                <w:noProof/>
+              </w:rPr>
+              <w:t>Reglas del juego</w:t>
+            </w:r>
+            <w:r>
+              <w:rPr>
+                <w:noProof/>
+                <w:webHidden/>
+              </w:rPr>
+              <w:tab/>
+            </w:r>
+            <w:r>
+              <w:rPr>
+                <w:noProof/>
+                <w:webHidden/>
+              </w:rPr>
+              <w:fldChar w:fldCharType="begin"/>
+            </w:r>
+            <w:r>
+              <w:rPr>
+                <w:noProof/>
+                <w:webHidden/>
+              </w:rPr>
+              <w:instrText xml:space="preserve"> PAGEREF _Toc72839677 \h </w:instrText>
             </w:r>
             <w:r>
               <w:rPr>
@@ -1076,13 +1164,13 @@
               <w:lang w:eastAsia="es-ES"/>
             </w:rPr>
           </w:pPr>
-          <w:hyperlink w:anchor="_Toc72781245" w:history="1">
+          <w:hyperlink w:anchor="_Toc72839678" w:history="1">
             <w:r>
               <w:rPr>
                 <w:rStyle w:val="Hipervnculo"/>
                 <w:noProof/>
               </w:rPr>
-              <w:t>1.1</w:t>
+              <w:t>2.1</w:t>
             </w:r>
             <w:r>
               <w:rPr>
@@ -1098,7 +1186,7 @@
                 <w:rStyle w:val="Hipervnculo"/>
                 <w:noProof/>
               </w:rPr>
-              <w:t>Despliegue del entorno</w:t>
+              <w:t>Preparación</w:t>
             </w:r>
             <w:r>
               <w:rPr>
@@ -1119,7 +1207,7 @@
                 <w:noProof/>
                 <w:webHidden/>
               </w:rPr>
-              <w:instrText xml:space="preserve"> PAGEREF _Toc72781245 \h </w:instrText>
+              <w:instrText xml:space="preserve"> PAGEREF _Toc72839678 \h </w:instrText>
             </w:r>
             <w:r>
               <w:rPr>
@@ -1164,13 +1252,13 @@
               <w:lang w:eastAsia="es-ES"/>
             </w:rPr>
           </w:pPr>
-          <w:hyperlink w:anchor="_Toc72781246" w:history="1">
+          <w:hyperlink w:anchor="_Toc72839679" w:history="1">
             <w:r>
               <w:rPr>
                 <w:rStyle w:val="Hipervnculo"/>
                 <w:noProof/>
               </w:rPr>
-              <w:t>1.2</w:t>
+              <w:t>2.2</w:t>
             </w:r>
             <w:r>
               <w:rPr>
@@ -1186,7 +1274,7 @@
                 <w:rStyle w:val="Hipervnculo"/>
                 <w:noProof/>
               </w:rPr>
-              <w:t>Ejecución y configuración</w:t>
+              <w:t>Secuencia de Juego</w:t>
             </w:r>
             <w:r>
               <w:rPr>
@@ -1207,7 +1295,7 @@
                 <w:noProof/>
                 <w:webHidden/>
               </w:rPr>
-              <w:instrText xml:space="preserve"> PAGEREF _Toc72781246 \h </w:instrText>
+              <w:instrText xml:space="preserve"> PAGEREF _Toc72839679 \h </w:instrText>
             </w:r>
             <w:r>
               <w:rPr>
@@ -1228,6 +1316,358 @@
                 <w:webHidden/>
               </w:rPr>
               <w:t>2</w:t>
+            </w:r>
+            <w:r>
+              <w:rPr>
+                <w:noProof/>
+                <w:webHidden/>
+              </w:rPr>
+              <w:fldChar w:fldCharType="end"/>
+            </w:r>
+          </w:hyperlink>
+        </w:p>
+        <w:p>
+          <w:pPr>
+            <w:pStyle w:val="TDC3"/>
+            <w:tabs>
+              <w:tab w:val="left" w:pos="1320"/>
+              <w:tab w:val="right" w:leader="dot" w:pos="8494"/>
+            </w:tabs>
+            <w:rPr>
+              <w:rFonts w:eastAsiaTheme="minorEastAsia"/>
+              <w:noProof/>
+              <w:color w:val="auto"/>
+              <w:lang w:eastAsia="es-ES"/>
+            </w:rPr>
+          </w:pPr>
+          <w:hyperlink w:anchor="_Toc72839680" w:history="1">
+            <w:r>
+              <w:rPr>
+                <w:rStyle w:val="Hipervnculo"/>
+                <w:noProof/>
+              </w:rPr>
+              <w:t>2.2.1</w:t>
+            </w:r>
+            <w:r>
+              <w:rPr>
+                <w:rFonts w:eastAsiaTheme="minorEastAsia"/>
+                <w:noProof/>
+                <w:color w:val="auto"/>
+                <w:lang w:eastAsia="es-ES"/>
+              </w:rPr>
+              <w:tab/>
+            </w:r>
+            <w:r>
+              <w:rPr>
+                <w:rStyle w:val="Hipervnculo"/>
+                <w:noProof/>
+              </w:rPr>
+              <w:t>Fase 1: Reparto</w:t>
+            </w:r>
+            <w:r>
+              <w:rPr>
+                <w:noProof/>
+                <w:webHidden/>
+              </w:rPr>
+              <w:tab/>
+            </w:r>
+            <w:r>
+              <w:rPr>
+                <w:noProof/>
+                <w:webHidden/>
+              </w:rPr>
+              <w:fldChar w:fldCharType="begin"/>
+            </w:r>
+            <w:r>
+              <w:rPr>
+                <w:noProof/>
+                <w:webHidden/>
+              </w:rPr>
+              <w:instrText xml:space="preserve"> PAGEREF _Toc72839680 \h </w:instrText>
+            </w:r>
+            <w:r>
+              <w:rPr>
+                <w:noProof/>
+                <w:webHidden/>
+              </w:rPr>
+            </w:r>
+            <w:r>
+              <w:rPr>
+                <w:noProof/>
+                <w:webHidden/>
+              </w:rPr>
+              <w:fldChar w:fldCharType="separate"/>
+            </w:r>
+            <w:r>
+              <w:rPr>
+                <w:noProof/>
+                <w:webHidden/>
+              </w:rPr>
+              <w:t>2</w:t>
+            </w:r>
+            <w:r>
+              <w:rPr>
+                <w:noProof/>
+                <w:webHidden/>
+              </w:rPr>
+              <w:fldChar w:fldCharType="end"/>
+            </w:r>
+          </w:hyperlink>
+        </w:p>
+        <w:p>
+          <w:pPr>
+            <w:pStyle w:val="TDC3"/>
+            <w:tabs>
+              <w:tab w:val="left" w:pos="1320"/>
+              <w:tab w:val="right" w:leader="dot" w:pos="8494"/>
+            </w:tabs>
+            <w:rPr>
+              <w:rFonts w:eastAsiaTheme="minorEastAsia"/>
+              <w:noProof/>
+              <w:color w:val="auto"/>
+              <w:lang w:eastAsia="es-ES"/>
+            </w:rPr>
+          </w:pPr>
+          <w:hyperlink w:anchor="_Toc72839681" w:history="1">
+            <w:r>
+              <w:rPr>
+                <w:rStyle w:val="Hipervnculo"/>
+                <w:noProof/>
+              </w:rPr>
+              <w:t>2.2.2</w:t>
+            </w:r>
+            <w:r>
+              <w:rPr>
+                <w:rFonts w:eastAsiaTheme="minorEastAsia"/>
+                <w:noProof/>
+                <w:color w:val="auto"/>
+                <w:lang w:eastAsia="es-ES"/>
+              </w:rPr>
+              <w:tab/>
+            </w:r>
+            <w:r>
+              <w:rPr>
+                <w:rStyle w:val="Hipervnculo"/>
+                <w:noProof/>
+              </w:rPr>
+              <w:t>Fase 2: Acción</w:t>
+            </w:r>
+            <w:r>
+              <w:rPr>
+                <w:noProof/>
+                <w:webHidden/>
+              </w:rPr>
+              <w:tab/>
+            </w:r>
+            <w:r>
+              <w:rPr>
+                <w:noProof/>
+                <w:webHidden/>
+              </w:rPr>
+              <w:fldChar w:fldCharType="begin"/>
+            </w:r>
+            <w:r>
+              <w:rPr>
+                <w:noProof/>
+                <w:webHidden/>
+              </w:rPr>
+              <w:instrText xml:space="preserve"> PAGEREF _Toc72839681 \h </w:instrText>
+            </w:r>
+            <w:r>
+              <w:rPr>
+                <w:noProof/>
+                <w:webHidden/>
+              </w:rPr>
+            </w:r>
+            <w:r>
+              <w:rPr>
+                <w:noProof/>
+                <w:webHidden/>
+              </w:rPr>
+              <w:fldChar w:fldCharType="separate"/>
+            </w:r>
+            <w:r>
+              <w:rPr>
+                <w:noProof/>
+                <w:webHidden/>
+              </w:rPr>
+              <w:t>2</w:t>
+            </w:r>
+            <w:r>
+              <w:rPr>
+                <w:noProof/>
+                <w:webHidden/>
+              </w:rPr>
+              <w:fldChar w:fldCharType="end"/>
+            </w:r>
+          </w:hyperlink>
+        </w:p>
+        <w:p>
+          <w:pPr>
+            <w:pStyle w:val="TDC3"/>
+            <w:tabs>
+              <w:tab w:val="left" w:pos="1320"/>
+              <w:tab w:val="right" w:leader="dot" w:pos="8494"/>
+            </w:tabs>
+            <w:rPr>
+              <w:rFonts w:eastAsiaTheme="minorEastAsia"/>
+              <w:noProof/>
+              <w:color w:val="auto"/>
+              <w:lang w:eastAsia="es-ES"/>
+            </w:rPr>
+          </w:pPr>
+          <w:hyperlink w:anchor="_Toc72839682" w:history="1">
+            <w:r>
+              <w:rPr>
+                <w:rStyle w:val="Hipervnculo"/>
+                <w:noProof/>
+              </w:rPr>
+              <w:t>2.2.3</w:t>
+            </w:r>
+            <w:r>
+              <w:rPr>
+                <w:rFonts w:eastAsiaTheme="minorEastAsia"/>
+                <w:noProof/>
+                <w:color w:val="auto"/>
+                <w:lang w:eastAsia="es-ES"/>
+              </w:rPr>
+              <w:tab/>
+            </w:r>
+            <w:r>
+              <w:rPr>
+                <w:rStyle w:val="Hipervnculo"/>
+                <w:noProof/>
+              </w:rPr>
+              <w:t>Fase 3: Puntuar y Actualizar</w:t>
+            </w:r>
+            <w:r>
+              <w:rPr>
+                <w:noProof/>
+                <w:webHidden/>
+              </w:rPr>
+              <w:tab/>
+            </w:r>
+            <w:r>
+              <w:rPr>
+                <w:noProof/>
+                <w:webHidden/>
+              </w:rPr>
+              <w:fldChar w:fldCharType="begin"/>
+            </w:r>
+            <w:r>
+              <w:rPr>
+                <w:noProof/>
+                <w:webHidden/>
+              </w:rPr>
+              <w:instrText xml:space="preserve"> PAGEREF _Toc72839682 \h </w:instrText>
+            </w:r>
+            <w:r>
+              <w:rPr>
+                <w:noProof/>
+                <w:webHidden/>
+              </w:rPr>
+            </w:r>
+            <w:r>
+              <w:rPr>
+                <w:noProof/>
+                <w:webHidden/>
+              </w:rPr>
+              <w:fldChar w:fldCharType="separate"/>
+            </w:r>
+            <w:r>
+              <w:rPr>
+                <w:noProof/>
+                <w:webHidden/>
+              </w:rPr>
+              <w:t>3</w:t>
+            </w:r>
+            <w:r>
+              <w:rPr>
+                <w:noProof/>
+                <w:webHidden/>
+              </w:rPr>
+              <w:fldChar w:fldCharType="end"/>
+            </w:r>
+          </w:hyperlink>
+        </w:p>
+        <w:p>
+          <w:pPr>
+            <w:pStyle w:val="TDC2"/>
+            <w:tabs>
+              <w:tab w:val="left" w:pos="880"/>
+              <w:tab w:val="right" w:leader="dot" w:pos="8494"/>
+            </w:tabs>
+            <w:rPr>
+              <w:rFonts w:eastAsiaTheme="minorEastAsia"/>
+              <w:noProof/>
+              <w:color w:val="auto"/>
+              <w:lang w:eastAsia="es-ES"/>
+            </w:rPr>
+          </w:pPr>
+          <w:hyperlink w:anchor="_Toc72839683" w:history="1">
+            <w:r>
+              <w:rPr>
+                <w:rStyle w:val="Hipervnculo"/>
+                <w:noProof/>
+              </w:rPr>
+              <w:t>2.3</w:t>
+            </w:r>
+            <w:r>
+              <w:rPr>
+                <w:rFonts w:eastAsiaTheme="minorEastAsia"/>
+                <w:noProof/>
+                <w:color w:val="auto"/>
+                <w:lang w:eastAsia="es-ES"/>
+              </w:rPr>
+              <w:tab/>
+            </w:r>
+            <w:r>
+              <w:rPr>
+                <w:rStyle w:val="Hipervnculo"/>
+                <w:noProof/>
+              </w:rPr>
+              <w:t>Finalización del Juego</w:t>
+            </w:r>
+            <w:r>
+              <w:rPr>
+                <w:noProof/>
+                <w:webHidden/>
+              </w:rPr>
+              <w:tab/>
+            </w:r>
+            <w:r>
+              <w:rPr>
+                <w:noProof/>
+                <w:webHidden/>
+              </w:rPr>
+              <w:fldChar w:fldCharType="begin"/>
+            </w:r>
+            <w:r>
+              <w:rPr>
+                <w:noProof/>
+                <w:webHidden/>
+              </w:rPr>
+              <w:instrText xml:space="preserve"> PAGEREF _Toc72839683 \h </w:instrText>
+            </w:r>
+            <w:r>
+              <w:rPr>
+                <w:noProof/>
+                <w:webHidden/>
+              </w:rPr>
+            </w:r>
+            <w:r>
+              <w:rPr>
+                <w:noProof/>
+                <w:webHidden/>
+              </w:rPr>
+              <w:fldChar w:fldCharType="separate"/>
+            </w:r>
+            <w:r>
+              <w:rPr>
+                <w:noProof/>
+                <w:webHidden/>
+              </w:rPr>
+              <w:t>4</w:t>
             </w:r>
             <w:r>
               <w:rPr>
@@ -1252,13 +1692,13 @@
               <w:lang w:eastAsia="es-ES"/>
             </w:rPr>
           </w:pPr>
-          <w:hyperlink w:anchor="_Toc72781247" w:history="1">
+          <w:hyperlink w:anchor="_Toc72839684" w:history="1">
             <w:r>
               <w:rPr>
                 <w:rStyle w:val="Hipervnculo"/>
                 <w:noProof/>
               </w:rPr>
-              <w:t>2.</w:t>
+              <w:t>3.</w:t>
             </w:r>
             <w:r>
               <w:rPr>
@@ -1274,7 +1714,7 @@
                 <w:rStyle w:val="Hipervnculo"/>
                 <w:noProof/>
               </w:rPr>
-              <w:t>Interfaces y alcance</w:t>
+              <w:t>Uso e instalación</w:t>
             </w:r>
             <w:r>
               <w:rPr>
@@ -1295,7 +1735,7 @@
                 <w:noProof/>
                 <w:webHidden/>
               </w:rPr>
-              <w:instrText xml:space="preserve"> PAGEREF _Toc72781247 \h </w:instrText>
+              <w:instrText xml:space="preserve"> PAGEREF _Toc72839684 \h </w:instrText>
             </w:r>
             <w:r>
               <w:rPr>
@@ -1315,7 +1755,7 @@
                 <w:noProof/>
                 <w:webHidden/>
               </w:rPr>
-              <w:t>3</w:t>
+              <w:t>4</w:t>
             </w:r>
             <w:r>
               <w:rPr>
@@ -1340,13 +1780,13 @@
               <w:lang w:eastAsia="es-ES"/>
             </w:rPr>
           </w:pPr>
-          <w:hyperlink w:anchor="_Toc72781248" w:history="1">
+          <w:hyperlink w:anchor="_Toc72839685" w:history="1">
             <w:r>
               <w:rPr>
                 <w:rStyle w:val="Hipervnculo"/>
                 <w:noProof/>
               </w:rPr>
-              <w:t>2.1</w:t>
+              <w:t>3.1</w:t>
             </w:r>
             <w:r>
               <w:rPr>
@@ -1362,6 +1802,270 @@
                 <w:rStyle w:val="Hipervnculo"/>
                 <w:noProof/>
               </w:rPr>
+              <w:t>Despliegue del entorno</w:t>
+            </w:r>
+            <w:r>
+              <w:rPr>
+                <w:noProof/>
+                <w:webHidden/>
+              </w:rPr>
+              <w:tab/>
+            </w:r>
+            <w:r>
+              <w:rPr>
+                <w:noProof/>
+                <w:webHidden/>
+              </w:rPr>
+              <w:fldChar w:fldCharType="begin"/>
+            </w:r>
+            <w:r>
+              <w:rPr>
+                <w:noProof/>
+                <w:webHidden/>
+              </w:rPr>
+              <w:instrText xml:space="preserve"> PAGEREF _Toc72839685 \h </w:instrText>
+            </w:r>
+            <w:r>
+              <w:rPr>
+                <w:noProof/>
+                <w:webHidden/>
+              </w:rPr>
+            </w:r>
+            <w:r>
+              <w:rPr>
+                <w:noProof/>
+                <w:webHidden/>
+              </w:rPr>
+              <w:fldChar w:fldCharType="separate"/>
+            </w:r>
+            <w:r>
+              <w:rPr>
+                <w:noProof/>
+                <w:webHidden/>
+              </w:rPr>
+              <w:t>4</w:t>
+            </w:r>
+            <w:r>
+              <w:rPr>
+                <w:noProof/>
+                <w:webHidden/>
+              </w:rPr>
+              <w:fldChar w:fldCharType="end"/>
+            </w:r>
+          </w:hyperlink>
+        </w:p>
+        <w:p>
+          <w:pPr>
+            <w:pStyle w:val="TDC2"/>
+            <w:tabs>
+              <w:tab w:val="left" w:pos="880"/>
+              <w:tab w:val="right" w:leader="dot" w:pos="8494"/>
+            </w:tabs>
+            <w:rPr>
+              <w:rFonts w:eastAsiaTheme="minorEastAsia"/>
+              <w:noProof/>
+              <w:color w:val="auto"/>
+              <w:lang w:eastAsia="es-ES"/>
+            </w:rPr>
+          </w:pPr>
+          <w:hyperlink w:anchor="_Toc72839686" w:history="1">
+            <w:r>
+              <w:rPr>
+                <w:rStyle w:val="Hipervnculo"/>
+                <w:noProof/>
+              </w:rPr>
+              <w:t>3.2</w:t>
+            </w:r>
+            <w:r>
+              <w:rPr>
+                <w:rFonts w:eastAsiaTheme="minorEastAsia"/>
+                <w:noProof/>
+                <w:color w:val="auto"/>
+                <w:lang w:eastAsia="es-ES"/>
+              </w:rPr>
+              <w:tab/>
+            </w:r>
+            <w:r>
+              <w:rPr>
+                <w:rStyle w:val="Hipervnculo"/>
+                <w:noProof/>
+              </w:rPr>
+              <w:t>Ejecución y configuración</w:t>
+            </w:r>
+            <w:r>
+              <w:rPr>
+                <w:noProof/>
+                <w:webHidden/>
+              </w:rPr>
+              <w:tab/>
+            </w:r>
+            <w:r>
+              <w:rPr>
+                <w:noProof/>
+                <w:webHidden/>
+              </w:rPr>
+              <w:fldChar w:fldCharType="begin"/>
+            </w:r>
+            <w:r>
+              <w:rPr>
+                <w:noProof/>
+                <w:webHidden/>
+              </w:rPr>
+              <w:instrText xml:space="preserve"> PAGEREF _Toc72839686 \h </w:instrText>
+            </w:r>
+            <w:r>
+              <w:rPr>
+                <w:noProof/>
+                <w:webHidden/>
+              </w:rPr>
+            </w:r>
+            <w:r>
+              <w:rPr>
+                <w:noProof/>
+                <w:webHidden/>
+              </w:rPr>
+              <w:fldChar w:fldCharType="separate"/>
+            </w:r>
+            <w:r>
+              <w:rPr>
+                <w:noProof/>
+                <w:webHidden/>
+              </w:rPr>
+              <w:t>5</w:t>
+            </w:r>
+            <w:r>
+              <w:rPr>
+                <w:noProof/>
+                <w:webHidden/>
+              </w:rPr>
+              <w:fldChar w:fldCharType="end"/>
+            </w:r>
+          </w:hyperlink>
+        </w:p>
+        <w:p>
+          <w:pPr>
+            <w:pStyle w:val="TDC1"/>
+            <w:tabs>
+              <w:tab w:val="left" w:pos="440"/>
+              <w:tab w:val="right" w:leader="dot" w:pos="8494"/>
+            </w:tabs>
+            <w:rPr>
+              <w:rFonts w:eastAsiaTheme="minorEastAsia"/>
+              <w:noProof/>
+              <w:color w:val="auto"/>
+              <w:lang w:eastAsia="es-ES"/>
+            </w:rPr>
+          </w:pPr>
+          <w:hyperlink w:anchor="_Toc72839687" w:history="1">
+            <w:r>
+              <w:rPr>
+                <w:rStyle w:val="Hipervnculo"/>
+                <w:noProof/>
+              </w:rPr>
+              <w:t>4.</w:t>
+            </w:r>
+            <w:r>
+              <w:rPr>
+                <w:rFonts w:eastAsiaTheme="minorEastAsia"/>
+                <w:noProof/>
+                <w:color w:val="auto"/>
+                <w:lang w:eastAsia="es-ES"/>
+              </w:rPr>
+              <w:tab/>
+            </w:r>
+            <w:r>
+              <w:rPr>
+                <w:rStyle w:val="Hipervnculo"/>
+                <w:noProof/>
+              </w:rPr>
+              <w:t>Interfaces y alcance</w:t>
+            </w:r>
+            <w:r>
+              <w:rPr>
+                <w:noProof/>
+                <w:webHidden/>
+              </w:rPr>
+              <w:tab/>
+            </w:r>
+            <w:r>
+              <w:rPr>
+                <w:noProof/>
+                <w:webHidden/>
+              </w:rPr>
+              <w:fldChar w:fldCharType="begin"/>
+            </w:r>
+            <w:r>
+              <w:rPr>
+                <w:noProof/>
+                <w:webHidden/>
+              </w:rPr>
+              <w:instrText xml:space="preserve"> PAGEREF _Toc72839687 \h </w:instrText>
+            </w:r>
+            <w:r>
+              <w:rPr>
+                <w:noProof/>
+                <w:webHidden/>
+              </w:rPr>
+            </w:r>
+            <w:r>
+              <w:rPr>
+                <w:noProof/>
+                <w:webHidden/>
+              </w:rPr>
+              <w:fldChar w:fldCharType="separate"/>
+            </w:r>
+            <w:r>
+              <w:rPr>
+                <w:noProof/>
+                <w:webHidden/>
+              </w:rPr>
+              <w:t>6</w:t>
+            </w:r>
+            <w:r>
+              <w:rPr>
+                <w:noProof/>
+                <w:webHidden/>
+              </w:rPr>
+              <w:fldChar w:fldCharType="end"/>
+            </w:r>
+          </w:hyperlink>
+        </w:p>
+        <w:p>
+          <w:pPr>
+            <w:pStyle w:val="TDC2"/>
+            <w:tabs>
+              <w:tab w:val="left" w:pos="880"/>
+              <w:tab w:val="right" w:leader="dot" w:pos="8494"/>
+            </w:tabs>
+            <w:rPr>
+              <w:rFonts w:eastAsiaTheme="minorEastAsia"/>
+              <w:noProof/>
+              <w:color w:val="auto"/>
+              <w:lang w:eastAsia="es-ES"/>
+            </w:rPr>
+          </w:pPr>
+          <w:hyperlink w:anchor="_Toc72839688" w:history="1">
+            <w:r>
+              <w:rPr>
+                <w:rStyle w:val="Hipervnculo"/>
+                <w:noProof/>
+              </w:rPr>
+              <w:t>4.1</w:t>
+            </w:r>
+            <w:r>
+              <w:rPr>
+                <w:rFonts w:eastAsiaTheme="minorEastAsia"/>
+                <w:noProof/>
+                <w:color w:val="auto"/>
+                <w:lang w:eastAsia="es-ES"/>
+              </w:rPr>
+              <w:tab/>
+            </w:r>
+            <w:r>
+              <w:rPr>
+                <w:rStyle w:val="Hipervnculo"/>
+                <w:noProof/>
+              </w:rPr>
               <w:t>Contexto</w:t>
             </w:r>
             <w:r>
@@ -1383,7 +2087,7 @@
                 <w:noProof/>
                 <w:webHidden/>
               </w:rPr>
-              <w:instrText xml:space="preserve"> PAGEREF _Toc72781248 \h </w:instrText>
+              <w:instrText xml:space="preserve"> PAGEREF _Toc72839688 \h </w:instrText>
             </w:r>
             <w:r>
               <w:rPr>
@@ -1403,7 +2107,447 @@
                 <w:noProof/>
                 <w:webHidden/>
               </w:rPr>
-              <w:t>3</w:t>
+              <w:t>6</w:t>
+            </w:r>
+            <w:r>
+              <w:rPr>
+                <w:noProof/>
+                <w:webHidden/>
+              </w:rPr>
+              <w:fldChar w:fldCharType="end"/>
+            </w:r>
+          </w:hyperlink>
+        </w:p>
+        <w:p>
+          <w:pPr>
+            <w:pStyle w:val="TDC2"/>
+            <w:tabs>
+              <w:tab w:val="left" w:pos="880"/>
+              <w:tab w:val="right" w:leader="dot" w:pos="8494"/>
+            </w:tabs>
+            <w:rPr>
+              <w:rFonts w:eastAsiaTheme="minorEastAsia"/>
+              <w:noProof/>
+              <w:color w:val="auto"/>
+              <w:lang w:eastAsia="es-ES"/>
+            </w:rPr>
+          </w:pPr>
+          <w:hyperlink w:anchor="_Toc72839689" w:history="1">
+            <w:r>
+              <w:rPr>
+                <w:rStyle w:val="Hipervnculo"/>
+                <w:noProof/>
+              </w:rPr>
+              <w:t>4.2</w:t>
+            </w:r>
+            <w:r>
+              <w:rPr>
+                <w:rFonts w:eastAsiaTheme="minorEastAsia"/>
+                <w:noProof/>
+                <w:color w:val="auto"/>
+                <w:lang w:eastAsia="es-ES"/>
+              </w:rPr>
+              <w:tab/>
+            </w:r>
+            <w:r>
+              <w:rPr>
+                <w:rStyle w:val="Hipervnculo"/>
+                <w:noProof/>
+              </w:rPr>
+              <w:t>Restricciones de la Arquitectura</w:t>
+            </w:r>
+            <w:r>
+              <w:rPr>
+                <w:noProof/>
+                <w:webHidden/>
+              </w:rPr>
+              <w:tab/>
+            </w:r>
+            <w:r>
+              <w:rPr>
+                <w:noProof/>
+                <w:webHidden/>
+              </w:rPr>
+              <w:fldChar w:fldCharType="begin"/>
+            </w:r>
+            <w:r>
+              <w:rPr>
+                <w:noProof/>
+                <w:webHidden/>
+              </w:rPr>
+              <w:instrText xml:space="preserve"> PAGEREF _Toc72839689 \h </w:instrText>
+            </w:r>
+            <w:r>
+              <w:rPr>
+                <w:noProof/>
+                <w:webHidden/>
+              </w:rPr>
+            </w:r>
+            <w:r>
+              <w:rPr>
+                <w:noProof/>
+                <w:webHidden/>
+              </w:rPr>
+              <w:fldChar w:fldCharType="separate"/>
+            </w:r>
+            <w:r>
+              <w:rPr>
+                <w:noProof/>
+                <w:webHidden/>
+              </w:rPr>
+              <w:t>6</w:t>
+            </w:r>
+            <w:r>
+              <w:rPr>
+                <w:noProof/>
+                <w:webHidden/>
+              </w:rPr>
+              <w:fldChar w:fldCharType="end"/>
+            </w:r>
+          </w:hyperlink>
+        </w:p>
+        <w:p>
+          <w:pPr>
+            <w:pStyle w:val="TDC2"/>
+            <w:tabs>
+              <w:tab w:val="left" w:pos="880"/>
+              <w:tab w:val="right" w:leader="dot" w:pos="8494"/>
+            </w:tabs>
+            <w:rPr>
+              <w:rFonts w:eastAsiaTheme="minorEastAsia"/>
+              <w:noProof/>
+              <w:color w:val="auto"/>
+              <w:lang w:eastAsia="es-ES"/>
+            </w:rPr>
+          </w:pPr>
+          <w:hyperlink w:anchor="_Toc72839690" w:history="1">
+            <w:r>
+              <w:rPr>
+                <w:rStyle w:val="Hipervnculo"/>
+                <w:noProof/>
+              </w:rPr>
+              <w:t>4.3</w:t>
+            </w:r>
+            <w:r>
+              <w:rPr>
+                <w:rFonts w:eastAsiaTheme="minorEastAsia"/>
+                <w:noProof/>
+                <w:color w:val="auto"/>
+                <w:lang w:eastAsia="es-ES"/>
+              </w:rPr>
+              <w:tab/>
+            </w:r>
+            <w:r>
+              <w:rPr>
+                <w:rStyle w:val="Hipervnculo"/>
+                <w:noProof/>
+              </w:rPr>
+              <w:t>Interfaces Técnicas</w:t>
+            </w:r>
+            <w:r>
+              <w:rPr>
+                <w:noProof/>
+                <w:webHidden/>
+              </w:rPr>
+              <w:tab/>
+            </w:r>
+            <w:r>
+              <w:rPr>
+                <w:noProof/>
+                <w:webHidden/>
+              </w:rPr>
+              <w:fldChar w:fldCharType="begin"/>
+            </w:r>
+            <w:r>
+              <w:rPr>
+                <w:noProof/>
+                <w:webHidden/>
+              </w:rPr>
+              <w:instrText xml:space="preserve"> PAGEREF _Toc72839690 \h </w:instrText>
+            </w:r>
+            <w:r>
+              <w:rPr>
+                <w:noProof/>
+                <w:webHidden/>
+              </w:rPr>
+            </w:r>
+            <w:r>
+              <w:rPr>
+                <w:noProof/>
+                <w:webHidden/>
+              </w:rPr>
+              <w:fldChar w:fldCharType="separate"/>
+            </w:r>
+            <w:r>
+              <w:rPr>
+                <w:noProof/>
+                <w:webHidden/>
+              </w:rPr>
+              <w:t>6</w:t>
+            </w:r>
+            <w:r>
+              <w:rPr>
+                <w:noProof/>
+                <w:webHidden/>
+              </w:rPr>
+              <w:fldChar w:fldCharType="end"/>
+            </w:r>
+          </w:hyperlink>
+        </w:p>
+        <w:p>
+          <w:pPr>
+            <w:pStyle w:val="TDC2"/>
+            <w:tabs>
+              <w:tab w:val="left" w:pos="880"/>
+              <w:tab w:val="right" w:leader="dot" w:pos="8494"/>
+            </w:tabs>
+            <w:rPr>
+              <w:rFonts w:eastAsiaTheme="minorEastAsia"/>
+              <w:noProof/>
+              <w:color w:val="auto"/>
+              <w:lang w:eastAsia="es-ES"/>
+            </w:rPr>
+          </w:pPr>
+          <w:hyperlink w:anchor="_Toc72839691" w:history="1">
+            <w:r>
+              <w:rPr>
+                <w:rStyle w:val="Hipervnculo"/>
+                <w:noProof/>
+              </w:rPr>
+              <w:t>4.4</w:t>
+            </w:r>
+            <w:r>
+              <w:rPr>
+                <w:rFonts w:eastAsiaTheme="minorEastAsia"/>
+                <w:noProof/>
+                <w:color w:val="auto"/>
+                <w:lang w:eastAsia="es-ES"/>
+              </w:rPr>
+              <w:tab/>
+            </w:r>
+            <w:r>
+              <w:rPr>
+                <w:rStyle w:val="Hipervnculo"/>
+                <w:noProof/>
+              </w:rPr>
+              <w:t>Interfaz de usuario</w:t>
+            </w:r>
+            <w:r>
+              <w:rPr>
+                <w:noProof/>
+                <w:webHidden/>
+              </w:rPr>
+              <w:tab/>
+            </w:r>
+            <w:r>
+              <w:rPr>
+                <w:noProof/>
+                <w:webHidden/>
+              </w:rPr>
+              <w:fldChar w:fldCharType="begin"/>
+            </w:r>
+            <w:r>
+              <w:rPr>
+                <w:noProof/>
+                <w:webHidden/>
+              </w:rPr>
+              <w:instrText xml:space="preserve"> PAGEREF _Toc72839691 \h </w:instrText>
+            </w:r>
+            <w:r>
+              <w:rPr>
+                <w:noProof/>
+                <w:webHidden/>
+              </w:rPr>
+            </w:r>
+            <w:r>
+              <w:rPr>
+                <w:noProof/>
+                <w:webHidden/>
+              </w:rPr>
+              <w:fldChar w:fldCharType="separate"/>
+            </w:r>
+            <w:r>
+              <w:rPr>
+                <w:noProof/>
+                <w:webHidden/>
+              </w:rPr>
+              <w:t>6</w:t>
+            </w:r>
+            <w:r>
+              <w:rPr>
+                <w:noProof/>
+                <w:webHidden/>
+              </w:rPr>
+              <w:fldChar w:fldCharType="end"/>
+            </w:r>
+          </w:hyperlink>
+        </w:p>
+        <w:p>
+          <w:pPr>
+            <w:pStyle w:val="TDC1"/>
+            <w:tabs>
+              <w:tab w:val="left" w:pos="440"/>
+              <w:tab w:val="right" w:leader="dot" w:pos="8494"/>
+            </w:tabs>
+            <w:rPr>
+              <w:rFonts w:eastAsiaTheme="minorEastAsia"/>
+              <w:noProof/>
+              <w:color w:val="auto"/>
+              <w:lang w:eastAsia="es-ES"/>
+            </w:rPr>
+          </w:pPr>
+          <w:hyperlink w:anchor="_Toc72839692" w:history="1">
+            <w:r>
+              <w:rPr>
+                <w:rStyle w:val="Hipervnculo"/>
+                <w:noProof/>
+              </w:rPr>
+              <w:t>5.</w:t>
+            </w:r>
+            <w:r>
+              <w:rPr>
+                <w:rFonts w:eastAsiaTheme="minorEastAsia"/>
+                <w:noProof/>
+                <w:color w:val="auto"/>
+                <w:lang w:eastAsia="es-ES"/>
+              </w:rPr>
+              <w:tab/>
+            </w:r>
+            <w:r>
+              <w:rPr>
+                <w:rStyle w:val="Hipervnculo"/>
+                <w:noProof/>
+              </w:rPr>
+              <w:t>Desarrollo</w:t>
+            </w:r>
+            <w:r>
+              <w:rPr>
+                <w:noProof/>
+                <w:webHidden/>
+              </w:rPr>
+              <w:tab/>
+            </w:r>
+            <w:r>
+              <w:rPr>
+                <w:noProof/>
+                <w:webHidden/>
+              </w:rPr>
+              <w:fldChar w:fldCharType="begin"/>
+            </w:r>
+            <w:r>
+              <w:rPr>
+                <w:noProof/>
+                <w:webHidden/>
+              </w:rPr>
+              <w:instrText xml:space="preserve"> PAGEREF _Toc72839692 \h </w:instrText>
+            </w:r>
+            <w:r>
+              <w:rPr>
+                <w:noProof/>
+                <w:webHidden/>
+              </w:rPr>
+            </w:r>
+            <w:r>
+              <w:rPr>
+                <w:noProof/>
+                <w:webHidden/>
+              </w:rPr>
+              <w:fldChar w:fldCharType="separate"/>
+            </w:r>
+            <w:r>
+              <w:rPr>
+                <w:noProof/>
+                <w:webHidden/>
+              </w:rPr>
+              <w:t>7</w:t>
+            </w:r>
+            <w:r>
+              <w:rPr>
+                <w:noProof/>
+                <w:webHidden/>
+              </w:rPr>
+              <w:fldChar w:fldCharType="end"/>
+            </w:r>
+          </w:hyperlink>
+        </w:p>
+        <w:p>
+          <w:pPr>
+            <w:pStyle w:val="TDC2"/>
+            <w:tabs>
+              <w:tab w:val="left" w:pos="880"/>
+              <w:tab w:val="right" w:leader="dot" w:pos="8494"/>
+            </w:tabs>
+            <w:rPr>
+              <w:rFonts w:eastAsiaTheme="minorEastAsia"/>
+              <w:noProof/>
+              <w:color w:val="auto"/>
+              <w:lang w:eastAsia="es-ES"/>
+            </w:rPr>
+          </w:pPr>
+          <w:hyperlink w:anchor="_Toc72839693" w:history="1">
+            <w:r>
+              <w:rPr>
+                <w:rStyle w:val="Hipervnculo"/>
+                <w:noProof/>
+              </w:rPr>
+              <w:t>5.1</w:t>
+            </w:r>
+            <w:r>
+              <w:rPr>
+                <w:rFonts w:eastAsiaTheme="minorEastAsia"/>
+                <w:noProof/>
+                <w:color w:val="auto"/>
+                <w:lang w:eastAsia="es-ES"/>
+              </w:rPr>
+              <w:tab/>
+            </w:r>
+            <w:r>
+              <w:rPr>
+                <w:rStyle w:val="Hipervnculo"/>
+                <w:noProof/>
+              </w:rPr>
+              <w:t>Estrategia de solución</w:t>
+            </w:r>
+            <w:r>
+              <w:rPr>
+                <w:noProof/>
+                <w:webHidden/>
+              </w:rPr>
+              <w:tab/>
+            </w:r>
+            <w:r>
+              <w:rPr>
+                <w:noProof/>
+                <w:webHidden/>
+              </w:rPr>
+              <w:fldChar w:fldCharType="begin"/>
+            </w:r>
+            <w:r>
+              <w:rPr>
+                <w:noProof/>
+                <w:webHidden/>
+              </w:rPr>
+              <w:instrText xml:space="preserve"> PAGEREF _Toc72839693 \h </w:instrText>
+            </w:r>
+            <w:r>
+              <w:rPr>
+                <w:noProof/>
+                <w:webHidden/>
+              </w:rPr>
+            </w:r>
+            <w:r>
+              <w:rPr>
+                <w:noProof/>
+                <w:webHidden/>
+              </w:rPr>
+              <w:fldChar w:fldCharType="separate"/>
+            </w:r>
+            <w:r>
+              <w:rPr>
+                <w:noProof/>
+                <w:webHidden/>
+              </w:rPr>
+              <w:t>7</w:t>
             </w:r>
             <w:r>
               <w:rPr>
@@ -1428,13 +2572,13 @@
               <w:lang w:eastAsia="es-ES"/>
             </w:rPr>
           </w:pPr>
-          <w:hyperlink w:anchor="_Toc72781249" w:history="1">
+          <w:hyperlink w:anchor="_Toc72839694" w:history="1">
             <w:r>
               <w:rPr>
                 <w:rStyle w:val="Hipervnculo"/>
                 <w:noProof/>
               </w:rPr>
-              <w:t>2.1.1</w:t>
+              <w:t>5.1.1</w:t>
             </w:r>
             <w:r>
               <w:rPr>
@@ -1450,7 +2594,7 @@
                 <w:rStyle w:val="Hipervnculo"/>
                 <w:noProof/>
               </w:rPr>
-              <w:t>Introducción y objetivos</w:t>
+              <w:t>Disposición del tablero y transformación de este a datos útiles</w:t>
             </w:r>
             <w:r>
               <w:rPr>
@@ -1471,7 +2615,7 @@
                 <w:noProof/>
                 <w:webHidden/>
               </w:rPr>
-              <w:instrText xml:space="preserve"> PAGEREF _Toc72781249 \h </w:instrText>
+              <w:instrText xml:space="preserve"> PAGEREF _Toc72839694 \h </w:instrText>
             </w:r>
             <w:r>
               <w:rPr>
@@ -1491,7 +2635,7 @@
                 <w:noProof/>
                 <w:webHidden/>
               </w:rPr>
-              <w:t>3</w:t>
+              <w:t>7</w:t>
             </w:r>
             <w:r>
               <w:rPr>
@@ -1516,13 +2660,13 @@
               <w:lang w:eastAsia="es-ES"/>
             </w:rPr>
           </w:pPr>
-          <w:hyperlink w:anchor="_Toc72781250" w:history="1">
+          <w:hyperlink w:anchor="_Toc72839695" w:history="1">
             <w:r>
               <w:rPr>
                 <w:rStyle w:val="Hipervnculo"/>
                 <w:noProof/>
               </w:rPr>
-              <w:t>2.1.2</w:t>
+              <w:t>5.1.2</w:t>
             </w:r>
             <w:r>
               <w:rPr>
@@ -1538,7 +2682,7 @@
                 <w:rStyle w:val="Hipervnculo"/>
                 <w:noProof/>
               </w:rPr>
-              <w:t>Reglas del juego</w:t>
+              <w:t>Entrenamiento de la red neuronal</w:t>
             </w:r>
             <w:r>
               <w:rPr>
@@ -1559,7 +2703,7 @@
                 <w:noProof/>
                 <w:webHidden/>
               </w:rPr>
-              <w:instrText xml:space="preserve"> PAGEREF _Toc72781250 \h </w:instrText>
+              <w:instrText xml:space="preserve"> PAGEREF _Toc72839695 \h </w:instrText>
             </w:r>
             <w:r>
               <w:rPr>
@@ -1579,95 +2723,7 @@
                 <w:noProof/>
                 <w:webHidden/>
               </w:rPr>
-              <w:t>3</w:t>
-            </w:r>
-            <w:r>
-              <w:rPr>
-                <w:noProof/>
-                <w:webHidden/>
-              </w:rPr>
-              <w:fldChar w:fldCharType="end"/>
-            </w:r>
-          </w:hyperlink>
-        </w:p>
-        <w:p>
-          <w:pPr>
-            <w:pStyle w:val="TDC1"/>
-            <w:tabs>
-              <w:tab w:val="left" w:pos="440"/>
-              <w:tab w:val="right" w:leader="dot" w:pos="8494"/>
-            </w:tabs>
-            <w:rPr>
-              <w:rFonts w:eastAsiaTheme="minorEastAsia"/>
-              <w:noProof/>
-              <w:color w:val="auto"/>
-              <w:lang w:eastAsia="es-ES"/>
-            </w:rPr>
-          </w:pPr>
-          <w:hyperlink w:anchor="_Toc72781251" w:history="1">
-            <w:r>
-              <w:rPr>
-                <w:rStyle w:val="Hipervnculo"/>
-                <w:noProof/>
-              </w:rPr>
-              <w:t>3.</w:t>
-            </w:r>
-            <w:r>
-              <w:rPr>
-                <w:rFonts w:eastAsiaTheme="minorEastAsia"/>
-                <w:noProof/>
-                <w:color w:val="auto"/>
-                <w:lang w:eastAsia="es-ES"/>
-              </w:rPr>
-              <w:tab/>
-            </w:r>
-            <w:r>
-              <w:rPr>
-                <w:rStyle w:val="Hipervnculo"/>
-                <w:noProof/>
-              </w:rPr>
-              <w:t>Desarrollo</w:t>
-            </w:r>
-            <w:r>
-              <w:rPr>
-                <w:noProof/>
-                <w:webHidden/>
-              </w:rPr>
-              <w:tab/>
-            </w:r>
-            <w:r>
-              <w:rPr>
-                <w:noProof/>
-                <w:webHidden/>
-              </w:rPr>
-              <w:fldChar w:fldCharType="begin"/>
-            </w:r>
-            <w:r>
-              <w:rPr>
-                <w:noProof/>
-                <w:webHidden/>
-              </w:rPr>
-              <w:instrText xml:space="preserve"> PAGEREF _Toc72781251 \h </w:instrText>
-            </w:r>
-            <w:r>
-              <w:rPr>
-                <w:noProof/>
-                <w:webHidden/>
-              </w:rPr>
-            </w:r>
-            <w:r>
-              <w:rPr>
-                <w:noProof/>
-                <w:webHidden/>
-              </w:rPr>
-              <w:fldChar w:fldCharType="separate"/>
-            </w:r>
-            <w:r>
-              <w:rPr>
-                <w:noProof/>
-                <w:webHidden/>
-              </w:rPr>
-              <w:t>6</w:t>
+              <w:t>9</w:t>
             </w:r>
             <w:r>
               <w:rPr>
@@ -1692,13 +2748,13 @@
               <w:lang w:eastAsia="es-ES"/>
             </w:rPr>
           </w:pPr>
-          <w:hyperlink w:anchor="_Toc72781252" w:history="1">
+          <w:hyperlink w:anchor="_Toc72839696" w:history="1">
             <w:r>
               <w:rPr>
                 <w:rStyle w:val="Hipervnculo"/>
                 <w:noProof/>
               </w:rPr>
-              <w:t>3.1</w:t>
+              <w:t>5.2</w:t>
             </w:r>
             <w:r>
               <w:rPr>
@@ -1714,7 +2770,7 @@
                 <w:rStyle w:val="Hipervnculo"/>
                 <w:noProof/>
               </w:rPr>
-              <w:t>Estrategia de solución</w:t>
+              <w:t>Vista de bloques de construcción</w:t>
             </w:r>
             <w:r>
               <w:rPr>
@@ -1735,7 +2791,7 @@
                 <w:noProof/>
                 <w:webHidden/>
               </w:rPr>
-              <w:instrText xml:space="preserve"> PAGEREF _Toc72781252 \h </w:instrText>
+              <w:instrText xml:space="preserve"> PAGEREF _Toc72839696 \h </w:instrText>
             </w:r>
             <w:r>
               <w:rPr>
@@ -1755,7 +2811,7 @@
                 <w:noProof/>
                 <w:webHidden/>
               </w:rPr>
-              <w:t>6</w:t>
+              <w:t>10</w:t>
             </w:r>
             <w:r>
               <w:rPr>
@@ -1768,9 +2824,9 @@
         </w:p>
         <w:p>
           <w:pPr>
-            <w:pStyle w:val="TDC3"/>
+            <w:pStyle w:val="TDC2"/>
             <w:tabs>
-              <w:tab w:val="left" w:pos="1320"/>
+              <w:tab w:val="left" w:pos="880"/>
               <w:tab w:val="right" w:leader="dot" w:pos="8494"/>
             </w:tabs>
             <w:rPr>
@@ -1780,13 +2836,13 @@
               <w:lang w:eastAsia="es-ES"/>
             </w:rPr>
           </w:pPr>
-          <w:hyperlink w:anchor="_Toc72781253" w:history="1">
+          <w:hyperlink w:anchor="_Toc72839697" w:history="1">
             <w:r>
               <w:rPr>
                 <w:rStyle w:val="Hipervnculo"/>
                 <w:noProof/>
               </w:rPr>
-              <w:t>3.1.1</w:t>
+              <w:t>5.3</w:t>
             </w:r>
             <w:r>
               <w:rPr>
@@ -1802,7 +2858,7 @@
                 <w:rStyle w:val="Hipervnculo"/>
                 <w:noProof/>
               </w:rPr>
-              <w:t>Disposición del tablero y transformación de este a datos útiles</w:t>
+              <w:t>Vista de tiempo de ejecución</w:t>
             </w:r>
             <w:r>
               <w:rPr>
@@ -1823,7 +2879,7 @@
                 <w:noProof/>
                 <w:webHidden/>
               </w:rPr>
-              <w:instrText xml:space="preserve"> PAGEREF _Toc72781253 \h </w:instrText>
+              <w:instrText xml:space="preserve"> PAGEREF _Toc72839697 \h </w:instrText>
             </w:r>
             <w:r>
               <w:rPr>
@@ -1843,7 +2899,95 @@
                 <w:noProof/>
                 <w:webHidden/>
               </w:rPr>
-              <w:t>6</w:t>
+              <w:t>10</w:t>
+            </w:r>
+            <w:r>
+              <w:rPr>
+                <w:noProof/>
+                <w:webHidden/>
+              </w:rPr>
+              <w:fldChar w:fldCharType="end"/>
+            </w:r>
+          </w:hyperlink>
+        </w:p>
+        <w:p>
+          <w:pPr>
+            <w:pStyle w:val="TDC2"/>
+            <w:tabs>
+              <w:tab w:val="left" w:pos="880"/>
+              <w:tab w:val="right" w:leader="dot" w:pos="8494"/>
+            </w:tabs>
+            <w:rPr>
+              <w:rFonts w:eastAsiaTheme="minorEastAsia"/>
+              <w:noProof/>
+              <w:color w:val="auto"/>
+              <w:lang w:eastAsia="es-ES"/>
+            </w:rPr>
+          </w:pPr>
+          <w:hyperlink w:anchor="_Toc72839698" w:history="1">
+            <w:r>
+              <w:rPr>
+                <w:rStyle w:val="Hipervnculo"/>
+                <w:noProof/>
+              </w:rPr>
+              <w:t>5.4</w:t>
+            </w:r>
+            <w:r>
+              <w:rPr>
+                <w:rFonts w:eastAsiaTheme="minorEastAsia"/>
+                <w:noProof/>
+                <w:color w:val="auto"/>
+                <w:lang w:eastAsia="es-ES"/>
+              </w:rPr>
+              <w:tab/>
+            </w:r>
+            <w:r>
+              <w:rPr>
+                <w:rStyle w:val="Hipervnculo"/>
+                <w:noProof/>
+              </w:rPr>
+              <w:t>Bibliotecas y software externo</w:t>
+            </w:r>
+            <w:r>
+              <w:rPr>
+                <w:noProof/>
+                <w:webHidden/>
+              </w:rPr>
+              <w:tab/>
+            </w:r>
+            <w:r>
+              <w:rPr>
+                <w:noProof/>
+                <w:webHidden/>
+              </w:rPr>
+              <w:fldChar w:fldCharType="begin"/>
+            </w:r>
+            <w:r>
+              <w:rPr>
+                <w:noProof/>
+                <w:webHidden/>
+              </w:rPr>
+              <w:instrText xml:space="preserve"> PAGEREF _Toc72839698 \h </w:instrText>
+            </w:r>
+            <w:r>
+              <w:rPr>
+                <w:noProof/>
+                <w:webHidden/>
+              </w:rPr>
+            </w:r>
+            <w:r>
+              <w:rPr>
+                <w:noProof/>
+                <w:webHidden/>
+              </w:rPr>
+              <w:fldChar w:fldCharType="separate"/>
+            </w:r>
+            <w:r>
+              <w:rPr>
+                <w:noProof/>
+                <w:webHidden/>
+              </w:rPr>
+              <w:t>10</w:t>
             </w:r>
             <w:r>
               <w:rPr>
@@ -1889,32 +3033,434 @@
         <w:pStyle w:val="Ttulo1"/>
         <w:numPr>
           <w:ilvl w:val="0"/>
-          <w:numId w:val="7"/>
+          <w:numId w:val="26"/>
         </w:numPr>
       </w:pPr>
-      <w:bookmarkStart w:id="0" w:name="_Toc72781244"/>
+      <w:bookmarkStart w:id="0" w:name="_Toc72839676"/>
       <w:r>
         <w:lastRenderedPageBreak/>
-        <w:t>Uso e instalación</w:t>
+        <w:t>I</w:t>
+      </w:r>
+      <w:r>
+        <w:t>ntroducción</w:t>
+      </w:r>
+      <w:r>
+        <w:t xml:space="preserve"> y Objetivos</w:t>
       </w:r>
       <w:bookmarkEnd w:id="0"/>
+    </w:p>
+    <w:p>
+      <w:r>
+        <w:t>El trabajo consiste en una versión en digital del juego de mesa Hanamikoji, en el que el jugador se enfrenta a una inteligencia artificial entrenada usando una red neuronal que aprende a jugar usando aprendizaje profundo. Para ello se ha implementado la lógica del juego en Python y se le suministrará a la librería de Python TensorFlow, en la que se programará la red neuronal. De manera que llegue a tener un nivel suficiente como para llegar a ser un reto para el jugador.</w:t>
+      </w:r>
+    </w:p>
+    <w:p>
+      <w:pPr>
+        <w:pStyle w:val="Ttulo1"/>
+        <w:numPr>
+          <w:ilvl w:val="0"/>
+          <w:numId w:val="26"/>
+        </w:numPr>
+      </w:pPr>
+      <w:bookmarkStart w:id="1" w:name="_Toc72254287"/>
+      <w:bookmarkStart w:id="2" w:name="_Toc72839677"/>
+      <w:r>
+        <w:t>Reglas del juego</w:t>
+      </w:r>
+      <w:bookmarkEnd w:id="1"/>
+      <w:bookmarkEnd w:id="2"/>
     </w:p>
     <w:p>
       <w:pPr>
         <w:pStyle w:val="Ttulo2"/>
         <w:numPr>
           <w:ilvl w:val="1"/>
-          <w:numId w:val="16"/>
+          <w:numId w:val="26"/>
+        </w:numPr>
+      </w:pPr>
+      <w:bookmarkStart w:id="3" w:name="_Toc72254288"/>
+      <w:bookmarkStart w:id="4" w:name="_Toc72839678"/>
+      <w:r>
+        <w:t>Preparación</w:t>
+      </w:r>
+      <w:bookmarkEnd w:id="3"/>
+      <w:bookmarkEnd w:id="4"/>
+    </w:p>
+    <w:p>
+      <w:r>
+        <w:t>Coloca 7 Cartas de Geisha en una fila, en el siguiente orden de izquierda a derecha, entre los jugadores.</w:t>
+      </w:r>
+    </w:p>
+    <w:p>
+      <w:r>
+        <w:t>Coloca 1 Marcador de Victoria en el centro de cada Carta de Geisha.</w:t>
+      </w:r>
+    </w:p>
+    <w:p>
+      <w:r>
+        <w:t>Apila las Cartas de Objeto boca abajo en un mazo y colócalo a un lado.</w:t>
+      </w:r>
+    </w:p>
+    <w:p>
+      <w:r>
+        <w:t>Cada jugador coge 4 Marcadores de Acción del mismo color con el lado coloreado hacia arriba y los coloca frente a él.</w:t>
+      </w:r>
+    </w:p>
+    <w:p>
+      <w:r>
+        <w:t>El jugador más joven es el jugador inicial.</w:t>
+      </w:r>
+    </w:p>
+    <w:p>
+      <w:pPr>
+        <w:pStyle w:val="Ttulo2"/>
+        <w:numPr>
+          <w:ilvl w:val="1"/>
+          <w:numId w:val="26"/>
+        </w:numPr>
+      </w:pPr>
+      <w:bookmarkStart w:id="5" w:name="_Toc72254289"/>
+      <w:bookmarkStart w:id="6" w:name="_Toc72839679"/>
+      <w:r>
+        <w:t>Secuencia de Juego</w:t>
+      </w:r>
+      <w:bookmarkEnd w:id="5"/>
+      <w:bookmarkEnd w:id="6"/>
+    </w:p>
+    <w:p>
+      <w:r>
+        <w:t>El juego se desarrolla durante una o varias rondas. Cada ronda consiste en 3 fases en el siguiente orden:</w:t>
+      </w:r>
+    </w:p>
+    <w:p>
+      <w:r>
+        <w:t>Fase 1: Reparto</w:t>
+      </w:r>
+    </w:p>
+    <w:p>
+      <w:r>
+        <w:t>Fase 2: Acción</w:t>
+      </w:r>
+    </w:p>
+    <w:p>
+      <w:r>
+        <w:t>Fase 3: Puntuar y Actualizar</w:t>
+      </w:r>
+    </w:p>
+    <w:p>
+      <w:r>
+        <w:t>Si cualquier jugador consigue el objetivo de victoria en la fase de Puntuar, el juego finaliza inmediatamente. Si ningún jugador consigue el objetivo de victoria, el juego prosigue a la siguiente ronda. El juego continuará hasta que alguno de los jugadores gane.</w:t>
+      </w:r>
+    </w:p>
+    <w:p>
+      <w:pPr>
+        <w:pStyle w:val="Ttulo3"/>
+        <w:numPr>
+          <w:ilvl w:val="2"/>
+          <w:numId w:val="26"/>
+        </w:numPr>
+      </w:pPr>
+      <w:bookmarkStart w:id="7" w:name="_Toc72254290"/>
+      <w:bookmarkStart w:id="8" w:name="_Toc72839680"/>
+      <w:r>
+        <w:t>Fase 1: Reparto</w:t>
+      </w:r>
+      <w:bookmarkEnd w:id="7"/>
+      <w:bookmarkEnd w:id="8"/>
+    </w:p>
+    <w:p>
+      <w:r>
+        <w:t>El jugador inicial baraja las 21 Cartas de Objeto y las apila boca abajo, y al azar retira 1 carta del mazo y la devuelve a la caja del juego sin mirarla. Esta carta no se usará en esta ronda. Ningún jugador tiene permitido revisarla.</w:t>
+      </w:r>
+    </w:p>
+    <w:p>
+      <w:r>
+        <w:t>Reparte a cada jugador 6 Cartas de Objeto para conformar su mano, que se mantendrá oculta.</w:t>
+      </w:r>
+    </w:p>
+    <w:p>
+      <w:r>
+        <w:t xml:space="preserve">Apila el resto de </w:t>
+      </w:r>
+      <w:proofErr w:type="gramStart"/>
+      <w:r>
+        <w:t>Cartas</w:t>
+      </w:r>
+      <w:proofErr w:type="gramEnd"/>
+      <w:r>
+        <w:t xml:space="preserve"> de Objeto boca abajo como “Mazo de Objetos” y colócalo a un lado de la fila de Cartas de Geisha.</w:t>
+      </w:r>
+    </w:p>
+    <w:p>
+      <w:pPr>
+        <w:pStyle w:val="Ttulo3"/>
+        <w:numPr>
+          <w:ilvl w:val="2"/>
+          <w:numId w:val="26"/>
+        </w:numPr>
+      </w:pPr>
+      <w:bookmarkStart w:id="9" w:name="_Toc72254291"/>
+      <w:bookmarkStart w:id="10" w:name="_Toc72839681"/>
+      <w:r>
+        <w:t>Fase 2: Acción</w:t>
+      </w:r>
+      <w:bookmarkEnd w:id="9"/>
+      <w:bookmarkEnd w:id="10"/>
+    </w:p>
+    <w:p>
+      <w:r>
+        <w:t>Empezando por el jugador inicial, los jugadores se alternan en turnos (Jugador A -&gt; Jugador B -&gt; Jugador A -&gt; Jugador B -&gt; Etcétera) hasta que ambos jugadores hayan realizado 4 turnos.</w:t>
+      </w:r>
+    </w:p>
+    <w:p>
+      <w:r>
+        <w:t>En tu turno, debes coger una carta del Mazo de Objetos y realizar una acción.</w:t>
+      </w:r>
+    </w:p>
+    <w:p>
+      <w:r>
+        <w:lastRenderedPageBreak/>
+        <w:t>Cuando realizas una acción, escoges 1 de tus Marcadores de Acción del lado colorado y realizas la correspondiente acción. Tras resolverla, coloca boca abajo el marcador. No puedes usar marcadores boca abajo (los marcadores de acción de cada jugador se podrán usar una sola vez por ronda.</w:t>
+      </w:r>
+    </w:p>
+    <w:p>
+      <w:r>
+        <w:t>Hay 4 acciones en Hanamikoji:</w:t>
+      </w:r>
+    </w:p>
+    <w:p>
+      <w:pPr>
+        <w:pStyle w:val="Ttulo5"/>
+      </w:pPr>
+      <w:r>
+        <w:t xml:space="preserve">1 </w:t>
+      </w:r>
+      <w:proofErr w:type="gramStart"/>
+      <w:r>
+        <w:t>Secreto</w:t>
+      </w:r>
+      <w:proofErr w:type="gramEnd"/>
+    </w:p>
+    <w:p>
+      <w:r>
+        <w:t>Escoge una carta de tu mano y colócala boca abajo debajo del Marcador de Acción usado (Secreto). Esta carta se revelará en la Fase de Puntuar y se puntuará.</w:t>
+      </w:r>
+    </w:p>
+    <w:p>
+      <w:r>
+        <w:t>Puedes revisar esta carta en cualquier momento.</w:t>
+      </w:r>
+    </w:p>
+    <w:p>
+      <w:pPr>
+        <w:pStyle w:val="Ttulo5"/>
+      </w:pPr>
+      <w:r>
+        <w:t xml:space="preserve">2 </w:t>
+      </w:r>
+      <w:proofErr w:type="gramStart"/>
+      <w:r>
+        <w:t>Renuncia</w:t>
+      </w:r>
+      <w:proofErr w:type="gramEnd"/>
+    </w:p>
+    <w:p>
+      <w:r>
+        <w:t>Escoge 2 cartas de tu mano y colócalas boca abajo frente a ti, debajo del Marcador de Acción usado (Renuncia). Estas cartas no puntuarán en esta ronda.</w:t>
+      </w:r>
+    </w:p>
+    <w:p>
+      <w:r>
+        <w:t>Puedes revisar estas cartas en cualquier momento.</w:t>
+      </w:r>
+    </w:p>
+    <w:p>
+      <w:pPr>
+        <w:pStyle w:val="Ttulo5"/>
+      </w:pPr>
+      <w:r>
+        <w:t xml:space="preserve">3 </w:t>
+      </w:r>
+      <w:proofErr w:type="gramStart"/>
+      <w:r>
+        <w:t>Regalo</w:t>
+      </w:r>
+      <w:proofErr w:type="gramEnd"/>
+    </w:p>
+    <w:p>
+      <w:r>
+        <w:t>Escoge 3 cartas de tu mano y colócalas boca arriba frente a ti.</w:t>
+      </w:r>
+    </w:p>
+    <w:p>
+      <w:r>
+        <w:t>Tu oponente escoge 1 de esas cartas y la coloca en su lado junto a la correspondiente Geisha. Tú colocas las otras 2 cartas en tu lado junto a la(s) correspondiente(s) Geisha(s). Estas cartas puntuarán.</w:t>
+      </w:r>
+    </w:p>
+    <w:p>
+      <w:pPr>
+        <w:pStyle w:val="Ttulo5"/>
+      </w:pPr>
+      <w:r>
+        <w:t xml:space="preserve">4 </w:t>
+      </w:r>
+      <w:proofErr w:type="gramStart"/>
+      <w:r>
+        <w:t>Competición</w:t>
+      </w:r>
+      <w:proofErr w:type="gramEnd"/>
+    </w:p>
+    <w:p>
+      <w:r>
+        <w:t>Escoge 4 cartas de tu mano y colócalas boca arriba frente a ti. Divídelas en dos grupos, cada uno con 2 cartas.</w:t>
+      </w:r>
+    </w:p>
+    <w:p>
+      <w:r>
+        <w:t>Tu oponente escoge 1 grupo y coloca las 2 cartas en su lado junto a la(s) correspondiente(s) Geisha(s). Tú colocas las otras 2 cartas en tu lado junto a la(s) correspondiente(s) Geisha(s). Estas cartas puntuarán.</w:t>
+      </w:r>
+    </w:p>
+    <w:p>
+      <w:pPr>
+        <w:pStyle w:val="Ttulo3"/>
+        <w:numPr>
+          <w:ilvl w:val="2"/>
+          <w:numId w:val="26"/>
+        </w:numPr>
+      </w:pPr>
+      <w:bookmarkStart w:id="11" w:name="_Toc72254292"/>
+      <w:bookmarkStart w:id="12" w:name="_Toc72839682"/>
+      <w:r>
+        <w:t>Fase 3: Puntuar y Actualizar</w:t>
+      </w:r>
+      <w:bookmarkEnd w:id="11"/>
+      <w:bookmarkEnd w:id="12"/>
+    </w:p>
+    <w:p>
+      <w:r>
+        <w:t>Después de que ambos jugadores hayan realizado 4 acciones, el juego prosigue a la Fase 3.</w:t>
+      </w:r>
+    </w:p>
+    <w:p>
+      <w:r>
+        <w:t>Los jugadores revelan la carta debajo del Marcador de Acción (Secreto) y la colocan en su lado junto a la correspondiente Geisha. Compara el número de Cartas de Objeto en ambos lados de cada Geisha.</w:t>
+      </w:r>
+    </w:p>
+    <w:p>
+      <w:r>
+        <w:tab/>
+        <w:t>- Un lado tiene más cartas que el otro: El lado con más Cartas de Objeto gana el Favor de la Geisha. Mueve el Marcador de Victoria al lado vencedor.</w:t>
+      </w:r>
+    </w:p>
+    <w:p>
+      <w:r>
+        <w:tab/>
+        <w:t>- Ambos lados empatan o no hay cartas: No se mueve el Marcador de Victoria.</w:t>
+      </w:r>
+    </w:p>
+    <w:p>
+      <w:r>
+        <w:t>Tras puntuar, los jugadores calculan el número de Geishas cuyo Favor han ganado y suman sus Puntos de Carisma. Si algún jugador alcanza el objetivo de victoria, el juego finaliza inmediatamente. (Ver Finalización del Juego).</w:t>
+      </w:r>
+    </w:p>
+    <w:p>
+      <w:r>
+        <w:t>Si ningún jugador consigue el objetivo de victoria, se procede a Actualizar:</w:t>
+      </w:r>
+    </w:p>
+    <w:p>
+      <w:r>
+        <w:tab/>
+        <w:t>- Recoge TODAS las Cartas de Objeto de la mesa y de la caja, apílalas boca abajo en un mazo y colócalo a un lado.</w:t>
+      </w:r>
+    </w:p>
+    <w:p>
+      <w:r>
+        <w:lastRenderedPageBreak/>
+        <w:tab/>
+        <w:t>- Los Marcadores de Victoria permanecerán en su lugar. Nota: No los devuelvas al centro de cada Carta de Geisha.</w:t>
+      </w:r>
+    </w:p>
+    <w:p>
+      <w:r>
+        <w:tab/>
+        <w:t>- Los jugadores colocan boca arriba sus Marcadores de Acción.</w:t>
+      </w:r>
+    </w:p>
+    <w:p>
+      <w:r>
+        <w:tab/>
+        <w:t>- El segundo jugador se convierte en el jugador inicial.</w:t>
+      </w:r>
+    </w:p>
+    <w:p>
+      <w:r>
+        <w:tab/>
+        <w:t>- La siguiente ronda está lista para empezar.</w:t>
+      </w:r>
+    </w:p>
+    <w:p/>
+    <w:p>
+      <w:pPr>
+        <w:pStyle w:val="Ttulo2"/>
+        <w:numPr>
+          <w:ilvl w:val="1"/>
+          <w:numId w:val="26"/>
+        </w:numPr>
+      </w:pPr>
+      <w:bookmarkStart w:id="13" w:name="_Toc72254293"/>
+      <w:bookmarkStart w:id="14" w:name="_Toc72839683"/>
+      <w:r>
+        <w:t>Finalización del Juego</w:t>
+      </w:r>
+      <w:bookmarkEnd w:id="13"/>
+      <w:bookmarkEnd w:id="14"/>
+    </w:p>
+    <w:p>
+      <w:r>
+        <w:t>Si algún jugador gana el Favor de 4 Geishas u 11 (o más) Puntos de Carisma, el juego finaliza.</w:t>
+      </w:r>
+    </w:p>
+    <w:p>
+      <w:r>
+        <w:t>Si un único jugador alcanza el objetivo de victoria, es el vencedor.</w:t>
+      </w:r>
+    </w:p>
+    <w:p>
+      <w:r>
+        <w:t>Si un jugador gana el Favor de 4 Geishas y el otro gana 11 (o más) Puntos de Carisma, éste último vence.</w:t>
+      </w:r>
+    </w:p>
+    <w:p>
+      <w:pPr>
+        <w:pStyle w:val="Ttulo1"/>
+        <w:numPr>
+          <w:ilvl w:val="0"/>
+          <w:numId w:val="26"/>
+        </w:numPr>
+      </w:pPr>
+      <w:bookmarkStart w:id="15" w:name="_Toc72839684"/>
+      <w:r>
+        <w:t>Uso e instalación</w:t>
+      </w:r>
+      <w:bookmarkEnd w:id="15"/>
+    </w:p>
+    <w:p>
+      <w:pPr>
+        <w:pStyle w:val="Ttulo2"/>
+        <w:numPr>
+          <w:ilvl w:val="1"/>
+          <w:numId w:val="26"/>
         </w:numPr>
         <w:rPr>
           <w:color w:val="auto"/>
         </w:rPr>
       </w:pPr>
-      <w:bookmarkStart w:id="1" w:name="_Toc72781245"/>
+      <w:bookmarkStart w:id="16" w:name="_Toc72839685"/>
       <w:r>
         <w:t>Despliegue del entorno</w:t>
       </w:r>
-      <w:bookmarkEnd w:id="1"/>
+      <w:bookmarkEnd w:id="16"/>
     </w:p>
     <w:p>
       <w:r>
@@ -2312,28 +3858,16 @@
       </w:r>
     </w:p>
     <w:p>
-      <w:r>
-        <w:t xml:space="preserve">Una vez instaladas las librerías, abrir </w:t>
-      </w:r>
-      <w:r>
+      <w:pPr>
         <w:rPr>
-          <w:rStyle w:val="nfasis"/>
-          <w:rFonts w:cstheme="minorHAnsi"/>
+          <w:rFonts w:asciiTheme="majorHAnsi" w:eastAsiaTheme="majorEastAsia" w:hAnsiTheme="majorHAnsi" w:cstheme="majorBidi"/>
+          <w:color w:val="2F5496" w:themeColor="accent1" w:themeShade="BF"/>
+          <w:sz w:val="26"/>
+          <w:szCs w:val="26"/>
         </w:rPr>
-        <w:t>Spyder</w:t>
-      </w:r>
-      <w:r>
-        <w:t xml:space="preserve"> desde </w:t>
-      </w:r>
-      <w:r>
-        <w:rPr>
-          <w:rStyle w:val="nfasis"/>
-          <w:rFonts w:cstheme="minorHAnsi"/>
-        </w:rPr>
-        <w:t>Home</w:t>
-      </w:r>
-      <w:r>
-        <w:t xml:space="preserve"> del navegador de Anaconda</w:t>
+      </w:pPr>
+      <w:r>
+        <w:br w:type="page"/>
       </w:r>
     </w:p>
     <w:p>
@@ -2341,14 +3875,15 @@
         <w:pStyle w:val="Ttulo2"/>
         <w:numPr>
           <w:ilvl w:val="1"/>
-          <w:numId w:val="16"/>
+          <w:numId w:val="26"/>
         </w:numPr>
       </w:pPr>
-      <w:bookmarkStart w:id="2" w:name="_Toc72781246"/>
-      <w:r>
+      <w:bookmarkStart w:id="17" w:name="_Toc72839686"/>
+      <w:r>
+        <w:lastRenderedPageBreak/>
         <w:t>Ejecución y configuración</w:t>
       </w:r>
-      <w:bookmarkEnd w:id="2"/>
+      <w:bookmarkEnd w:id="17"/>
     </w:p>
     <w:p>
       <w:pPr>
@@ -2800,414 +4335,71 @@
         <w:pStyle w:val="Ttulo1"/>
         <w:numPr>
           <w:ilvl w:val="0"/>
-          <w:numId w:val="16"/>
+          <w:numId w:val="26"/>
         </w:numPr>
       </w:pPr>
-      <w:bookmarkStart w:id="3" w:name="_Toc72781247"/>
+      <w:bookmarkStart w:id="18" w:name="_Toc72839687"/>
       <w:r>
         <w:lastRenderedPageBreak/>
         <w:t>Interfaces y alcance</w:t>
       </w:r>
-      <w:bookmarkEnd w:id="3"/>
+      <w:bookmarkEnd w:id="18"/>
     </w:p>
     <w:p>
       <w:pPr>
         <w:pStyle w:val="Ttulo2"/>
         <w:numPr>
           <w:ilvl w:val="1"/>
-          <w:numId w:val="16"/>
+          <w:numId w:val="26"/>
         </w:numPr>
       </w:pPr>
-      <w:bookmarkStart w:id="4" w:name="_Toc72781248"/>
+      <w:bookmarkStart w:id="19" w:name="_Toc72839688"/>
       <w:r>
         <w:t>Contexto</w:t>
       </w:r>
-      <w:bookmarkEnd w:id="4"/>
-    </w:p>
-    <w:p>
-      <w:pPr>
-        <w:pStyle w:val="Ttulo3"/>
+      <w:bookmarkEnd w:id="19"/>
+    </w:p>
+    <w:p>
+      <w:pPr>
+        <w:pStyle w:val="Ttulo2"/>
         <w:numPr>
-          <w:ilvl w:val="2"/>
-          <w:numId w:val="16"/>
+          <w:ilvl w:val="1"/>
+          <w:numId w:val="26"/>
         </w:numPr>
       </w:pPr>
-      <w:bookmarkStart w:id="5" w:name="_Toc72781249"/>
-      <w:r>
-        <w:t>Introducción y objetivos</w:t>
-      </w:r>
-      <w:bookmarkEnd w:id="5"/>
-    </w:p>
-    <w:p>
-      <w:r>
-        <w:t>El trabajo consiste en una versión en digital del juego de mesa Hanamikoji, en el que el jugador se enfrenta a una inteligencia artificial entrenada usando una red neuronal que aprende a jugar usando aprendizaje profundo. Para ello se ha implementado la lógica del juego en Python y se le suministrará a la librería de Python TensorFlow, en la que se programará la red neuronal. De manera que llegue a tener un nivel suficiente como para llegar a ser un reto para el jugador.</w:t>
-      </w:r>
-      <w:bookmarkStart w:id="6" w:name="_Toc72254287"/>
-    </w:p>
-    <w:p>
-      <w:pPr>
-        <w:pStyle w:val="Ttulo3"/>
+      <w:bookmarkStart w:id="20" w:name="_Toc72839689"/>
+      <w:r>
+        <w:t>Restricciones de la Arquitectura</w:t>
+      </w:r>
+      <w:bookmarkEnd w:id="20"/>
+    </w:p>
+    <w:p>
+      <w:pPr>
+        <w:pStyle w:val="Ttulo2"/>
         <w:numPr>
-          <w:ilvl w:val="2"/>
-          <w:numId w:val="16"/>
+          <w:ilvl w:val="1"/>
+          <w:numId w:val="26"/>
         </w:numPr>
       </w:pPr>
-      <w:bookmarkStart w:id="7" w:name="_Toc72781250"/>
-      <w:r>
-        <w:t>Reglas del juego</w:t>
-      </w:r>
-      <w:bookmarkEnd w:id="6"/>
-      <w:bookmarkEnd w:id="7"/>
-    </w:p>
-    <w:p>
-      <w:pPr>
-        <w:pStyle w:val="Ttulo4"/>
+      <w:bookmarkStart w:id="21" w:name="_Toc72839690"/>
+      <w:r>
+        <w:t>Interfaces Técnicas</w:t>
+      </w:r>
+      <w:bookmarkEnd w:id="21"/>
+    </w:p>
+    <w:p>
+      <w:pPr>
+        <w:pStyle w:val="Ttulo2"/>
         <w:numPr>
-          <w:ilvl w:val="3"/>
-          <w:numId w:val="16"/>
+          <w:ilvl w:val="1"/>
+          <w:numId w:val="26"/>
         </w:numPr>
       </w:pPr>
-      <w:bookmarkStart w:id="8" w:name="_Toc72254288"/>
-      <w:r>
-        <w:t>Preparación</w:t>
-      </w:r>
-      <w:bookmarkEnd w:id="8"/>
-    </w:p>
-    <w:p>
-      <w:r>
-        <w:t>Coloca 7 Cartas de Geisha en una fila, en el siguiente orden de izquierda a derecha, entre los jugadores.</w:t>
-      </w:r>
-    </w:p>
-    <w:p>
-      <w:r>
-        <w:t>Coloca 1 Marcador de Victoria en el centro de cada Carta de Geisha.</w:t>
-      </w:r>
-    </w:p>
-    <w:p>
-      <w:r>
-        <w:t>Apila las Cartas de Objeto boca abajo en un mazo y colócalo a un lado.</w:t>
-      </w:r>
-    </w:p>
-    <w:p>
-      <w:r>
-        <w:t>Cada jugador coge 4 Marcadores de Acción del mismo color con el lado coloreado hacia arriba y los coloca frente a él.</w:t>
-      </w:r>
-    </w:p>
-    <w:p>
-      <w:r>
-        <w:t>El jugador más joven es el jugador inicial.</w:t>
-      </w:r>
-    </w:p>
-    <w:p>
-      <w:pPr>
-        <w:pStyle w:val="Ttulo4"/>
-        <w:numPr>
-          <w:ilvl w:val="3"/>
-          <w:numId w:val="16"/>
-        </w:numPr>
-      </w:pPr>
-      <w:bookmarkStart w:id="9" w:name="_Toc72254289"/>
-      <w:r>
-        <w:t>Secuencia de Juego</w:t>
-      </w:r>
-      <w:bookmarkEnd w:id="9"/>
-    </w:p>
-    <w:p>
-      <w:r>
-        <w:t>El juego se desarrolla durante una o varias rondas. Cada ronda consiste en 3 fases en el siguiente orden:</w:t>
-      </w:r>
-    </w:p>
-    <w:p>
-      <w:r>
-        <w:t>Fase 1: Reparto</w:t>
-      </w:r>
-    </w:p>
-    <w:p>
-      <w:r>
-        <w:t>Fase 2: Acción</w:t>
-      </w:r>
-    </w:p>
-    <w:p>
-      <w:r>
-        <w:t>Fase 3: Puntuar y Actualizar</w:t>
-      </w:r>
-    </w:p>
-    <w:p>
-      <w:r>
-        <w:t>Si cualquier jugador consigue el objetivo de victoria en la fase de Puntuar, el juego finaliza inmediatamente. Si ningún jugador consigue el objetivo de victoria, el juego prosigue a la siguiente ronda. El juego continuará hasta que alguno de los jugadores gane.</w:t>
-      </w:r>
-    </w:p>
-    <w:p>
-      <w:pPr>
-        <w:pStyle w:val="Ttulo5"/>
-        <w:numPr>
-          <w:ilvl w:val="4"/>
-          <w:numId w:val="16"/>
-        </w:numPr>
-      </w:pPr>
-      <w:bookmarkStart w:id="10" w:name="_Toc72254290"/>
-      <w:r>
-        <w:t>Fase 1: Reparto</w:t>
-      </w:r>
-      <w:bookmarkEnd w:id="10"/>
-    </w:p>
-    <w:p>
-      <w:r>
-        <w:t>El jugador inicial baraja las 21 Cartas de Objeto y las apila boca abajo, y al azar retira 1 carta del mazo y la devuelve a la caja del juego sin mirarla. Esta carta no se usará en esta ronda. Ningún jugador tiene permitido revisarla.</w:t>
-      </w:r>
-    </w:p>
-    <w:p>
-      <w:r>
-        <w:t>Reparte a cada jugador 6 Cartas de Objeto para conformar su mano, que se mantendrá oculta.</w:t>
-      </w:r>
-    </w:p>
-    <w:p>
-      <w:r>
-        <w:t xml:space="preserve">Apila el resto de </w:t>
-      </w:r>
-      <w:proofErr w:type="gramStart"/>
-      <w:r>
-        <w:t>Cartas</w:t>
-      </w:r>
-      <w:proofErr w:type="gramEnd"/>
-      <w:r>
-        <w:t xml:space="preserve"> de Objeto boca abajo como “Mazo de Objetos” y colócalo a un lado de la fila de Cartas de Geisha.</w:t>
-      </w:r>
-    </w:p>
-    <w:p/>
-    <w:p>
-      <w:pPr>
-        <w:pStyle w:val="Ttulo5"/>
-        <w:numPr>
-          <w:ilvl w:val="4"/>
-          <w:numId w:val="16"/>
-        </w:numPr>
-      </w:pPr>
-      <w:bookmarkStart w:id="11" w:name="_Toc72254291"/>
-      <w:r>
-        <w:t>Fase 2: Acción</w:t>
-      </w:r>
-      <w:bookmarkEnd w:id="11"/>
-    </w:p>
-    <w:p>
-      <w:r>
-        <w:t>Empezando por el jugador inicial, los jugadores se alternan en turnos (Jugador A -&gt; Jugador B -&gt; Jugador A -&gt; Jugador B -&gt; Etcétera) hasta que ambos jugadores hayan realizado 4 turnos.</w:t>
-      </w:r>
-    </w:p>
-    <w:p>
-      <w:r>
-        <w:lastRenderedPageBreak/>
-        <w:t>En tu turno, debes coger una carta del Mazo de Objetos y realizar una acción.</w:t>
-      </w:r>
-    </w:p>
-    <w:p>
-      <w:r>
-        <w:t>Cuando realizas una acción, escoges 1 de tus Marcadores de Acción del lado colorado y realizas la correspondiente acción. Tras resolverla, coloca boca abajo el marcador. No puedes usar marcadores boca abajo (los marcadores de acción de cada jugador se podrán usar una sola vez por ronda.</w:t>
-      </w:r>
-    </w:p>
-    <w:p>
-      <w:r>
-        <w:t>Hay 4 acciones en Hanamikoji:</w:t>
-      </w:r>
-    </w:p>
-    <w:p>
-      <w:pPr>
-        <w:pStyle w:val="Ttulo4"/>
-      </w:pPr>
-      <w:r>
-        <w:t xml:space="preserve">1 </w:t>
-      </w:r>
-      <w:proofErr w:type="gramStart"/>
-      <w:r>
-        <w:t>Secreto</w:t>
-      </w:r>
-      <w:proofErr w:type="gramEnd"/>
-    </w:p>
-    <w:p>
-      <w:r>
-        <w:t>Escoge una carta de tu mano y colócala boca abajo debajo del Marcador de Acción usado (Secreto). Esta carta se revelará en la Fase de Puntuar y se puntuará.</w:t>
-      </w:r>
-    </w:p>
-    <w:p>
-      <w:r>
-        <w:t>Puedes revisar esta carta en cualquier momento.</w:t>
-      </w:r>
-    </w:p>
-    <w:p>
-      <w:pPr>
-        <w:pStyle w:val="Ttulo4"/>
-      </w:pPr>
-      <w:r>
-        <w:t xml:space="preserve">2 </w:t>
-      </w:r>
-      <w:proofErr w:type="gramStart"/>
-      <w:r>
-        <w:t>Renuncia</w:t>
-      </w:r>
-      <w:proofErr w:type="gramEnd"/>
-    </w:p>
-    <w:p>
-      <w:r>
-        <w:t>Escoge 2 cartas de tu mano y colócalas boca abajo frente a ti, debajo del Marcador de Acción usado (Renuncia). Estas cartas no puntuarán en esta ronda.</w:t>
-      </w:r>
-    </w:p>
-    <w:p>
-      <w:r>
-        <w:t>Puedes revisar estas cartas en cualquier momento.</w:t>
-      </w:r>
-    </w:p>
-    <w:p>
-      <w:pPr>
-        <w:pStyle w:val="Ttulo4"/>
-      </w:pPr>
-      <w:r>
-        <w:t xml:space="preserve">3 </w:t>
-      </w:r>
-      <w:proofErr w:type="gramStart"/>
-      <w:r>
-        <w:t>Regalo</w:t>
-      </w:r>
-      <w:proofErr w:type="gramEnd"/>
-    </w:p>
-    <w:p>
-      <w:r>
-        <w:t>Escoge 3 cartas de tu mano y colócalas boca arriba frente a ti.</w:t>
-      </w:r>
-    </w:p>
-    <w:p>
-      <w:r>
-        <w:t>Tu oponente escoge 1 de esas cartas y la coloca en su lado junto a la correspondiente Geisha. Tú colocas las otras 2 cartas en tu lado junto a la(s) correspondiente(s) Geisha(s). Estas cartas puntuarán.</w:t>
-      </w:r>
-    </w:p>
-    <w:p>
-      <w:pPr>
-        <w:pStyle w:val="Ttulo4"/>
-      </w:pPr>
-      <w:r>
-        <w:t xml:space="preserve">4 </w:t>
-      </w:r>
-      <w:proofErr w:type="gramStart"/>
-      <w:r>
-        <w:t>Competición</w:t>
-      </w:r>
-      <w:proofErr w:type="gramEnd"/>
-    </w:p>
-    <w:p>
-      <w:r>
-        <w:t>Escoge 4 cartas de tu mano y colócalas boca arriba frente a ti. Divídelas en dos grupos, cada uno con 2 cartas.</w:t>
-      </w:r>
-    </w:p>
-    <w:p>
-      <w:r>
-        <w:t>Tu oponente escoge 1 grupo y coloca las 2 cartas en su lado junto a la(s) correspondiente(s) Geisha(s). Tú colocas las otras 2 cartas en tu lado junto a la(s) correspondiente(s) Geisha(s). Estas cartas puntuarán.</w:t>
-      </w:r>
-    </w:p>
-    <w:p>
-      <w:pPr>
-        <w:pStyle w:val="Ttulo5"/>
-        <w:numPr>
-          <w:ilvl w:val="4"/>
-          <w:numId w:val="16"/>
-        </w:numPr>
-      </w:pPr>
-      <w:bookmarkStart w:id="12" w:name="_Toc72254292"/>
-      <w:r>
-        <w:t>Fase 3: Puntuar y Actualizar</w:t>
-      </w:r>
-      <w:bookmarkEnd w:id="12"/>
-    </w:p>
-    <w:p>
-      <w:r>
-        <w:t>Después de que ambos jugadores hayan realizado 4 acciones, el juego prosigue a la Fase 3.</w:t>
-      </w:r>
-    </w:p>
-    <w:p>
-      <w:r>
-        <w:t>Los jugadores revelan la carta debajo del Marcador de Acción (Secreto) y la colocan en su lado junto a la correspondiente Geisha. Compara el número de Cartas de Objeto en ambos lados de cada Geisha.</w:t>
-      </w:r>
-    </w:p>
-    <w:p>
-      <w:r>
-        <w:tab/>
-        <w:t>- Un lado tiene más cartas que el otro: El lado con más Cartas de Objeto gana el Favor de la Geisha. Mueve el Marcador de Victoria al lado vencedor.</w:t>
-      </w:r>
-    </w:p>
-    <w:p>
-      <w:r>
-        <w:tab/>
-        <w:t>- Ambos lados empatan o no hay cartas: No se mueve el Marcador de Victoria.</w:t>
-      </w:r>
-    </w:p>
-    <w:p>
-      <w:r>
-        <w:t>Tras puntuar, los jugadores calculan el número de Geishas cuyo Favor han ganado y suman sus Puntos de Carisma. Si algún jugador alcanza el objetivo de victoria, el juego finaliza inmediatamente. (Ver Finalización del Juego).</w:t>
-      </w:r>
-    </w:p>
-    <w:p>
-      <w:r>
-        <w:t>Si ningún jugador consigue el objetivo de victoria, se procede a Actualizar:</w:t>
-      </w:r>
-    </w:p>
-    <w:p>
-      <w:r>
-        <w:tab/>
-        <w:t>- Recoge TODAS las Cartas de Objeto de la mesa y de la caja, apílalas boca abajo en un mazo y colócalo a un lado.</w:t>
-      </w:r>
-    </w:p>
-    <w:p>
-      <w:r>
-        <w:lastRenderedPageBreak/>
-        <w:tab/>
-        <w:t>- Los Marcadores de Victoria permanecerán en su lugar. Nota: No los devuelvas al centro de cada Carta de Geisha.</w:t>
-      </w:r>
-    </w:p>
-    <w:p>
-      <w:r>
-        <w:tab/>
-        <w:t>- Los jugadores colocan boca arriba sus Marcadores de Acción.</w:t>
-      </w:r>
-    </w:p>
-    <w:p>
-      <w:r>
-        <w:tab/>
-        <w:t>- El segundo jugador se convierte en el jugador inicial.</w:t>
-      </w:r>
-    </w:p>
-    <w:p>
-      <w:r>
-        <w:tab/>
-        <w:t>- La siguiente ronda está lista para empezar.</w:t>
-      </w:r>
-    </w:p>
-    <w:p/>
-    <w:p>
-      <w:pPr>
-        <w:pStyle w:val="Ttulo4"/>
-        <w:numPr>
-          <w:ilvl w:val="3"/>
-          <w:numId w:val="16"/>
-        </w:numPr>
-      </w:pPr>
-      <w:bookmarkStart w:id="13" w:name="_Toc72254293"/>
-      <w:r>
-        <w:t>Finalización del Juego</w:t>
-      </w:r>
-      <w:bookmarkEnd w:id="13"/>
-    </w:p>
-    <w:p>
-      <w:r>
-        <w:t>Si algún jugador gana el Favor de 4 Geishas u 11 (o más) Puntos de Carisma, el juego finaliza.</w:t>
-      </w:r>
-    </w:p>
-    <w:p>
-      <w:r>
-        <w:t>Si un único jugador alcanza el objetivo de victoria, es el vencedor.</w:t>
-      </w:r>
-    </w:p>
-    <w:p>
-      <w:r>
-        <w:t>Si un jugador gana el Favor de 4 Geishas y el otro gana 11 (o más) Puntos de Carisma, éste último vence.</w:t>
-      </w:r>
+      <w:bookmarkStart w:id="22" w:name="_Toc72839691"/>
+      <w:r>
+        <w:t>Interfaz de usuario</w:t>
+      </w:r>
+      <w:bookmarkEnd w:id="22"/>
     </w:p>
     <w:p>
       <w:pPr>
@@ -3227,59 +4419,59 @@
         <w:pStyle w:val="Ttulo1"/>
         <w:numPr>
           <w:ilvl w:val="0"/>
-          <w:numId w:val="16"/>
+          <w:numId w:val="26"/>
         </w:numPr>
       </w:pPr>
-      <w:bookmarkStart w:id="14" w:name="_Toc72781251"/>
+      <w:bookmarkStart w:id="23" w:name="_Toc72839692"/>
       <w:r>
         <w:lastRenderedPageBreak/>
         <w:t>Desarrollo</w:t>
       </w:r>
-      <w:bookmarkEnd w:id="14"/>
+      <w:bookmarkEnd w:id="23"/>
     </w:p>
     <w:p>
       <w:pPr>
         <w:pStyle w:val="Ttulo2"/>
         <w:numPr>
           <w:ilvl w:val="1"/>
-          <w:numId w:val="16"/>
+          <w:numId w:val="26"/>
         </w:numPr>
       </w:pPr>
-      <w:bookmarkStart w:id="15" w:name="_Toc72781252"/>
+      <w:bookmarkStart w:id="24" w:name="_Toc72839693"/>
       <w:r>
         <w:t>Estrategia de solución</w:t>
       </w:r>
-      <w:bookmarkEnd w:id="15"/>
+      <w:bookmarkEnd w:id="24"/>
     </w:p>
     <w:p>
       <w:pPr>
         <w:pStyle w:val="Ttulo3"/>
         <w:numPr>
           <w:ilvl w:val="2"/>
-          <w:numId w:val="16"/>
+          <w:numId w:val="26"/>
         </w:numPr>
       </w:pPr>
-      <w:bookmarkStart w:id="16" w:name="_Toc72254294"/>
-      <w:bookmarkStart w:id="17" w:name="_Toc72781253"/>
+      <w:bookmarkStart w:id="25" w:name="_Toc72254294"/>
+      <w:bookmarkStart w:id="26" w:name="_Toc72839694"/>
       <w:r>
         <w:t>Disposición del tablero y transformación de este a datos útiles</w:t>
       </w:r>
-      <w:bookmarkEnd w:id="16"/>
-      <w:bookmarkEnd w:id="17"/>
+      <w:bookmarkEnd w:id="25"/>
+      <w:bookmarkEnd w:id="26"/>
     </w:p>
     <w:p>
       <w:pPr>
         <w:pStyle w:val="Ttulo4"/>
         <w:numPr>
           <w:ilvl w:val="3"/>
-          <w:numId w:val="16"/>
+          <w:numId w:val="26"/>
         </w:numPr>
       </w:pPr>
-      <w:bookmarkStart w:id="18" w:name="_Toc72254295"/>
+      <w:bookmarkStart w:id="27" w:name="_Toc72254295"/>
       <w:r>
         <w:t>Elementos del tablero</w:t>
       </w:r>
-      <w:bookmarkEnd w:id="18"/>
+      <w:bookmarkEnd w:id="27"/>
     </w:p>
     <w:p>
       <w:r>
@@ -3338,14 +4530,14 @@
         <w:pStyle w:val="Ttulo5"/>
         <w:numPr>
           <w:ilvl w:val="4"/>
-          <w:numId w:val="16"/>
+          <w:numId w:val="26"/>
         </w:numPr>
       </w:pPr>
-      <w:bookmarkStart w:id="19" w:name="_Toc72254296"/>
+      <w:bookmarkStart w:id="28" w:name="_Toc72254296"/>
       <w:r>
         <w:t>Favor de las guerreras</w:t>
       </w:r>
-      <w:bookmarkEnd w:id="19"/>
+      <w:bookmarkEnd w:id="28"/>
     </w:p>
     <w:p>
       <w:r>
@@ -3357,14 +4549,14 @@
         <w:pStyle w:val="Ttulo5"/>
         <w:numPr>
           <w:ilvl w:val="4"/>
-          <w:numId w:val="16"/>
+          <w:numId w:val="26"/>
         </w:numPr>
       </w:pPr>
-      <w:bookmarkStart w:id="20" w:name="_Toc72254297"/>
+      <w:bookmarkStart w:id="29" w:name="_Toc72254297"/>
       <w:r>
         <w:t>Cartas en la mano</w:t>
       </w:r>
-      <w:bookmarkEnd w:id="20"/>
+      <w:bookmarkEnd w:id="29"/>
     </w:p>
     <w:p>
       <w:r>
@@ -3376,24 +4568,22 @@
         <w:pStyle w:val="Ttulo5"/>
         <w:numPr>
           <w:ilvl w:val="4"/>
-          <w:numId w:val="16"/>
+          <w:numId w:val="26"/>
         </w:numPr>
       </w:pPr>
-      <w:bookmarkStart w:id="21" w:name="_Toc72254298"/>
+      <w:bookmarkStart w:id="30" w:name="_Toc72254298"/>
       <w:r>
         <w:t>Acciones realizadas</w:t>
       </w:r>
-      <w:bookmarkEnd w:id="21"/>
+      <w:bookmarkEnd w:id="30"/>
     </w:p>
     <w:p>
       <w:r>
         <w:t xml:space="preserve">Cada jugador tendrá la opción de realizar las 4 acciones por turno, por lo que hay que guardar los datos de acciones se han realizado y cales no para cada jugador. Además, en caso de la acción 1 hay que guardar la carta que se </w:t>
       </w:r>
-      <w:proofErr w:type="spellStart"/>
-      <w:r>
-        <w:t>utilizo</w:t>
-      </w:r>
-      <w:proofErr w:type="spellEnd"/>
+      <w:r>
+        <w:t>utilizó</w:t>
+      </w:r>
       <w:r>
         <w:t xml:space="preserve"> para el secreto, y en el de la acción 2 hay que guardar las 2 cartas que se descartaron para la renuncia. Así pues, se guardarán todos estos datos en un único array para cada jugador con 5 posiciones con la siguiente configuración:</w:t>
       </w:r>
@@ -3451,24 +4641,22 @@
         <w:pStyle w:val="Ttulo5"/>
         <w:numPr>
           <w:ilvl w:val="4"/>
-          <w:numId w:val="16"/>
+          <w:numId w:val="26"/>
         </w:numPr>
       </w:pPr>
-      <w:bookmarkStart w:id="22" w:name="_Toc72254299"/>
+      <w:bookmarkStart w:id="31" w:name="_Toc72254299"/>
       <w:r>
         <w:t>Armas usadas</w:t>
       </w:r>
-      <w:bookmarkEnd w:id="22"/>
+      <w:bookmarkEnd w:id="31"/>
     </w:p>
     <w:p>
       <w:r>
         <w:t xml:space="preserve">Las armas (que son las cartas que se roban del mazo de armas y se usan para subir el favor de las guerreras) que cada jugador ha utilizado. Estas se guardarán en un array para cada jugador, en el que cada campo corresponde a una de las guerreras y el valor de este campo es el </w:t>
       </w:r>
-      <w:proofErr w:type="spellStart"/>
-      <w:r>
-        <w:t>numero</w:t>
-      </w:r>
-      <w:proofErr w:type="spellEnd"/>
+      <w:r>
+        <w:t>número</w:t>
+      </w:r>
       <w:r>
         <w:t xml:space="preserve"> de armas que ha usado en esa guerrera.</w:t>
       </w:r>
@@ -3478,14 +4666,14 @@
         <w:pStyle w:val="Ttulo5"/>
         <w:numPr>
           <w:ilvl w:val="4"/>
-          <w:numId w:val="16"/>
+          <w:numId w:val="26"/>
         </w:numPr>
       </w:pPr>
-      <w:bookmarkStart w:id="23" w:name="_Toc72254300"/>
+      <w:bookmarkStart w:id="32" w:name="_Toc72254300"/>
       <w:r>
         <w:t>Acción de decisión</w:t>
       </w:r>
-      <w:bookmarkEnd w:id="23"/>
+      <w:bookmarkEnd w:id="32"/>
     </w:p>
     <w:p>
       <w:r>
@@ -3501,21 +4689,19 @@
         <w:pStyle w:val="Ttulo4"/>
         <w:numPr>
           <w:ilvl w:val="3"/>
-          <w:numId w:val="16"/>
+          <w:numId w:val="26"/>
         </w:numPr>
       </w:pPr>
-      <w:bookmarkStart w:id="24" w:name="_Toc72254301"/>
+      <w:bookmarkStart w:id="33" w:name="_Toc72254301"/>
       <w:r>
         <w:t>Matriz de información</w:t>
       </w:r>
-      <w:bookmarkEnd w:id="24"/>
-    </w:p>
-    <w:p>
-      <w:proofErr w:type="gramStart"/>
-      <w:r>
-        <w:t>Resumiendo</w:t>
-      </w:r>
-      <w:proofErr w:type="gramEnd"/>
+      <w:bookmarkEnd w:id="33"/>
+    </w:p>
+    <w:p>
+      <w:r>
+        <w:t>Resumiendo,</w:t>
+      </w:r>
       <w:r>
         <w:t xml:space="preserve"> el punto anterior, tenemos 2 array para las manos de los jugadores, 2 array para las armas usadas, 2 array para las acciones realizadas, 1 array para el valor del favor actual y 1 array para la acción de decisión. Aunque cada array tiene un tamaño distinto, para poder conformar una matriz con toda la información tomaremos el valor máximo de todas ellas, que es 7. De esta manera tenemos una matriz de 7x8 con toda la información de un estado concreto del tablero de juego.</w:t>
       </w:r>
@@ -3525,14 +4711,14 @@
         <w:pStyle w:val="Ttulo5"/>
         <w:numPr>
           <w:ilvl w:val="4"/>
-          <w:numId w:val="16"/>
+          <w:numId w:val="26"/>
         </w:numPr>
       </w:pPr>
-      <w:bookmarkStart w:id="25" w:name="_Toc72254302"/>
+      <w:bookmarkStart w:id="34" w:name="_Toc72254302"/>
       <w:r>
         <w:t>Transformación de la matriz</w:t>
       </w:r>
-      <w:bookmarkEnd w:id="25"/>
+      <w:bookmarkEnd w:id="34"/>
     </w:p>
     <w:p>
       <w:r>
@@ -3544,14 +4730,14 @@
         <w:pStyle w:val="Ttulo5"/>
         <w:numPr>
           <w:ilvl w:val="4"/>
-          <w:numId w:val="16"/>
+          <w:numId w:val="26"/>
         </w:numPr>
       </w:pPr>
-      <w:bookmarkStart w:id="26" w:name="_Toc72254303"/>
+      <w:bookmarkStart w:id="35" w:name="_Toc72254303"/>
       <w:r>
         <w:t>Un ejemplo de matriz</w:t>
       </w:r>
-      <w:bookmarkEnd w:id="26"/>
+      <w:bookmarkEnd w:id="35"/>
     </w:p>
     <w:p>
       <w:r>
@@ -3608,14 +4794,14 @@
         <w:pStyle w:val="Ttulo4"/>
         <w:numPr>
           <w:ilvl w:val="3"/>
-          <w:numId w:val="16"/>
+          <w:numId w:val="26"/>
         </w:numPr>
       </w:pPr>
-      <w:bookmarkStart w:id="27" w:name="_Toc72254304"/>
+      <w:bookmarkStart w:id="36" w:name="_Toc72254304"/>
       <w:r>
         <w:t>Acción decidida por el jugador</w:t>
       </w:r>
-      <w:bookmarkEnd w:id="27"/>
+      <w:bookmarkEnd w:id="36"/>
     </w:p>
     <w:p>
       <w:r>
@@ -3635,7 +4821,93 @@
         <w:t xml:space="preserve"> -&gt; El jugador realiza la acción de renuncia con las cartas 3 y 2</w:t>
       </w:r>
     </w:p>
-    <w:p/>
+    <w:p>
+      <w:pPr>
+        <w:rPr>
+          <w:rFonts w:asciiTheme="majorHAnsi" w:eastAsiaTheme="majorEastAsia" w:hAnsiTheme="majorHAnsi" w:cstheme="majorBidi"/>
+          <w:color w:val="2F5496" w:themeColor="accent1" w:themeShade="BF"/>
+          <w:sz w:val="26"/>
+          <w:szCs w:val="26"/>
+          <w:highlight w:val="lightGray"/>
+        </w:rPr>
+      </w:pPr>
+      <w:r>
+        <w:rPr>
+          <w:color w:val="2F5496" w:themeColor="accent1" w:themeShade="BF"/>
+          <w:sz w:val="26"/>
+          <w:szCs w:val="26"/>
+          <w:highlight w:val="lightGray"/>
+        </w:rPr>
+        <w:br w:type="page"/>
+      </w:r>
+    </w:p>
+    <w:p>
+      <w:pPr>
+        <w:pStyle w:val="Ttulo3"/>
+        <w:numPr>
+          <w:ilvl w:val="2"/>
+          <w:numId w:val="26"/>
+        </w:numPr>
+      </w:pPr>
+      <w:bookmarkStart w:id="37" w:name="_Toc72839695"/>
+      <w:r>
+        <w:lastRenderedPageBreak/>
+        <w:t>Entrenamiento de la red neuronal</w:t>
+      </w:r>
+      <w:bookmarkEnd w:id="37"/>
+      <w:r>
+        <w:br w:type="page"/>
+      </w:r>
+    </w:p>
+    <w:p>
+      <w:pPr>
+        <w:pStyle w:val="Ttulo2"/>
+        <w:numPr>
+          <w:ilvl w:val="1"/>
+          <w:numId w:val="26"/>
+        </w:numPr>
+      </w:pPr>
+      <w:bookmarkStart w:id="38" w:name="_Toc72839696"/>
+      <w:r>
+        <w:lastRenderedPageBreak/>
+        <w:t xml:space="preserve">Vista de bloques de </w:t>
+      </w:r>
+      <w:r>
+        <w:t>construcción</w:t>
+      </w:r>
+      <w:bookmarkEnd w:id="38"/>
+    </w:p>
+    <w:p>
+      <w:pPr>
+        <w:pStyle w:val="Ttulo2"/>
+        <w:numPr>
+          <w:ilvl w:val="1"/>
+          <w:numId w:val="26"/>
+        </w:numPr>
+      </w:pPr>
+      <w:bookmarkStart w:id="39" w:name="_Toc72839697"/>
+      <w:r>
+        <w:t xml:space="preserve">Vista de tiempo de </w:t>
+      </w:r>
+      <w:r>
+        <w:t>ejecución</w:t>
+      </w:r>
+      <w:bookmarkEnd w:id="39"/>
+    </w:p>
+    <w:p>
+      <w:pPr>
+        <w:pStyle w:val="Ttulo2"/>
+        <w:numPr>
+          <w:ilvl w:val="1"/>
+          <w:numId w:val="26"/>
+        </w:numPr>
+      </w:pPr>
+      <w:bookmarkStart w:id="40" w:name="_Toc72839698"/>
+      <w:r>
+        <w:t>Bibliotecas y software externo</w:t>
+      </w:r>
+      <w:bookmarkEnd w:id="40"/>
+    </w:p>
     <w:sectPr>
       <w:headerReference w:type="default" r:id="rId13"/>
       <w:footerReference w:type="default" r:id="rId14"/>
@@ -3845,6 +5117,135 @@
 <file path=word/numbering.xml><?xml version="1.0" encoding="utf-8"?>
 <w:numbering xmlns:wpc="http://schemas.microsoft.com/office/word/2010/wordprocessingCanvas" xmlns:cx="http://schemas.microsoft.com/office/drawing/2014/chartex" xmlns:cx1="http://schemas.microsoft.com/office/drawing/2015/9/8/chartex" xmlns:cx2="http://schemas.microsoft.com/office/drawing/2015/10/21/chartex" xmlns:cx3="http://schemas.microsoft.com/office/drawing/2016/5/9/chartex" xmlns:cx4="http://schemas.microsoft.com/office/drawing/2016/5/10/chartex" xmlns:cx5="http://schemas.microsoft.com/office/drawing/2016/5/11/chartex" xmlns:cx6="http://schemas.microsoft.com/office/drawing/2016/5/12/chartex" xmlns:cx7="http://schemas.microsoft.com/office/drawing/2016/5/13/chartex" xmlns:cx8="http://schemas.microsoft.com/office/drawing/2016/5/14/chartex" xmlns:mc="http://schemas.openxmlformats.org/markup-compatibility/2006" xmlns:aink="http://schemas.microsoft.com/office/drawing/2016/ink" xmlns:am3d="http://schemas.microsoft.com/office/drawing/2017/model3d" xmlns:o="urn:schemas-microsoft-com:office:office" xmlns:r="http://schemas.openxmlformats.org/officeDocument/2006/relationships" xmlns:m="http://schemas.openxmlformats.org/officeDocument/2006/math" xmlns:v="urn:schemas-microsoft-com:vml" xmlns:wp14="http://schemas.microsoft.com/office/word/2010/wordprocessingDrawing" xmlns:wp="http://schemas.openxmlformats.org/drawingml/2006/wordprocessingDrawing" xmlns:w10="urn:schemas-microsoft-com:office:word" xmlns:w="http://schemas.openxmlformats.org/wordprocessingml/2006/main" xmlns:w14="http://schemas.microsoft.com/office/word/2010/wordml" xmlns:w15="http://schemas.microsoft.com/office/word/2012/wordml" xmlns:w16cex="http://schemas.microsoft.com/office/word/2018/wordml/cex" xmlns:w16cid="http://schemas.microsoft.com/office/word/2016/wordml/cid" xmlns:w16="http://schemas.microsoft.com/office/word/2018/wordml" xmlns:w16sdtdh="http://schemas.microsoft.com/office/word/2020/wordml/sdtdatahash" xmlns:w16se="http://schemas.microsoft.com/office/word/2015/wordml/symex" xmlns:wpg="http://schemas.microsoft.com/office/word/2010/wordprocessingGroup" xmlns:wpi="http://schemas.microsoft.com/office/word/2010/wordprocessingInk" xmlns:wne="http://schemas.microsoft.com/office/word/2006/wordml" xmlns:wps="http://schemas.microsoft.com/office/word/2010/wordprocessingShape" mc:Ignorable="w14 w15 w16se w16cid w16 w16cex w16sdtdh wp14">
   <w:abstractNum w:abstractNumId="0" w15:restartNumberingAfterBreak="0">
+    <w:nsid w:val="002C5472"/>
+    <w:multiLevelType w:val="multilevel"/>
+    <w:tmpl w:val="34366D1E"/>
+    <w:lvl w:ilvl="0">
+      <w:start w:val="1"/>
+      <w:numFmt w:val="decimal"/>
+      <w:lvlText w:val="%1."/>
+      <w:lvlJc w:val="left"/>
+      <w:pPr>
+        <w:ind w:left="720" w:hanging="360"/>
+      </w:pPr>
+      <w:rPr>
+        <w:rFonts w:hint="default"/>
+      </w:rPr>
+    </w:lvl>
+    <w:lvl w:ilvl="1">
+      <w:start w:val="1"/>
+      <w:numFmt w:val="decimal"/>
+      <w:isLgl/>
+      <w:lvlText w:val="%1.%2"/>
+      <w:lvlJc w:val="left"/>
+      <w:pPr>
+        <w:ind w:left="744" w:hanging="384"/>
+      </w:pPr>
+      <w:rPr>
+        <w:rFonts w:hint="default"/>
+        <w:color w:val="2F5496" w:themeColor="accent1" w:themeShade="BF"/>
+      </w:rPr>
+    </w:lvl>
+    <w:lvl w:ilvl="2">
+      <w:start w:val="1"/>
+      <w:numFmt w:val="decimal"/>
+      <w:isLgl/>
+      <w:lvlText w:val="%1.%2.%3"/>
+      <w:lvlJc w:val="left"/>
+      <w:pPr>
+        <w:ind w:left="1080" w:hanging="720"/>
+      </w:pPr>
+      <w:rPr>
+        <w:rFonts w:hint="default"/>
+        <w:color w:val="2F5496" w:themeColor="accent1" w:themeShade="BF"/>
+      </w:rPr>
+    </w:lvl>
+    <w:lvl w:ilvl="3">
+      <w:start w:val="1"/>
+      <w:numFmt w:val="decimal"/>
+      <w:isLgl/>
+      <w:lvlText w:val="%1.%2.%3.%4"/>
+      <w:lvlJc w:val="left"/>
+      <w:pPr>
+        <w:ind w:left="1080" w:hanging="720"/>
+      </w:pPr>
+      <w:rPr>
+        <w:rFonts w:hint="default"/>
+        <w:color w:val="2F5496" w:themeColor="accent1" w:themeShade="BF"/>
+      </w:rPr>
+    </w:lvl>
+    <w:lvl w:ilvl="4">
+      <w:start w:val="1"/>
+      <w:numFmt w:val="decimal"/>
+      <w:isLgl/>
+      <w:lvlText w:val="%1.%2.%3.%4.%5"/>
+      <w:lvlJc w:val="left"/>
+      <w:pPr>
+        <w:ind w:left="1440" w:hanging="1080"/>
+      </w:pPr>
+      <w:rPr>
+        <w:rFonts w:hint="default"/>
+        <w:color w:val="2F5496" w:themeColor="accent1" w:themeShade="BF"/>
+      </w:rPr>
+    </w:lvl>
+    <w:lvl w:ilvl="5">
+      <w:start w:val="1"/>
+      <w:numFmt w:val="decimal"/>
+      <w:isLgl/>
+      <w:lvlText w:val="%1.%2.%3.%4.%5.%6"/>
+      <w:lvlJc w:val="left"/>
+      <w:pPr>
+        <w:ind w:left="1800" w:hanging="1440"/>
+      </w:pPr>
+      <w:rPr>
+        <w:rFonts w:hint="default"/>
+        <w:color w:val="2F5496" w:themeColor="accent1" w:themeShade="BF"/>
+      </w:rPr>
+    </w:lvl>
+    <w:lvl w:ilvl="6">
+      <w:start w:val="1"/>
+      <w:numFmt w:val="decimal"/>
+      <w:isLgl/>
+      <w:lvlText w:val="%1.%2.%3.%4.%5.%6.%7"/>
+      <w:lvlJc w:val="left"/>
+      <w:pPr>
+        <w:ind w:left="1800" w:hanging="1440"/>
+      </w:pPr>
+      <w:rPr>
+        <w:rFonts w:hint="default"/>
+        <w:color w:val="2F5496" w:themeColor="accent1" w:themeShade="BF"/>
+      </w:rPr>
+    </w:lvl>
+    <w:lvl w:ilvl="7">
+      <w:start w:val="1"/>
+      <w:numFmt w:val="decimal"/>
+      <w:isLgl/>
+      <w:lvlText w:val="%1.%2.%3.%4.%5.%6.%7.%8"/>
+      <w:lvlJc w:val="left"/>
+      <w:pPr>
+        <w:ind w:left="2160" w:hanging="1800"/>
+      </w:pPr>
+      <w:rPr>
+        <w:rFonts w:hint="default"/>
+        <w:color w:val="2F5496" w:themeColor="accent1" w:themeShade="BF"/>
+      </w:rPr>
+    </w:lvl>
+    <w:lvl w:ilvl="8">
+      <w:start w:val="1"/>
+      <w:numFmt w:val="decimal"/>
+      <w:isLgl/>
+      <w:lvlText w:val="%1.%2.%3.%4.%5.%6.%7.%8.%9"/>
+      <w:lvlJc w:val="left"/>
+      <w:pPr>
+        <w:ind w:left="2160" w:hanging="1800"/>
+      </w:pPr>
+      <w:rPr>
+        <w:rFonts w:hint="default"/>
+        <w:color w:val="2F5496" w:themeColor="accent1" w:themeShade="BF"/>
+      </w:rPr>
+    </w:lvl>
+  </w:abstractNum>
+  <w:abstractNum w:abstractNumId="1" w15:restartNumberingAfterBreak="0">
     <w:nsid w:val="00D80904"/>
     <w:multiLevelType w:val="multilevel"/>
     <w:tmpl w:val="2AE052F0"/>
@@ -3966,7 +5367,7 @@
       </w:rPr>
     </w:lvl>
   </w:abstractNum>
-  <w:abstractNum w:abstractNumId="1" w15:restartNumberingAfterBreak="0">
+  <w:abstractNum w:abstractNumId="2" w15:restartNumberingAfterBreak="0">
     <w:nsid w:val="0161028E"/>
     <w:multiLevelType w:val="multilevel"/>
     <w:tmpl w:val="A440D084"/>
@@ -4084,7 +5485,7 @@
       </w:rPr>
     </w:lvl>
   </w:abstractNum>
-  <w:abstractNum w:abstractNumId="2" w15:restartNumberingAfterBreak="0">
+  <w:abstractNum w:abstractNumId="3" w15:restartNumberingAfterBreak="0">
     <w:nsid w:val="04CA57AE"/>
     <w:multiLevelType w:val="hybridMultilevel"/>
     <w:tmpl w:val="8EDCF918"/>
@@ -4197,7 +5598,7 @@
       </w:rPr>
     </w:lvl>
   </w:abstractNum>
-  <w:abstractNum w:abstractNumId="3" w15:restartNumberingAfterBreak="0">
+  <w:abstractNum w:abstractNumId="4" w15:restartNumberingAfterBreak="0">
     <w:nsid w:val="08763B98"/>
     <w:multiLevelType w:val="multilevel"/>
     <w:tmpl w:val="A440D084"/>
@@ -4315,7 +5716,265 @@
       </w:rPr>
     </w:lvl>
   </w:abstractNum>
-  <w:abstractNum w:abstractNumId="4" w15:restartNumberingAfterBreak="0">
+  <w:abstractNum w:abstractNumId="5" w15:restartNumberingAfterBreak="0">
+    <w:nsid w:val="08C2346C"/>
+    <w:multiLevelType w:val="multilevel"/>
+    <w:tmpl w:val="34366D1E"/>
+    <w:lvl w:ilvl="0">
+      <w:start w:val="1"/>
+      <w:numFmt w:val="decimal"/>
+      <w:lvlText w:val="%1."/>
+      <w:lvlJc w:val="left"/>
+      <w:pPr>
+        <w:ind w:left="720" w:hanging="360"/>
+      </w:pPr>
+      <w:rPr>
+        <w:rFonts w:hint="default"/>
+      </w:rPr>
+    </w:lvl>
+    <w:lvl w:ilvl="1">
+      <w:start w:val="1"/>
+      <w:numFmt w:val="decimal"/>
+      <w:isLgl/>
+      <w:lvlText w:val="%1.%2"/>
+      <w:lvlJc w:val="left"/>
+      <w:pPr>
+        <w:ind w:left="744" w:hanging="384"/>
+      </w:pPr>
+      <w:rPr>
+        <w:rFonts w:hint="default"/>
+        <w:color w:val="2F5496" w:themeColor="accent1" w:themeShade="BF"/>
+      </w:rPr>
+    </w:lvl>
+    <w:lvl w:ilvl="2">
+      <w:start w:val="1"/>
+      <w:numFmt w:val="decimal"/>
+      <w:isLgl/>
+      <w:lvlText w:val="%1.%2.%3"/>
+      <w:lvlJc w:val="left"/>
+      <w:pPr>
+        <w:ind w:left="1080" w:hanging="720"/>
+      </w:pPr>
+      <w:rPr>
+        <w:rFonts w:hint="default"/>
+        <w:color w:val="2F5496" w:themeColor="accent1" w:themeShade="BF"/>
+      </w:rPr>
+    </w:lvl>
+    <w:lvl w:ilvl="3">
+      <w:start w:val="1"/>
+      <w:numFmt w:val="decimal"/>
+      <w:isLgl/>
+      <w:lvlText w:val="%1.%2.%3.%4"/>
+      <w:lvlJc w:val="left"/>
+      <w:pPr>
+        <w:ind w:left="1080" w:hanging="720"/>
+      </w:pPr>
+      <w:rPr>
+        <w:rFonts w:hint="default"/>
+        <w:color w:val="2F5496" w:themeColor="accent1" w:themeShade="BF"/>
+      </w:rPr>
+    </w:lvl>
+    <w:lvl w:ilvl="4">
+      <w:start w:val="1"/>
+      <w:numFmt w:val="decimal"/>
+      <w:isLgl/>
+      <w:lvlText w:val="%1.%2.%3.%4.%5"/>
+      <w:lvlJc w:val="left"/>
+      <w:pPr>
+        <w:ind w:left="1440" w:hanging="1080"/>
+      </w:pPr>
+      <w:rPr>
+        <w:rFonts w:hint="default"/>
+        <w:color w:val="2F5496" w:themeColor="accent1" w:themeShade="BF"/>
+      </w:rPr>
+    </w:lvl>
+    <w:lvl w:ilvl="5">
+      <w:start w:val="1"/>
+      <w:numFmt w:val="decimal"/>
+      <w:isLgl/>
+      <w:lvlText w:val="%1.%2.%3.%4.%5.%6"/>
+      <w:lvlJc w:val="left"/>
+      <w:pPr>
+        <w:ind w:left="1800" w:hanging="1440"/>
+      </w:pPr>
+      <w:rPr>
+        <w:rFonts w:hint="default"/>
+        <w:color w:val="2F5496" w:themeColor="accent1" w:themeShade="BF"/>
+      </w:rPr>
+    </w:lvl>
+    <w:lvl w:ilvl="6">
+      <w:start w:val="1"/>
+      <w:numFmt w:val="decimal"/>
+      <w:isLgl/>
+      <w:lvlText w:val="%1.%2.%3.%4.%5.%6.%7"/>
+      <w:lvlJc w:val="left"/>
+      <w:pPr>
+        <w:ind w:left="1800" w:hanging="1440"/>
+      </w:pPr>
+      <w:rPr>
+        <w:rFonts w:hint="default"/>
+        <w:color w:val="2F5496" w:themeColor="accent1" w:themeShade="BF"/>
+      </w:rPr>
+    </w:lvl>
+    <w:lvl w:ilvl="7">
+      <w:start w:val="1"/>
+      <w:numFmt w:val="decimal"/>
+      <w:isLgl/>
+      <w:lvlText w:val="%1.%2.%3.%4.%5.%6.%7.%8"/>
+      <w:lvlJc w:val="left"/>
+      <w:pPr>
+        <w:ind w:left="2160" w:hanging="1800"/>
+      </w:pPr>
+      <w:rPr>
+        <w:rFonts w:hint="default"/>
+        <w:color w:val="2F5496" w:themeColor="accent1" w:themeShade="BF"/>
+      </w:rPr>
+    </w:lvl>
+    <w:lvl w:ilvl="8">
+      <w:start w:val="1"/>
+      <w:numFmt w:val="decimal"/>
+      <w:isLgl/>
+      <w:lvlText w:val="%1.%2.%3.%4.%5.%6.%7.%8.%9"/>
+      <w:lvlJc w:val="left"/>
+      <w:pPr>
+        <w:ind w:left="2160" w:hanging="1800"/>
+      </w:pPr>
+      <w:rPr>
+        <w:rFonts w:hint="default"/>
+        <w:color w:val="2F5496" w:themeColor="accent1" w:themeShade="BF"/>
+      </w:rPr>
+    </w:lvl>
+  </w:abstractNum>
+  <w:abstractNum w:abstractNumId="6" w15:restartNumberingAfterBreak="0">
+    <w:nsid w:val="0FF1452A"/>
+    <w:multiLevelType w:val="multilevel"/>
+    <w:tmpl w:val="34366D1E"/>
+    <w:lvl w:ilvl="0">
+      <w:start w:val="1"/>
+      <w:numFmt w:val="decimal"/>
+      <w:lvlText w:val="%1."/>
+      <w:lvlJc w:val="left"/>
+      <w:pPr>
+        <w:ind w:left="720" w:hanging="360"/>
+      </w:pPr>
+      <w:rPr>
+        <w:rFonts w:hint="default"/>
+      </w:rPr>
+    </w:lvl>
+    <w:lvl w:ilvl="1">
+      <w:start w:val="1"/>
+      <w:numFmt w:val="decimal"/>
+      <w:isLgl/>
+      <w:lvlText w:val="%1.%2"/>
+      <w:lvlJc w:val="left"/>
+      <w:pPr>
+        <w:ind w:left="744" w:hanging="384"/>
+      </w:pPr>
+      <w:rPr>
+        <w:rFonts w:hint="default"/>
+        <w:color w:val="2F5496" w:themeColor="accent1" w:themeShade="BF"/>
+      </w:rPr>
+    </w:lvl>
+    <w:lvl w:ilvl="2">
+      <w:start w:val="1"/>
+      <w:numFmt w:val="decimal"/>
+      <w:isLgl/>
+      <w:lvlText w:val="%1.%2.%3"/>
+      <w:lvlJc w:val="left"/>
+      <w:pPr>
+        <w:ind w:left="1080" w:hanging="720"/>
+      </w:pPr>
+      <w:rPr>
+        <w:rFonts w:hint="default"/>
+        <w:color w:val="2F5496" w:themeColor="accent1" w:themeShade="BF"/>
+      </w:rPr>
+    </w:lvl>
+    <w:lvl w:ilvl="3">
+      <w:start w:val="1"/>
+      <w:numFmt w:val="decimal"/>
+      <w:isLgl/>
+      <w:lvlText w:val="%1.%2.%3.%4"/>
+      <w:lvlJc w:val="left"/>
+      <w:pPr>
+        <w:ind w:left="1080" w:hanging="720"/>
+      </w:pPr>
+      <w:rPr>
+        <w:rFonts w:hint="default"/>
+        <w:color w:val="2F5496" w:themeColor="accent1" w:themeShade="BF"/>
+      </w:rPr>
+    </w:lvl>
+    <w:lvl w:ilvl="4">
+      <w:start w:val="1"/>
+      <w:numFmt w:val="decimal"/>
+      <w:isLgl/>
+      <w:lvlText w:val="%1.%2.%3.%4.%5"/>
+      <w:lvlJc w:val="left"/>
+      <w:pPr>
+        <w:ind w:left="1440" w:hanging="1080"/>
+      </w:pPr>
+      <w:rPr>
+        <w:rFonts w:hint="default"/>
+        <w:color w:val="2F5496" w:themeColor="accent1" w:themeShade="BF"/>
+      </w:rPr>
+    </w:lvl>
+    <w:lvl w:ilvl="5">
+      <w:start w:val="1"/>
+      <w:numFmt w:val="decimal"/>
+      <w:isLgl/>
+      <w:lvlText w:val="%1.%2.%3.%4.%5.%6"/>
+      <w:lvlJc w:val="left"/>
+      <w:pPr>
+        <w:ind w:left="1800" w:hanging="1440"/>
+      </w:pPr>
+      <w:rPr>
+        <w:rFonts w:hint="default"/>
+        <w:color w:val="2F5496" w:themeColor="accent1" w:themeShade="BF"/>
+      </w:rPr>
+    </w:lvl>
+    <w:lvl w:ilvl="6">
+      <w:start w:val="1"/>
+      <w:numFmt w:val="decimal"/>
+      <w:isLgl/>
+      <w:lvlText w:val="%1.%2.%3.%4.%5.%6.%7"/>
+      <w:lvlJc w:val="left"/>
+      <w:pPr>
+        <w:ind w:left="1800" w:hanging="1440"/>
+      </w:pPr>
+      <w:rPr>
+        <w:rFonts w:hint="default"/>
+        <w:color w:val="2F5496" w:themeColor="accent1" w:themeShade="BF"/>
+      </w:rPr>
+    </w:lvl>
+    <w:lvl w:ilvl="7">
+      <w:start w:val="1"/>
+      <w:numFmt w:val="decimal"/>
+      <w:isLgl/>
+      <w:lvlText w:val="%1.%2.%3.%4.%5.%6.%7.%8"/>
+      <w:lvlJc w:val="left"/>
+      <w:pPr>
+        <w:ind w:left="2160" w:hanging="1800"/>
+      </w:pPr>
+      <w:rPr>
+        <w:rFonts w:hint="default"/>
+        <w:color w:val="2F5496" w:themeColor="accent1" w:themeShade="BF"/>
+      </w:rPr>
+    </w:lvl>
+    <w:lvl w:ilvl="8">
+      <w:start w:val="1"/>
+      <w:numFmt w:val="decimal"/>
+      <w:isLgl/>
+      <w:lvlText w:val="%1.%2.%3.%4.%5.%6.%7.%8.%9"/>
+      <w:lvlJc w:val="left"/>
+      <w:pPr>
+        <w:ind w:left="2160" w:hanging="1800"/>
+      </w:pPr>
+      <w:rPr>
+        <w:rFonts w:hint="default"/>
+        <w:color w:val="2F5496" w:themeColor="accent1" w:themeShade="BF"/>
+      </w:rPr>
+    </w:lvl>
+  </w:abstractNum>
+  <w:abstractNum w:abstractNumId="7" w15:restartNumberingAfterBreak="0">
     <w:nsid w:val="14036EAE"/>
     <w:multiLevelType w:val="multilevel"/>
     <w:tmpl w:val="0A50E048"/>
@@ -4436,7 +6095,7 @@
       </w:rPr>
     </w:lvl>
   </w:abstractNum>
-  <w:abstractNum w:abstractNumId="5" w15:restartNumberingAfterBreak="0">
+  <w:abstractNum w:abstractNumId="8" w15:restartNumberingAfterBreak="0">
     <w:nsid w:val="1AB83595"/>
     <w:multiLevelType w:val="multilevel"/>
     <w:tmpl w:val="A366F990"/>
@@ -4558,7 +6217,7 @@
       </w:rPr>
     </w:lvl>
   </w:abstractNum>
-  <w:abstractNum w:abstractNumId="6" w15:restartNumberingAfterBreak="0">
+  <w:abstractNum w:abstractNumId="9" w15:restartNumberingAfterBreak="0">
     <w:nsid w:val="243706E6"/>
     <w:multiLevelType w:val="multilevel"/>
     <w:tmpl w:val="A440D084"/>
@@ -4676,7 +6335,7 @@
       </w:rPr>
     </w:lvl>
   </w:abstractNum>
-  <w:abstractNum w:abstractNumId="7" w15:restartNumberingAfterBreak="0">
+  <w:abstractNum w:abstractNumId="10" w15:restartNumberingAfterBreak="0">
     <w:nsid w:val="256A1F0E"/>
     <w:multiLevelType w:val="multilevel"/>
     <w:tmpl w:val="34366D1E"/>
@@ -4805,7 +6464,7 @@
       </w:rPr>
     </w:lvl>
   </w:abstractNum>
-  <w:abstractNum w:abstractNumId="8" w15:restartNumberingAfterBreak="0">
+  <w:abstractNum w:abstractNumId="11" w15:restartNumberingAfterBreak="0">
     <w:nsid w:val="2A2A47D5"/>
     <w:multiLevelType w:val="multilevel"/>
     <w:tmpl w:val="BF5A8540"/>
@@ -4931,7 +6590,7 @@
       </w:rPr>
     </w:lvl>
   </w:abstractNum>
-  <w:abstractNum w:abstractNumId="9" w15:restartNumberingAfterBreak="0">
+  <w:abstractNum w:abstractNumId="12" w15:restartNumberingAfterBreak="0">
     <w:nsid w:val="3AEB09CB"/>
     <w:multiLevelType w:val="multilevel"/>
     <w:tmpl w:val="34366D1E"/>
@@ -5060,7 +6719,7 @@
       </w:rPr>
     </w:lvl>
   </w:abstractNum>
-  <w:abstractNum w:abstractNumId="10" w15:restartNumberingAfterBreak="0">
+  <w:abstractNum w:abstractNumId="13" w15:restartNumberingAfterBreak="0">
     <w:nsid w:val="3D1753C3"/>
     <w:multiLevelType w:val="multilevel"/>
     <w:tmpl w:val="34366D1E"/>
@@ -5189,7 +6848,7 @@
       </w:rPr>
     </w:lvl>
   </w:abstractNum>
-  <w:abstractNum w:abstractNumId="11" w15:restartNumberingAfterBreak="0">
+  <w:abstractNum w:abstractNumId="14" w15:restartNumberingAfterBreak="0">
     <w:nsid w:val="3F057550"/>
     <w:multiLevelType w:val="multilevel"/>
     <w:tmpl w:val="BACA480A"/>
@@ -5311,7 +6970,7 @@
       </w:rPr>
     </w:lvl>
   </w:abstractNum>
-  <w:abstractNum w:abstractNumId="12" w15:restartNumberingAfterBreak="0">
+  <w:abstractNum w:abstractNumId="15" w15:restartNumberingAfterBreak="0">
     <w:nsid w:val="4CF103E9"/>
     <w:multiLevelType w:val="multilevel"/>
     <w:tmpl w:val="4FEEBFC8"/>
@@ -5433,7 +7092,7 @@
       </w:rPr>
     </w:lvl>
   </w:abstractNum>
-  <w:abstractNum w:abstractNumId="13" w15:restartNumberingAfterBreak="0">
+  <w:abstractNum w:abstractNumId="16" w15:restartNumberingAfterBreak="0">
     <w:nsid w:val="4D3111E5"/>
     <w:multiLevelType w:val="multilevel"/>
     <w:tmpl w:val="A440D084"/>
@@ -5551,7 +7210,7 @@
       </w:rPr>
     </w:lvl>
   </w:abstractNum>
-  <w:abstractNum w:abstractNumId="14" w15:restartNumberingAfterBreak="0">
+  <w:abstractNum w:abstractNumId="17" w15:restartNumberingAfterBreak="0">
     <w:nsid w:val="50B03D9A"/>
     <w:multiLevelType w:val="hybridMultilevel"/>
     <w:tmpl w:val="13A2A0C4"/>
@@ -5664,7 +7323,7 @@
       </w:rPr>
     </w:lvl>
   </w:abstractNum>
-  <w:abstractNum w:abstractNumId="15" w15:restartNumberingAfterBreak="0">
+  <w:abstractNum w:abstractNumId="18" w15:restartNumberingAfterBreak="0">
     <w:nsid w:val="59DB6C59"/>
     <w:multiLevelType w:val="hybridMultilevel"/>
     <w:tmpl w:val="C0226BDE"/>
@@ -5777,7 +7436,136 @@
       </w:rPr>
     </w:lvl>
   </w:abstractNum>
-  <w:abstractNum w:abstractNumId="16" w15:restartNumberingAfterBreak="0">
+  <w:abstractNum w:abstractNumId="19" w15:restartNumberingAfterBreak="0">
+    <w:nsid w:val="5BF33CA9"/>
+    <w:multiLevelType w:val="multilevel"/>
+    <w:tmpl w:val="34366D1E"/>
+    <w:lvl w:ilvl="0">
+      <w:start w:val="1"/>
+      <w:numFmt w:val="decimal"/>
+      <w:lvlText w:val="%1."/>
+      <w:lvlJc w:val="left"/>
+      <w:pPr>
+        <w:ind w:left="720" w:hanging="360"/>
+      </w:pPr>
+      <w:rPr>
+        <w:rFonts w:hint="default"/>
+      </w:rPr>
+    </w:lvl>
+    <w:lvl w:ilvl="1">
+      <w:start w:val="1"/>
+      <w:numFmt w:val="decimal"/>
+      <w:isLgl/>
+      <w:lvlText w:val="%1.%2"/>
+      <w:lvlJc w:val="left"/>
+      <w:pPr>
+        <w:ind w:left="744" w:hanging="384"/>
+      </w:pPr>
+      <w:rPr>
+        <w:rFonts w:hint="default"/>
+        <w:color w:val="2F5496" w:themeColor="accent1" w:themeShade="BF"/>
+      </w:rPr>
+    </w:lvl>
+    <w:lvl w:ilvl="2">
+      <w:start w:val="1"/>
+      <w:numFmt w:val="decimal"/>
+      <w:isLgl/>
+      <w:lvlText w:val="%1.%2.%3"/>
+      <w:lvlJc w:val="left"/>
+      <w:pPr>
+        <w:ind w:left="1080" w:hanging="720"/>
+      </w:pPr>
+      <w:rPr>
+        <w:rFonts w:hint="default"/>
+        <w:color w:val="2F5496" w:themeColor="accent1" w:themeShade="BF"/>
+      </w:rPr>
+    </w:lvl>
+    <w:lvl w:ilvl="3">
+      <w:start w:val="1"/>
+      <w:numFmt w:val="decimal"/>
+      <w:isLgl/>
+      <w:lvlText w:val="%1.%2.%3.%4"/>
+      <w:lvlJc w:val="left"/>
+      <w:pPr>
+        <w:ind w:left="1080" w:hanging="720"/>
+      </w:pPr>
+      <w:rPr>
+        <w:rFonts w:hint="default"/>
+        <w:color w:val="2F5496" w:themeColor="accent1" w:themeShade="BF"/>
+      </w:rPr>
+    </w:lvl>
+    <w:lvl w:ilvl="4">
+      <w:start w:val="1"/>
+      <w:numFmt w:val="decimal"/>
+      <w:isLgl/>
+      <w:lvlText w:val="%1.%2.%3.%4.%5"/>
+      <w:lvlJc w:val="left"/>
+      <w:pPr>
+        <w:ind w:left="1440" w:hanging="1080"/>
+      </w:pPr>
+      <w:rPr>
+        <w:rFonts w:hint="default"/>
+        <w:color w:val="2F5496" w:themeColor="accent1" w:themeShade="BF"/>
+      </w:rPr>
+    </w:lvl>
+    <w:lvl w:ilvl="5">
+      <w:start w:val="1"/>
+      <w:numFmt w:val="decimal"/>
+      <w:isLgl/>
+      <w:lvlText w:val="%1.%2.%3.%4.%5.%6"/>
+      <w:lvlJc w:val="left"/>
+      <w:pPr>
+        <w:ind w:left="1800" w:hanging="1440"/>
+      </w:pPr>
+      <w:rPr>
+        <w:rFonts w:hint="default"/>
+        <w:color w:val="2F5496" w:themeColor="accent1" w:themeShade="BF"/>
+      </w:rPr>
+    </w:lvl>
+    <w:lvl w:ilvl="6">
+      <w:start w:val="1"/>
+      <w:numFmt w:val="decimal"/>
+      <w:isLgl/>
+      <w:lvlText w:val="%1.%2.%3.%4.%5.%6.%7"/>
+      <w:lvlJc w:val="left"/>
+      <w:pPr>
+        <w:ind w:left="1800" w:hanging="1440"/>
+      </w:pPr>
+      <w:rPr>
+        <w:rFonts w:hint="default"/>
+        <w:color w:val="2F5496" w:themeColor="accent1" w:themeShade="BF"/>
+      </w:rPr>
+    </w:lvl>
+    <w:lvl w:ilvl="7">
+      <w:start w:val="1"/>
+      <w:numFmt w:val="decimal"/>
+      <w:isLgl/>
+      <w:lvlText w:val="%1.%2.%3.%4.%5.%6.%7.%8"/>
+      <w:lvlJc w:val="left"/>
+      <w:pPr>
+        <w:ind w:left="2160" w:hanging="1800"/>
+      </w:pPr>
+      <w:rPr>
+        <w:rFonts w:hint="default"/>
+        <w:color w:val="2F5496" w:themeColor="accent1" w:themeShade="BF"/>
+      </w:rPr>
+    </w:lvl>
+    <w:lvl w:ilvl="8">
+      <w:start w:val="1"/>
+      <w:numFmt w:val="decimal"/>
+      <w:isLgl/>
+      <w:lvlText w:val="%1.%2.%3.%4.%5.%6.%7.%8.%9"/>
+      <w:lvlJc w:val="left"/>
+      <w:pPr>
+        <w:ind w:left="2160" w:hanging="1800"/>
+      </w:pPr>
+      <w:rPr>
+        <w:rFonts w:hint="default"/>
+        <w:color w:val="2F5496" w:themeColor="accent1" w:themeShade="BF"/>
+      </w:rPr>
+    </w:lvl>
+  </w:abstractNum>
+  <w:abstractNum w:abstractNumId="20" w15:restartNumberingAfterBreak="0">
     <w:nsid w:val="5D6254F1"/>
     <w:multiLevelType w:val="hybridMultilevel"/>
     <w:tmpl w:val="DB2E2FEA"/>
@@ -5863,7 +7651,7 @@
       </w:pPr>
     </w:lvl>
   </w:abstractNum>
-  <w:abstractNum w:abstractNumId="17" w15:restartNumberingAfterBreak="0">
+  <w:abstractNum w:abstractNumId="21" w15:restartNumberingAfterBreak="0">
     <w:nsid w:val="618D37AA"/>
     <w:multiLevelType w:val="hybridMultilevel"/>
     <w:tmpl w:val="00E0EB94"/>
@@ -5952,7 +7740,7 @@
       </w:pPr>
     </w:lvl>
   </w:abstractNum>
-  <w:abstractNum w:abstractNumId="18" w15:restartNumberingAfterBreak="0">
+  <w:abstractNum w:abstractNumId="22" w15:restartNumberingAfterBreak="0">
     <w:nsid w:val="67C1243B"/>
     <w:multiLevelType w:val="multilevel"/>
     <w:tmpl w:val="34366D1E"/>
@@ -6081,7 +7869,7 @@
       </w:rPr>
     </w:lvl>
   </w:abstractNum>
-  <w:abstractNum w:abstractNumId="19" w15:restartNumberingAfterBreak="0">
+  <w:abstractNum w:abstractNumId="23" w15:restartNumberingAfterBreak="0">
     <w:nsid w:val="6940072C"/>
     <w:multiLevelType w:val="multilevel"/>
     <w:tmpl w:val="A2CA9268"/>
@@ -6203,7 +7991,7 @@
       </w:rPr>
     </w:lvl>
   </w:abstractNum>
-  <w:abstractNum w:abstractNumId="20" w15:restartNumberingAfterBreak="0">
+  <w:abstractNum w:abstractNumId="24" w15:restartNumberingAfterBreak="0">
     <w:nsid w:val="6D1F7E4D"/>
     <w:multiLevelType w:val="hybridMultilevel"/>
     <w:tmpl w:val="3F58694C"/>
@@ -6289,7 +8077,7 @@
       </w:pPr>
     </w:lvl>
   </w:abstractNum>
-  <w:abstractNum w:abstractNumId="21" w15:restartNumberingAfterBreak="0">
+  <w:abstractNum w:abstractNumId="25" w15:restartNumberingAfterBreak="0">
     <w:nsid w:val="6E0325BE"/>
     <w:multiLevelType w:val="multilevel"/>
     <w:tmpl w:val="5E741AAE"/>
@@ -6438,7 +8226,7 @@
       </w:rPr>
     </w:lvl>
   </w:abstractNum>
-  <w:abstractNum w:abstractNumId="22" w15:restartNumberingAfterBreak="0">
+  <w:abstractNum w:abstractNumId="26" w15:restartNumberingAfterBreak="0">
     <w:nsid w:val="70496ED3"/>
     <w:multiLevelType w:val="hybridMultilevel"/>
     <w:tmpl w:val="C73A9188"/>
@@ -6551,7 +8339,7 @@
       </w:rPr>
     </w:lvl>
   </w:abstractNum>
-  <w:abstractNum w:abstractNumId="23" w15:restartNumberingAfterBreak="0">
+  <w:abstractNum w:abstractNumId="27" w15:restartNumberingAfterBreak="0">
     <w:nsid w:val="74967890"/>
     <w:multiLevelType w:val="hybridMultilevel"/>
     <w:tmpl w:val="EA8CAB06"/>
@@ -6637,7 +8425,136 @@
       </w:pPr>
     </w:lvl>
   </w:abstractNum>
-  <w:abstractNum w:abstractNumId="24" w15:restartNumberingAfterBreak="0">
+  <w:abstractNum w:abstractNumId="28" w15:restartNumberingAfterBreak="0">
+    <w:nsid w:val="77F01525"/>
+    <w:multiLevelType w:val="multilevel"/>
+    <w:tmpl w:val="34366D1E"/>
+    <w:lvl w:ilvl="0">
+      <w:start w:val="1"/>
+      <w:numFmt w:val="decimal"/>
+      <w:lvlText w:val="%1."/>
+      <w:lvlJc w:val="left"/>
+      <w:pPr>
+        <w:ind w:left="720" w:hanging="360"/>
+      </w:pPr>
+      <w:rPr>
+        <w:rFonts w:hint="default"/>
+      </w:rPr>
+    </w:lvl>
+    <w:lvl w:ilvl="1">
+      <w:start w:val="1"/>
+      <w:numFmt w:val="decimal"/>
+      <w:isLgl/>
+      <w:lvlText w:val="%1.%2"/>
+      <w:lvlJc w:val="left"/>
+      <w:pPr>
+        <w:ind w:left="744" w:hanging="384"/>
+      </w:pPr>
+      <w:rPr>
+        <w:rFonts w:hint="default"/>
+        <w:color w:val="2F5496" w:themeColor="accent1" w:themeShade="BF"/>
+      </w:rPr>
+    </w:lvl>
+    <w:lvl w:ilvl="2">
+      <w:start w:val="1"/>
+      <w:numFmt w:val="decimal"/>
+      <w:isLgl/>
+      <w:lvlText w:val="%1.%2.%3"/>
+      <w:lvlJc w:val="left"/>
+      <w:pPr>
+        <w:ind w:left="1080" w:hanging="720"/>
+      </w:pPr>
+      <w:rPr>
+        <w:rFonts w:hint="default"/>
+        <w:color w:val="2F5496" w:themeColor="accent1" w:themeShade="BF"/>
+      </w:rPr>
+    </w:lvl>
+    <w:lvl w:ilvl="3">
+      <w:start w:val="1"/>
+      <w:numFmt w:val="decimal"/>
+      <w:isLgl/>
+      <w:lvlText w:val="%1.%2.%3.%4"/>
+      <w:lvlJc w:val="left"/>
+      <w:pPr>
+        <w:ind w:left="1080" w:hanging="720"/>
+      </w:pPr>
+      <w:rPr>
+        <w:rFonts w:hint="default"/>
+        <w:color w:val="2F5496" w:themeColor="accent1" w:themeShade="BF"/>
+      </w:rPr>
+    </w:lvl>
+    <w:lvl w:ilvl="4">
+      <w:start w:val="1"/>
+      <w:numFmt w:val="decimal"/>
+      <w:isLgl/>
+      <w:lvlText w:val="%1.%2.%3.%4.%5"/>
+      <w:lvlJc w:val="left"/>
+      <w:pPr>
+        <w:ind w:left="1440" w:hanging="1080"/>
+      </w:pPr>
+      <w:rPr>
+        <w:rFonts w:hint="default"/>
+        <w:color w:val="2F5496" w:themeColor="accent1" w:themeShade="BF"/>
+      </w:rPr>
+    </w:lvl>
+    <w:lvl w:ilvl="5">
+      <w:start w:val="1"/>
+      <w:numFmt w:val="decimal"/>
+      <w:isLgl/>
+      <w:lvlText w:val="%1.%2.%3.%4.%5.%6"/>
+      <w:lvlJc w:val="left"/>
+      <w:pPr>
+        <w:ind w:left="1800" w:hanging="1440"/>
+      </w:pPr>
+      <w:rPr>
+        <w:rFonts w:hint="default"/>
+        <w:color w:val="2F5496" w:themeColor="accent1" w:themeShade="BF"/>
+      </w:rPr>
+    </w:lvl>
+    <w:lvl w:ilvl="6">
+      <w:start w:val="1"/>
+      <w:numFmt w:val="decimal"/>
+      <w:isLgl/>
+      <w:lvlText w:val="%1.%2.%3.%4.%5.%6.%7"/>
+      <w:lvlJc w:val="left"/>
+      <w:pPr>
+        <w:ind w:left="1800" w:hanging="1440"/>
+      </w:pPr>
+      <w:rPr>
+        <w:rFonts w:hint="default"/>
+        <w:color w:val="2F5496" w:themeColor="accent1" w:themeShade="BF"/>
+      </w:rPr>
+    </w:lvl>
+    <w:lvl w:ilvl="7">
+      <w:start w:val="1"/>
+      <w:numFmt w:val="decimal"/>
+      <w:isLgl/>
+      <w:lvlText w:val="%1.%2.%3.%4.%5.%6.%7.%8"/>
+      <w:lvlJc w:val="left"/>
+      <w:pPr>
+        <w:ind w:left="2160" w:hanging="1800"/>
+      </w:pPr>
+      <w:rPr>
+        <w:rFonts w:hint="default"/>
+        <w:color w:val="2F5496" w:themeColor="accent1" w:themeShade="BF"/>
+      </w:rPr>
+    </w:lvl>
+    <w:lvl w:ilvl="8">
+      <w:start w:val="1"/>
+      <w:numFmt w:val="decimal"/>
+      <w:isLgl/>
+      <w:lvlText w:val="%1.%2.%3.%4.%5.%6.%7.%8.%9"/>
+      <w:lvlJc w:val="left"/>
+      <w:pPr>
+        <w:ind w:left="2160" w:hanging="1800"/>
+      </w:pPr>
+      <w:rPr>
+        <w:rFonts w:hint="default"/>
+        <w:color w:val="2F5496" w:themeColor="accent1" w:themeShade="BF"/>
+      </w:rPr>
+    </w:lvl>
+  </w:abstractNum>
+  <w:abstractNum w:abstractNumId="29" w15:restartNumberingAfterBreak="0">
     <w:nsid w:val="7B6E6BB3"/>
     <w:multiLevelType w:val="hybridMultilevel"/>
     <w:tmpl w:val="21F63920"/>
@@ -6724,79 +8641,94 @@
     </w:lvl>
   </w:abstractNum>
   <w:num w:numId="1">
+    <w:abstractNumId w:val="16"/>
+  </w:num>
+  <w:num w:numId="2">
+    <w:abstractNumId w:val="4"/>
+  </w:num>
+  <w:num w:numId="3">
+    <w:abstractNumId w:val="2"/>
+  </w:num>
+  <w:num w:numId="4">
+    <w:abstractNumId w:val="9"/>
+  </w:num>
+  <w:num w:numId="5">
+    <w:abstractNumId w:val="7"/>
+  </w:num>
+  <w:num w:numId="6">
+    <w:abstractNumId w:val="27"/>
+  </w:num>
+  <w:num w:numId="7">
+    <w:abstractNumId w:val="11"/>
+  </w:num>
+  <w:num w:numId="8">
+    <w:abstractNumId w:val="18"/>
+  </w:num>
+  <w:num w:numId="9">
+    <w:abstractNumId w:val="3"/>
+  </w:num>
+  <w:num w:numId="10">
+    <w:abstractNumId w:val="25"/>
+  </w:num>
+  <w:num w:numId="11">
+    <w:abstractNumId w:val="15"/>
+  </w:num>
+  <w:num w:numId="12">
+    <w:abstractNumId w:val="23"/>
+  </w:num>
+  <w:num w:numId="13">
+    <w:abstractNumId w:val="8"/>
+  </w:num>
+  <w:num w:numId="14">
+    <w:abstractNumId w:val="1"/>
+  </w:num>
+  <w:num w:numId="15">
+    <w:abstractNumId w:val="14"/>
+  </w:num>
+  <w:num w:numId="16">
+    <w:abstractNumId w:val="12"/>
+  </w:num>
+  <w:num w:numId="17">
+    <w:abstractNumId w:val="17"/>
+  </w:num>
+  <w:num w:numId="18">
+    <w:abstractNumId w:val="21"/>
+  </w:num>
+  <w:num w:numId="19">
+    <w:abstractNumId w:val="26"/>
+  </w:num>
+  <w:num w:numId="20">
+    <w:abstractNumId w:val="29"/>
+  </w:num>
+  <w:num w:numId="21">
+    <w:abstractNumId w:val="20"/>
+  </w:num>
+  <w:num w:numId="22">
+    <w:abstractNumId w:val="24"/>
+  </w:num>
+  <w:num w:numId="23">
+    <w:abstractNumId w:val="22"/>
+  </w:num>
+  <w:num w:numId="24">
+    <w:abstractNumId w:val="10"/>
+  </w:num>
+  <w:num w:numId="25">
     <w:abstractNumId w:val="13"/>
   </w:num>
-  <w:num w:numId="2">
-    <w:abstractNumId w:val="3"/>
-  </w:num>
-  <w:num w:numId="3">
-    <w:abstractNumId w:val="1"/>
-  </w:num>
-  <w:num w:numId="4">
+  <w:num w:numId="26">
     <w:abstractNumId w:val="6"/>
   </w:num>
-  <w:num w:numId="5">
-    <w:abstractNumId w:val="4"/>
+  <w:num w:numId="27">
+    <w:abstractNumId w:val="0"/>
   </w:num>
-  <w:num w:numId="6">
-    <w:abstractNumId w:val="23"/>
+  <w:num w:numId="28">
+    <w:abstractNumId w:val="28"/>
   </w:num>
-  <w:num w:numId="7">
-    <w:abstractNumId w:val="8"/>
-  </w:num>
-  <w:num w:numId="8">
-    <w:abstractNumId w:val="15"/>
-  </w:num>
-  <w:num w:numId="9">
-    <w:abstractNumId w:val="2"/>
-  </w:num>
-  <w:num w:numId="10">
-    <w:abstractNumId w:val="21"/>
-  </w:num>
-  <w:num w:numId="11">
-    <w:abstractNumId w:val="12"/>
-  </w:num>
-  <w:num w:numId="12">
-    <w:abstractNumId w:val="19"/>
-  </w:num>
-  <w:num w:numId="13">
+  <w:num w:numId="29">
     <w:abstractNumId w:val="5"/>
   </w:num>
-  <w:num w:numId="14">
-    <w:abstractNumId w:val="0"/>
-  </w:num>
-  <w:num w:numId="15">
-    <w:abstractNumId w:val="11"/>
-  </w:num>
-  <w:num w:numId="16">
-    <w:abstractNumId w:val="9"/>
-  </w:num>
-  <w:num w:numId="17">
-    <w:abstractNumId w:val="14"/>
-  </w:num>
-  <w:num w:numId="18">
-    <w:abstractNumId w:val="17"/>
-  </w:num>
-  <w:num w:numId="19">
-    <w:abstractNumId w:val="22"/>
-  </w:num>
-  <w:num w:numId="20">
-    <w:abstractNumId w:val="24"/>
-  </w:num>
-  <w:num w:numId="21">
-    <w:abstractNumId w:val="16"/>
-  </w:num>
-  <w:num w:numId="22">
-    <w:abstractNumId w:val="20"/>
-  </w:num>
-  <w:num w:numId="23">
-    <w:abstractNumId w:val="18"/>
-  </w:num>
-  <w:num w:numId="24">
-    <w:abstractNumId w:val="7"/>
-  </w:num>
-  <w:num w:numId="25">
-    <w:abstractNumId w:val="10"/>
+  <w:num w:numId="30">
+    <w:abstractNumId w:val="19"/>
   </w:num>
 </w:numbering>
 </file>

</xml_diff>